<commit_message>
PGC-Situación de la empresa
</commit_message>
<xml_diff>
--- a/Documentos/Planes/PGC.docx
+++ b/Documentos/Planes/PGC.docx
@@ -1,6 +1,6 @@
 
 <file path=word/document.xml><?xml version="1.0" encoding="utf-8"?>
-<w:document xmlns:wpc="http://schemas.microsoft.com/office/word/2010/wordprocessingCanvas" xmlns:cx="http://schemas.microsoft.com/office/drawing/2014/chartex" xmlns:mc="http://schemas.openxmlformats.org/markup-compatibility/2006" xmlns:o="urn:schemas-microsoft-com:office:office" xmlns:r="http://schemas.openxmlformats.org/officeDocument/2006/relationships" xmlns:m="http://schemas.openxmlformats.org/officeDocument/2006/math" xmlns:v="urn:schemas-microsoft-com:vml" xmlns:wp14="http://schemas.microsoft.com/office/word/2010/wordprocessingDrawing" xmlns:wp="http://schemas.openxmlformats.org/drawingml/2006/wordprocessingDrawing" xmlns:w10="urn:schemas-microsoft-com:office:word" xmlns:w="http://schemas.openxmlformats.org/wordprocessingml/2006/main" xmlns:w14="http://schemas.microsoft.com/office/word/2010/wordml" xmlns:w15="http://schemas.microsoft.com/office/word/2012/wordml" xmlns:w16se="http://schemas.microsoft.com/office/word/2015/wordml/symex" xmlns:wpg="http://schemas.microsoft.com/office/word/2010/wordprocessingGroup" xmlns:wpi="http://schemas.microsoft.com/office/word/2010/wordprocessingInk" xmlns:wne="http://schemas.microsoft.com/office/word/2006/wordml" xmlns:wps="http://schemas.microsoft.com/office/word/2010/wordprocessingShape" mc:Ignorable="w14 w15 w16se wp14">
+<w:document xmlns:wpc="http://schemas.microsoft.com/office/word/2010/wordprocessingCanvas" xmlns:cx="http://schemas.microsoft.com/office/drawing/2014/chartex" xmlns:cx1="http://schemas.microsoft.com/office/drawing/2015/9/8/chartex" xmlns:cx2="http://schemas.microsoft.com/office/drawing/2015/10/21/chartex" xmlns:cx3="http://schemas.microsoft.com/office/drawing/2016/5/9/chartex" xmlns:cx4="http://schemas.microsoft.com/office/drawing/2016/5/10/chartex" xmlns:cx5="http://schemas.microsoft.com/office/drawing/2016/5/11/chartex" xmlns:cx6="http://schemas.microsoft.com/office/drawing/2016/5/12/chartex" xmlns:cx7="http://schemas.microsoft.com/office/drawing/2016/5/13/chartex" xmlns:cx8="http://schemas.microsoft.com/office/drawing/2016/5/14/chartex" xmlns:mc="http://schemas.openxmlformats.org/markup-compatibility/2006" xmlns:aink="http://schemas.microsoft.com/office/drawing/2016/ink" xmlns:am3d="http://schemas.microsoft.com/office/drawing/2017/model3d" xmlns:o="urn:schemas-microsoft-com:office:office" xmlns:oel="http://schemas.microsoft.com/office/2019/extlst" xmlns:r="http://schemas.openxmlformats.org/officeDocument/2006/relationships" xmlns:m="http://schemas.openxmlformats.org/officeDocument/2006/math" xmlns:v="urn:schemas-microsoft-com:vml" xmlns:wp14="http://schemas.microsoft.com/office/word/2010/wordprocessingDrawing" xmlns:wp="http://schemas.openxmlformats.org/drawingml/2006/wordprocessingDrawing" xmlns:w10="urn:schemas-microsoft-com:office:word" xmlns:w="http://schemas.openxmlformats.org/wordprocessingml/2006/main" xmlns:w14="http://schemas.microsoft.com/office/word/2010/wordml" xmlns:w15="http://schemas.microsoft.com/office/word/2012/wordml" xmlns:w16cex="http://schemas.microsoft.com/office/word/2018/wordml/cex" xmlns:w16cid="http://schemas.microsoft.com/office/word/2016/wordml/cid" xmlns:w16="http://schemas.microsoft.com/office/word/2018/wordml" xmlns:w16sdtdh="http://schemas.microsoft.com/office/word/2020/wordml/sdtdatahash" xmlns:w16se="http://schemas.microsoft.com/office/word/2015/wordml/symex" xmlns:wpg="http://schemas.microsoft.com/office/word/2010/wordprocessingGroup" xmlns:wpi="http://schemas.microsoft.com/office/word/2010/wordprocessingInk" xmlns:wne="http://schemas.microsoft.com/office/word/2006/wordml" xmlns:wps="http://schemas.microsoft.com/office/word/2010/wordprocessingShape" mc:Ignorable="w14 w15 w16se w16cid w16 w16cex w16sdtdh wp14">
   <w:body>
     <w:p>
       <w:pPr>
@@ -526,29 +526,7 @@
           <w:szCs w:val="24"/>
           <w:lang w:eastAsia="es-PE"/>
         </w:rPr>
-        <w:t xml:space="preserve">Marcelo Salinas, </w:t>
-      </w:r>
-      <w:proofErr w:type="spellStart"/>
-      <w:r>
-        <w:rPr>
-          <w:rFonts w:ascii="Arial" w:eastAsia="Times New Roman" w:hAnsi="Arial" w:cs="Arial"/>
-          <w:color w:val="000000"/>
-          <w:sz w:val="24"/>
-          <w:szCs w:val="24"/>
-          <w:lang w:eastAsia="es-PE"/>
-        </w:rPr>
-        <w:t>Moises</w:t>
-      </w:r>
-      <w:proofErr w:type="spellEnd"/>
-      <w:r>
-        <w:rPr>
-          <w:rFonts w:ascii="Arial" w:eastAsia="Times New Roman" w:hAnsi="Arial" w:cs="Arial"/>
-          <w:color w:val="000000"/>
-          <w:sz w:val="24"/>
-          <w:szCs w:val="24"/>
-          <w:lang w:eastAsia="es-PE"/>
-        </w:rPr>
-        <w:t xml:space="preserve"> Enrique                         20200310 </w:t>
+        <w:t>Marcelo Salinas, Moises Enrique                         20200310 </w:t>
       </w:r>
     </w:p>
     <w:p>
@@ -1123,37 +1101,160 @@
           <w:shd w:val="clear" w:color="auto" w:fill="FFFF00"/>
           <w:lang w:eastAsia="es-PE"/>
         </w:rPr>
-        <w:lastRenderedPageBreak/>
         <w:t xml:space="preserve">Introducción </w:t>
+      </w:r>
+    </w:p>
+    <w:p>
+      <w:pPr>
+        <w:pStyle w:val="NormalWeb"/>
+        <w:numPr>
+          <w:ilvl w:val="1"/>
+          <w:numId w:val="3"/>
+        </w:numPr>
+        <w:spacing w:before="0" w:beforeAutospacing="0" w:after="160" w:afterAutospacing="0"/>
+        <w:jc w:val="both"/>
+        <w:rPr>
+          <w:rFonts w:ascii="Arial" w:hAnsi="Arial" w:cs="Arial"/>
+          <w:color w:val="000000"/>
+          <w:sz w:val="22"/>
+          <w:szCs w:val="22"/>
+        </w:rPr>
+      </w:pPr>
+      <w:proofErr w:type="spellStart"/>
+      <w:r>
+        <w:rPr>
+          <w:rFonts w:ascii="Arial" w:hAnsi="Arial" w:cs="Arial"/>
+          <w:color w:val="000000"/>
+          <w:sz w:val="22"/>
+          <w:szCs w:val="22"/>
+        </w:rPr>
+        <w:t>Propósito</w:t>
+      </w:r>
+      <w:proofErr w:type="spellEnd"/>
+      <w:r>
+        <w:rPr>
+          <w:rFonts w:ascii="Arial" w:hAnsi="Arial" w:cs="Arial"/>
+          <w:color w:val="000000"/>
+          <w:sz w:val="22"/>
+          <w:szCs w:val="22"/>
+        </w:rPr>
+        <w:t xml:space="preserve"> del plan</w:t>
       </w:r>
     </w:p>
     <w:p>
       <w:pPr>
         <w:pStyle w:val="NormalWeb"/>
         <w:spacing w:before="0" w:beforeAutospacing="0" w:after="160" w:afterAutospacing="0"/>
-        <w:ind w:firstLine="284"/>
+        <w:ind w:left="656"/>
         <w:jc w:val="both"/>
-      </w:pPr>
-      <w:r>
         <w:rPr>
           <w:rFonts w:ascii="Arial" w:hAnsi="Arial" w:cs="Arial"/>
           <w:color w:val="000000"/>
           <w:sz w:val="22"/>
           <w:szCs w:val="22"/>
-        </w:rPr>
-        <w:t xml:space="preserve">1.1 </w:t>
-      </w:r>
-      <w:bookmarkStart w:id="0" w:name="_GoBack"/>
+          <w:lang w:val="es-MX"/>
+        </w:rPr>
+      </w:pPr>
       <w:r>
         <w:rPr>
           <w:rFonts w:ascii="Arial" w:hAnsi="Arial" w:cs="Arial"/>
           <w:color w:val="000000"/>
           <w:sz w:val="22"/>
           <w:szCs w:val="22"/>
-        </w:rPr>
-        <w:t>Propósito del plan</w:t>
-      </w:r>
-      <w:bookmarkEnd w:id="0"/>
+          <w:lang w:val="es-MX"/>
+        </w:rPr>
+        <w:t>El principal propósito del plan es verificar la integridad de los productos desarrollados a lo largo del tiempo teniendo en cuenta la eficacia y eficiencia dentro de los procesos, el llevar un desarrollo correctamente ordenado donde todos los miembros cuenten con la versión más actualizada del producto en proceso resulta imperante ya que de esta forma el tiempo de desarrollo será mejor aprovechado y por ende reducido, además tanto como la parte de programación, documentación y modelos serán debidamente ordenados para su fácil estudio, certificando nuestra calidad y ayudando a la posterior implementación de mejoras dentro de nuestros productos.</w:t>
+      </w:r>
+    </w:p>
+    <w:p>
+      <w:pPr>
+        <w:pStyle w:val="NormalWeb"/>
+        <w:spacing w:before="0" w:beforeAutospacing="0" w:after="160" w:afterAutospacing="0"/>
+        <w:ind w:left="656"/>
+        <w:jc w:val="both"/>
+        <w:rPr>
+          <w:rFonts w:ascii="Arial" w:hAnsi="Arial" w:cs="Arial"/>
+          <w:color w:val="000000"/>
+          <w:sz w:val="22"/>
+          <w:szCs w:val="22"/>
+        </w:rPr>
+      </w:pPr>
+    </w:p>
+    <w:p>
+      <w:pPr>
+        <w:pStyle w:val="NormalWeb"/>
+        <w:numPr>
+          <w:ilvl w:val="1"/>
+          <w:numId w:val="3"/>
+        </w:numPr>
+        <w:spacing w:before="0" w:beforeAutospacing="0" w:after="160" w:afterAutospacing="0"/>
+        <w:jc w:val="both"/>
+      </w:pPr>
+      <w:r>
+        <w:rPr>
+          <w:rFonts w:ascii="Arial" w:hAnsi="Arial" w:cs="Arial"/>
+          <w:color w:val="000000"/>
+          <w:sz w:val="22"/>
+          <w:szCs w:val="22"/>
+          <w:lang w:val="es-MX"/>
+        </w:rPr>
+        <w:t>Situación de la empresa</w:t>
+      </w:r>
+    </w:p>
+    <w:p>
+      <w:pPr>
+        <w:pStyle w:val="NormalWeb"/>
+        <w:spacing w:before="0" w:beforeAutospacing="0" w:after="160" w:afterAutospacing="0"/>
+        <w:ind w:left="656"/>
+        <w:jc w:val="both"/>
+        <w:rPr>
+          <w:rFonts w:ascii="Arial" w:hAnsi="Arial" w:cs="Arial"/>
+          <w:color w:val="000000"/>
+          <w:sz w:val="22"/>
+          <w:szCs w:val="22"/>
+          <w:lang w:val="es-MX"/>
+        </w:rPr>
+      </w:pPr>
+      <w:proofErr w:type="spellStart"/>
+      <w:r>
+        <w:rPr>
+          <w:rFonts w:ascii="Arial" w:hAnsi="Arial" w:cs="Arial"/>
+          <w:color w:val="000000"/>
+          <w:sz w:val="22"/>
+          <w:szCs w:val="22"/>
+          <w:lang w:val="es-MX"/>
+        </w:rPr>
+        <w:t>QSolutions</w:t>
+      </w:r>
+      <w:proofErr w:type="spellEnd"/>
+      <w:r>
+        <w:rPr>
+          <w:rFonts w:ascii="Arial" w:hAnsi="Arial" w:cs="Arial"/>
+          <w:color w:val="000000"/>
+          <w:sz w:val="22"/>
+          <w:szCs w:val="22"/>
+          <w:lang w:val="es-MX"/>
+        </w:rPr>
+        <w:t xml:space="preserve"> </w:t>
+      </w:r>
+      <w:r>
+        <w:rPr>
+          <w:rFonts w:ascii="Arial" w:hAnsi="Arial" w:cs="Arial"/>
+          <w:color w:val="000000"/>
+          <w:sz w:val="22"/>
+          <w:szCs w:val="22"/>
+          <w:lang w:val="es-MX"/>
+        </w:rPr>
+        <w:t>es una empresa experta en el mercado de diseño y el desarrollo de software con más de 10 años de experiencia, brindando constantemente los mejores productos de alta calidad a sus clientes. Nuestra misión es diseñar y brindar el mejor software que pueda solucionar todos los problemas y necesidades de nuestros clientes con el objetivo de aportar al mundo tecnologías que enriquezcan la vida de las personas. Nuestra visión es posicionarnos como una de las mejores empresas en el mercado a nivel global y destacar por la calidad de nuestros productos. Los valores presentes en nuestra empresa son excelencia, cambio, trabajo en equipo, ética y responsabilidad.</w:t>
+      </w:r>
+    </w:p>
+    <w:p>
+      <w:pPr>
+        <w:pStyle w:val="NormalWeb"/>
+        <w:spacing w:before="0" w:beforeAutospacing="0" w:after="160" w:afterAutospacing="0"/>
+        <w:ind w:left="656"/>
+        <w:jc w:val="both"/>
+      </w:pPr>
     </w:p>
     <w:p>
       <w:pPr>
@@ -1165,16 +1266,6 @@
           <w:lang w:val="es-MX"/>
         </w:rPr>
       </w:pPr>
-      <w:r>
-        <w:rPr>
-          <w:rFonts w:ascii="Arial" w:hAnsi="Arial" w:cs="Arial"/>
-          <w:color w:val="000000"/>
-          <w:sz w:val="22"/>
-          <w:szCs w:val="22"/>
-          <w:lang w:val="es-MX"/>
-        </w:rPr>
-        <w:t>El principal propósito del plan es verificar la integridad de los productos desarrollados a lo largo del tiempo teniendo en cuenta la eficacia y eficiencia dentro de los procesos, el llevar un desarrollo correctamente ordenado donde todos los miembros cuenten con la versión más actualizada del producto en proceso resulta imperante ya que de esta forma el tiempo de desarrollo será mejor aprovechado y por ende reducido, además tanto como la parte de programación, documentación y modelos serán debidamente ordenados para su fácil estudio, certificando nuestra calidad y ayudando a la posterior implementación de mejoras dentro de nuestros productos.</w:t>
-      </w:r>
     </w:p>
     <w:p>
       <w:pPr>
@@ -1320,7 +1411,7 @@
 </file>
 
 <file path=word/numbering.xml><?xml version="1.0" encoding="utf-8"?>
-<w:numbering xmlns:wpc="http://schemas.microsoft.com/office/word/2010/wordprocessingCanvas" xmlns:cx="http://schemas.microsoft.com/office/drawing/2014/chartex" xmlns:mc="http://schemas.openxmlformats.org/markup-compatibility/2006" xmlns:o="urn:schemas-microsoft-com:office:office" xmlns:r="http://schemas.openxmlformats.org/officeDocument/2006/relationships" xmlns:m="http://schemas.openxmlformats.org/officeDocument/2006/math" xmlns:v="urn:schemas-microsoft-com:vml" xmlns:wp14="http://schemas.microsoft.com/office/word/2010/wordprocessingDrawing" xmlns:wp="http://schemas.openxmlformats.org/drawingml/2006/wordprocessingDrawing" xmlns:w10="urn:schemas-microsoft-com:office:word" xmlns:w="http://schemas.openxmlformats.org/wordprocessingml/2006/main" xmlns:w14="http://schemas.microsoft.com/office/word/2010/wordml" xmlns:w15="http://schemas.microsoft.com/office/word/2012/wordml" xmlns:w16se="http://schemas.microsoft.com/office/word/2015/wordml/symex" xmlns:wpg="http://schemas.microsoft.com/office/word/2010/wordprocessingGroup" xmlns:wpi="http://schemas.microsoft.com/office/word/2010/wordprocessingInk" xmlns:wne="http://schemas.microsoft.com/office/word/2006/wordml" xmlns:wps="http://schemas.microsoft.com/office/word/2010/wordprocessingShape" mc:Ignorable="w14 w15 w16se wp14">
+<w:numbering xmlns:wpc="http://schemas.microsoft.com/office/word/2010/wordprocessingCanvas" xmlns:cx="http://schemas.microsoft.com/office/drawing/2014/chartex" xmlns:cx1="http://schemas.microsoft.com/office/drawing/2015/9/8/chartex" xmlns:cx2="http://schemas.microsoft.com/office/drawing/2015/10/21/chartex" xmlns:cx3="http://schemas.microsoft.com/office/drawing/2016/5/9/chartex" xmlns:cx4="http://schemas.microsoft.com/office/drawing/2016/5/10/chartex" xmlns:cx5="http://schemas.microsoft.com/office/drawing/2016/5/11/chartex" xmlns:cx6="http://schemas.microsoft.com/office/drawing/2016/5/12/chartex" xmlns:cx7="http://schemas.microsoft.com/office/drawing/2016/5/13/chartex" xmlns:cx8="http://schemas.microsoft.com/office/drawing/2016/5/14/chartex" xmlns:mc="http://schemas.openxmlformats.org/markup-compatibility/2006" xmlns:aink="http://schemas.microsoft.com/office/drawing/2016/ink" xmlns:am3d="http://schemas.microsoft.com/office/drawing/2017/model3d" xmlns:o="urn:schemas-microsoft-com:office:office" xmlns:oel="http://schemas.microsoft.com/office/2019/extlst" xmlns:r="http://schemas.openxmlformats.org/officeDocument/2006/relationships" xmlns:m="http://schemas.openxmlformats.org/officeDocument/2006/math" xmlns:v="urn:schemas-microsoft-com:vml" xmlns:wp14="http://schemas.microsoft.com/office/word/2010/wordprocessingDrawing" xmlns:wp="http://schemas.openxmlformats.org/drawingml/2006/wordprocessingDrawing" xmlns:w10="urn:schemas-microsoft-com:office:word" xmlns:w="http://schemas.openxmlformats.org/wordprocessingml/2006/main" xmlns:w14="http://schemas.microsoft.com/office/word/2010/wordml" xmlns:w15="http://schemas.microsoft.com/office/word/2012/wordml" xmlns:w16cex="http://schemas.microsoft.com/office/word/2018/wordml/cex" xmlns:w16cid="http://schemas.microsoft.com/office/word/2016/wordml/cid" xmlns:w16="http://schemas.microsoft.com/office/word/2018/wordml" xmlns:w16sdtdh="http://schemas.microsoft.com/office/word/2020/wordml/sdtdatahash" xmlns:w16se="http://schemas.microsoft.com/office/word/2015/wordml/symex" xmlns:wpg="http://schemas.microsoft.com/office/word/2010/wordprocessingGroup" xmlns:wpi="http://schemas.microsoft.com/office/word/2010/wordprocessingInk" xmlns:wne="http://schemas.microsoft.com/office/word/2006/wordml" xmlns:wps="http://schemas.microsoft.com/office/word/2010/wordprocessingShape" mc:Ignorable="w14 w15 w16se w16cid w16 w16cex w16sdtdh wp14">
   <w:abstractNum w:abstractNumId="0" w15:restartNumberingAfterBreak="0">
     <w:nsid w:val="097877B1"/>
     <w:multiLevelType w:val="hybridMultilevel"/>
@@ -1411,6 +1502,119 @@
     </w:lvl>
   </w:abstractNum>
   <w:abstractNum w:abstractNumId="1" w15:restartNumberingAfterBreak="0">
+    <w:nsid w:val="2BE106B4"/>
+    <w:multiLevelType w:val="multilevel"/>
+    <w:tmpl w:val="BB9CE7CA"/>
+    <w:lvl w:ilvl="0">
+      <w:start w:val="1"/>
+      <w:numFmt w:val="decimal"/>
+      <w:lvlText w:val="%1"/>
+      <w:lvlJc w:val="left"/>
+      <w:pPr>
+        <w:ind w:left="372" w:hanging="372"/>
+      </w:pPr>
+      <w:rPr>
+        <w:rFonts w:hint="default"/>
+      </w:rPr>
+    </w:lvl>
+    <w:lvl w:ilvl="1">
+      <w:start w:val="1"/>
+      <w:numFmt w:val="decimal"/>
+      <w:lvlText w:val="%1.%2"/>
+      <w:lvlJc w:val="left"/>
+      <w:pPr>
+        <w:ind w:left="656" w:hanging="372"/>
+      </w:pPr>
+      <w:rPr>
+        <w:rFonts w:hint="default"/>
+      </w:rPr>
+    </w:lvl>
+    <w:lvl w:ilvl="2">
+      <w:start w:val="1"/>
+      <w:numFmt w:val="decimal"/>
+      <w:lvlText w:val="%1.%2.%3"/>
+      <w:lvlJc w:val="left"/>
+      <w:pPr>
+        <w:ind w:left="1288" w:hanging="720"/>
+      </w:pPr>
+      <w:rPr>
+        <w:rFonts w:hint="default"/>
+      </w:rPr>
+    </w:lvl>
+    <w:lvl w:ilvl="3">
+      <w:start w:val="1"/>
+      <w:numFmt w:val="decimal"/>
+      <w:lvlText w:val="%1.%2.%3.%4"/>
+      <w:lvlJc w:val="left"/>
+      <w:pPr>
+        <w:ind w:left="1572" w:hanging="720"/>
+      </w:pPr>
+      <w:rPr>
+        <w:rFonts w:hint="default"/>
+      </w:rPr>
+    </w:lvl>
+    <w:lvl w:ilvl="4">
+      <w:start w:val="1"/>
+      <w:numFmt w:val="decimal"/>
+      <w:lvlText w:val="%1.%2.%3.%4.%5"/>
+      <w:lvlJc w:val="left"/>
+      <w:pPr>
+        <w:ind w:left="2216" w:hanging="1080"/>
+      </w:pPr>
+      <w:rPr>
+        <w:rFonts w:hint="default"/>
+      </w:rPr>
+    </w:lvl>
+    <w:lvl w:ilvl="5">
+      <w:start w:val="1"/>
+      <w:numFmt w:val="decimal"/>
+      <w:lvlText w:val="%1.%2.%3.%4.%5.%6"/>
+      <w:lvlJc w:val="left"/>
+      <w:pPr>
+        <w:ind w:left="2500" w:hanging="1080"/>
+      </w:pPr>
+      <w:rPr>
+        <w:rFonts w:hint="default"/>
+      </w:rPr>
+    </w:lvl>
+    <w:lvl w:ilvl="6">
+      <w:start w:val="1"/>
+      <w:numFmt w:val="decimal"/>
+      <w:lvlText w:val="%1.%2.%3.%4.%5.%6.%7"/>
+      <w:lvlJc w:val="left"/>
+      <w:pPr>
+        <w:ind w:left="3144" w:hanging="1440"/>
+      </w:pPr>
+      <w:rPr>
+        <w:rFonts w:hint="default"/>
+      </w:rPr>
+    </w:lvl>
+    <w:lvl w:ilvl="7">
+      <w:start w:val="1"/>
+      <w:numFmt w:val="decimal"/>
+      <w:lvlText w:val="%1.%2.%3.%4.%5.%6.%7.%8"/>
+      <w:lvlJc w:val="left"/>
+      <w:pPr>
+        <w:ind w:left="3428" w:hanging="1440"/>
+      </w:pPr>
+      <w:rPr>
+        <w:rFonts w:hint="default"/>
+      </w:rPr>
+    </w:lvl>
+    <w:lvl w:ilvl="8">
+      <w:start w:val="1"/>
+      <w:numFmt w:val="decimal"/>
+      <w:lvlText w:val="%1.%2.%3.%4.%5.%6.%7.%8.%9"/>
+      <w:lvlJc w:val="left"/>
+      <w:pPr>
+        <w:ind w:left="4072" w:hanging="1800"/>
+      </w:pPr>
+      <w:rPr>
+        <w:rFonts w:hint="default"/>
+      </w:rPr>
+    </w:lvl>
+  </w:abstractNum>
+  <w:abstractNum w:abstractNumId="2" w15:restartNumberingAfterBreak="0">
     <w:nsid w:val="63811329"/>
     <w:multiLevelType w:val="multilevel"/>
     <w:tmpl w:val="70AE4E2E"/>
@@ -1523,17 +1727,20 @@
       </w:rPr>
     </w:lvl>
   </w:abstractNum>
-  <w:num w:numId="1">
+  <w:num w:numId="1" w16cid:durableId="577251091">
     <w:abstractNumId w:val="0"/>
   </w:num>
-  <w:num w:numId="2">
+  <w:num w:numId="2" w16cid:durableId="549390571">
+    <w:abstractNumId w:val="2"/>
+  </w:num>
+  <w:num w:numId="3" w16cid:durableId="2024897912">
     <w:abstractNumId w:val="1"/>
   </w:num>
 </w:numbering>
 </file>
 
 <file path=word/styles.xml><?xml version="1.0" encoding="utf-8"?>
-<w:styles xmlns:mc="http://schemas.openxmlformats.org/markup-compatibility/2006" xmlns:r="http://schemas.openxmlformats.org/officeDocument/2006/relationships" xmlns:w="http://schemas.openxmlformats.org/wordprocessingml/2006/main" xmlns:w14="http://schemas.microsoft.com/office/word/2010/wordml" xmlns:w15="http://schemas.microsoft.com/office/word/2012/wordml" xmlns:w16se="http://schemas.microsoft.com/office/word/2015/wordml/symex" mc:Ignorable="w14 w15 w16se">
+<w:styles xmlns:mc="http://schemas.openxmlformats.org/markup-compatibility/2006" xmlns:r="http://schemas.openxmlformats.org/officeDocument/2006/relationships" xmlns:w="http://schemas.openxmlformats.org/wordprocessingml/2006/main" xmlns:w14="http://schemas.microsoft.com/office/word/2010/wordml" xmlns:w15="http://schemas.microsoft.com/office/word/2012/wordml" xmlns:w16cex="http://schemas.microsoft.com/office/word/2018/wordml/cex" xmlns:w16cid="http://schemas.microsoft.com/office/word/2016/wordml/cid" xmlns:w16="http://schemas.microsoft.com/office/word/2018/wordml" xmlns:w16sdtdh="http://schemas.microsoft.com/office/word/2020/wordml/sdtdatahash" xmlns:w16se="http://schemas.microsoft.com/office/word/2015/wordml/symex" mc:Ignorable="w14 w15 w16se w16cid w16 w16cex w16sdtdh">
   <w:docDefaults>
     <w:rPrDefault>
       <w:rPr>
@@ -1549,7 +1756,7 @@
       </w:pPr>
     </w:pPrDefault>
   </w:docDefaults>
-  <w:latentStyles w:defLockedState="0" w:defUIPriority="99" w:defSemiHidden="0" w:defUnhideWhenUsed="0" w:defQFormat="0" w:count="371">
+  <w:latentStyles w:defLockedState="0" w:defUIPriority="99" w:defSemiHidden="0" w:defUnhideWhenUsed="0" w:defQFormat="0" w:count="376">
     <w:lsdException w:name="Normal" w:uiPriority="0" w:qFormat="1"/>
     <w:lsdException w:name="heading 1" w:uiPriority="9" w:qFormat="1"/>
     <w:lsdException w:name="heading 2" w:semiHidden="1" w:uiPriority="9" w:unhideWhenUsed="1" w:qFormat="1"/>
@@ -1655,7 +1862,6 @@
     <w:lsdException w:name="HTML Sample" w:semiHidden="1" w:unhideWhenUsed="1"/>
     <w:lsdException w:name="HTML Typewriter" w:semiHidden="1" w:unhideWhenUsed="1"/>
     <w:lsdException w:name="HTML Variable" w:semiHidden="1" w:unhideWhenUsed="1"/>
-    <w:lsdException w:name="Normal Table" w:semiHidden="1" w:unhideWhenUsed="1"/>
     <w:lsdException w:name="annotation subject" w:semiHidden="1" w:unhideWhenUsed="1"/>
     <w:lsdException w:name="No List" w:semiHidden="1" w:unhideWhenUsed="1"/>
     <w:lsdException w:name="Outline List 1" w:semiHidden="1" w:unhideWhenUsed="1"/>
@@ -1698,11 +1904,8 @@
     <w:lsdException w:name="Table Contemporary" w:semiHidden="1" w:unhideWhenUsed="1"/>
     <w:lsdException w:name="Table Elegant" w:semiHidden="1" w:unhideWhenUsed="1"/>
     <w:lsdException w:name="Table Professional" w:semiHidden="1" w:unhideWhenUsed="1"/>
-    <w:lsdException w:name="Table Subtle 1" w:semiHidden="1" w:unhideWhenUsed="1"/>
     <w:lsdException w:name="Table Subtle 2" w:semiHidden="1" w:unhideWhenUsed="1"/>
     <w:lsdException w:name="Table Web 1" w:semiHidden="1" w:unhideWhenUsed="1"/>
-    <w:lsdException w:name="Table Web 2" w:semiHidden="1" w:unhideWhenUsed="1"/>
-    <w:lsdException w:name="Table Web 3" w:semiHidden="1" w:unhideWhenUsed="1"/>
     <w:lsdException w:name="Balloon Text" w:semiHidden="1" w:unhideWhenUsed="1"/>
     <w:lsdException w:name="Table Grid" w:uiPriority="39"/>
     <w:lsdException w:name="Table Theme" w:semiHidden="1" w:unhideWhenUsed="1"/>
@@ -1921,6 +2124,11 @@
     <w:lsdException w:name="List Table 5 Dark Accent 6" w:uiPriority="50"/>
     <w:lsdException w:name="List Table 6 Colorful Accent 6" w:uiPriority="51"/>
     <w:lsdException w:name="List Table 7 Colorful Accent 6" w:uiPriority="52"/>
+    <w:lsdException w:name="Mention" w:semiHidden="1" w:unhideWhenUsed="1"/>
+    <w:lsdException w:name="Smart Hyperlink" w:semiHidden="1" w:unhideWhenUsed="1"/>
+    <w:lsdException w:name="Hashtag" w:semiHidden="1" w:unhideWhenUsed="1"/>
+    <w:lsdException w:name="Unresolved Mention" w:semiHidden="1" w:unhideWhenUsed="1"/>
+    <w:lsdException w:name="Smart Link" w:semiHidden="1" w:unhideWhenUsed="1"/>
   </w:latentStyles>
   <w:style w:type="paragraph" w:default="1" w:styleId="Normal">
     <w:name w:val="Normal"/>

</xml_diff>

<commit_message>
Agregando detalle en introducción y roles
</commit_message>
<xml_diff>
--- a/Documentos/Planes/PGC.docx
+++ b/Documentos/Planes/PGC.docx
@@ -3,6 +3,9 @@
 <w:document xmlns:wpc="http://schemas.microsoft.com/office/word/2010/wordprocessingCanvas" xmlns:cx="http://schemas.microsoft.com/office/drawing/2014/chartex" xmlns:cx1="http://schemas.microsoft.com/office/drawing/2015/9/8/chartex" xmlns:cx2="http://schemas.microsoft.com/office/drawing/2015/10/21/chartex" xmlns:cx3="http://schemas.microsoft.com/office/drawing/2016/5/9/chartex" xmlns:cx4="http://schemas.microsoft.com/office/drawing/2016/5/10/chartex" xmlns:cx5="http://schemas.microsoft.com/office/drawing/2016/5/11/chartex" xmlns:cx6="http://schemas.microsoft.com/office/drawing/2016/5/12/chartex" xmlns:cx7="http://schemas.microsoft.com/office/drawing/2016/5/13/chartex" xmlns:cx8="http://schemas.microsoft.com/office/drawing/2016/5/14/chartex" xmlns:mc="http://schemas.openxmlformats.org/markup-compatibility/2006" xmlns:aink="http://schemas.microsoft.com/office/drawing/2016/ink" xmlns:am3d="http://schemas.microsoft.com/office/drawing/2017/model3d" xmlns:o="urn:schemas-microsoft-com:office:office" xmlns:oel="http://schemas.microsoft.com/office/2019/extlst" xmlns:r="http://schemas.openxmlformats.org/officeDocument/2006/relationships" xmlns:m="http://schemas.openxmlformats.org/officeDocument/2006/math" xmlns:v="urn:schemas-microsoft-com:vml" xmlns:wp14="http://schemas.microsoft.com/office/word/2010/wordprocessingDrawing" xmlns:wp="http://schemas.openxmlformats.org/drawingml/2006/wordprocessingDrawing" xmlns:w10="urn:schemas-microsoft-com:office:word" xmlns:w="http://schemas.openxmlformats.org/wordprocessingml/2006/main" xmlns:w14="http://schemas.microsoft.com/office/word/2010/wordml" xmlns:w15="http://schemas.microsoft.com/office/word/2012/wordml" xmlns:w16cex="http://schemas.microsoft.com/office/word/2018/wordml/cex" xmlns:w16cid="http://schemas.microsoft.com/office/word/2016/wordml/cid" xmlns:w16="http://schemas.microsoft.com/office/word/2018/wordml" xmlns:w16sdtdh="http://schemas.microsoft.com/office/word/2020/wordml/sdtdatahash" xmlns:w16se="http://schemas.microsoft.com/office/word/2015/wordml/symex" xmlns:wpg="http://schemas.microsoft.com/office/word/2010/wordprocessingGroup" xmlns:wpi="http://schemas.microsoft.com/office/word/2010/wordprocessingInk" xmlns:wne="http://schemas.microsoft.com/office/word/2006/wordml" xmlns:wps="http://schemas.microsoft.com/office/word/2010/wordprocessingShape" mc:Ignorable="w14 w15 w16se w16cid w16 w16cex w16sdtdh wp14">
   <w:body>
     <w:p>
+      <w:pPr>
+        <w:ind w:left="720" w:hanging="720"/>
+      </w:pPr>
       <w:r>
         <w:t>UNIVERSIDAD NACIONAL MAYOR DE SAN MARCOS</w:t>
       </w:r>
@@ -107,7 +110,6 @@
           <w:szCs w:val="40"/>
         </w:rPr>
       </w:pPr>
-      <w:proofErr w:type="spellStart"/>
       <w:r>
         <w:rPr>
           <w:rFonts w:ascii="Arial" w:eastAsia="Arial" w:hAnsi="Arial" w:cs="Arial"/>
@@ -115,17 +117,7 @@
           <w:sz w:val="40"/>
           <w:szCs w:val="40"/>
         </w:rPr>
-        <w:t>FollowClass</w:t>
-      </w:r>
-      <w:proofErr w:type="spellEnd"/>
-      <w:r>
-        <w:rPr>
-          <w:rFonts w:ascii="Arial" w:eastAsia="Arial" w:hAnsi="Arial" w:cs="Arial"/>
-          <w:b/>
-          <w:sz w:val="40"/>
-          <w:szCs w:val="40"/>
-        </w:rPr>
-        <w:t xml:space="preserve"> (FC)</w:t>
+        <w:t>FollowClass (FC)</w:t>
       </w:r>
     </w:p>
     <w:p>
@@ -386,18 +378,16 @@
           <w:sz w:val="24"/>
           <w:szCs w:val="24"/>
         </w:rPr>
-        <w:t xml:space="preserve">Balandra Camacho, </w:t>
+        <w:t>Balandra Camacho, Ivan</w:t>
       </w:r>
-      <w:proofErr w:type="spellStart"/>
       <w:r>
         <w:rPr>
           <w:rFonts w:ascii="Arial" w:eastAsia="Arial" w:hAnsi="Arial" w:cs="Arial"/>
           <w:sz w:val="24"/>
           <w:szCs w:val="24"/>
         </w:rPr>
-        <w:t>Ivan</w:t>
+        <w:tab/>
       </w:r>
-      <w:proofErr w:type="spellEnd"/>
       <w:r>
         <w:rPr>
           <w:rFonts w:ascii="Arial" w:eastAsia="Arial" w:hAnsi="Arial" w:cs="Arial"/>
@@ -421,33 +411,33 @@
           <w:szCs w:val="24"/>
         </w:rPr>
         <w:tab/>
+        <w:t>20200248</w:t>
       </w:r>
-      <w:r>
+    </w:p>
+    <w:p>
+      <w:pPr>
+        <w:spacing w:after="0" w:line="360" w:lineRule="auto"/>
         <w:rPr>
           <w:rFonts w:ascii="Arial" w:eastAsia="Arial" w:hAnsi="Arial" w:cs="Arial"/>
           <w:sz w:val="24"/>
           <w:szCs w:val="24"/>
         </w:rPr>
-        <w:tab/>
-        <w:t>20200248</w:t>
-      </w:r>
-    </w:p>
-    <w:p>
-      <w:pPr>
-        <w:spacing w:after="0" w:line="360" w:lineRule="auto"/>
+      </w:pPr>
+      <w:r>
         <w:rPr>
           <w:rFonts w:ascii="Arial" w:eastAsia="Arial" w:hAnsi="Arial" w:cs="Arial"/>
           <w:sz w:val="24"/>
           <w:szCs w:val="24"/>
         </w:rPr>
-      </w:pPr>
+        <w:t>Hernández Bianchi, Stefano Alessandro</w:t>
+      </w:r>
       <w:r>
         <w:rPr>
           <w:rFonts w:ascii="Arial" w:eastAsia="Arial" w:hAnsi="Arial" w:cs="Arial"/>
           <w:sz w:val="24"/>
           <w:szCs w:val="24"/>
         </w:rPr>
-        <w:t>Hernández Bianchi, Stefano Alessandro</w:t>
+        <w:tab/>
       </w:r>
       <w:r>
         <w:rPr>
@@ -456,58 +446,75 @@
           <w:szCs w:val="24"/>
         </w:rPr>
         <w:tab/>
+        <w:t>20200309</w:t>
       </w:r>
-      <w:r>
+    </w:p>
+    <w:p>
+      <w:pPr>
+        <w:spacing w:after="0" w:line="360" w:lineRule="auto"/>
         <w:rPr>
           <w:rFonts w:ascii="Arial" w:eastAsia="Arial" w:hAnsi="Arial" w:cs="Arial"/>
           <w:sz w:val="24"/>
           <w:szCs w:val="24"/>
         </w:rPr>
-        <w:tab/>
-        <w:t>20200309</w:t>
-      </w:r>
-    </w:p>
-    <w:p>
-      <w:pPr>
-        <w:spacing w:after="0" w:line="360" w:lineRule="auto"/>
+      </w:pPr>
+      <w:r>
         <w:rPr>
           <w:rFonts w:ascii="Arial" w:eastAsia="Arial" w:hAnsi="Arial" w:cs="Arial"/>
           <w:sz w:val="24"/>
           <w:szCs w:val="24"/>
         </w:rPr>
-      </w:pPr>
+        <w:t>Marcelo Salinas, Moises Enrique</w:t>
+      </w:r>
       <w:r>
         <w:rPr>
           <w:rFonts w:ascii="Arial" w:eastAsia="Arial" w:hAnsi="Arial" w:cs="Arial"/>
           <w:sz w:val="24"/>
           <w:szCs w:val="24"/>
         </w:rPr>
-        <w:t xml:space="preserve">Marcelo Salinas, </w:t>
+        <w:tab/>
       </w:r>
-      <w:proofErr w:type="spellStart"/>
       <w:r>
         <w:rPr>
           <w:rFonts w:ascii="Arial" w:eastAsia="Arial" w:hAnsi="Arial" w:cs="Arial"/>
           <w:sz w:val="24"/>
           <w:szCs w:val="24"/>
         </w:rPr>
-        <w:t>Moises</w:t>
+        <w:tab/>
       </w:r>
-      <w:proofErr w:type="spellEnd"/>
       <w:r>
         <w:rPr>
           <w:rFonts w:ascii="Arial" w:eastAsia="Arial" w:hAnsi="Arial" w:cs="Arial"/>
           <w:sz w:val="24"/>
           <w:szCs w:val="24"/>
         </w:rPr>
-        <w:t xml:space="preserve"> Enrique</w:t>
+        <w:tab/>
+        <w:t xml:space="preserve">20200310 </w:t>
       </w:r>
-      <w:r>
+    </w:p>
+    <w:p>
+      <w:pPr>
+        <w:spacing w:after="0" w:line="360" w:lineRule="auto"/>
         <w:rPr>
           <w:rFonts w:ascii="Arial" w:eastAsia="Arial" w:hAnsi="Arial" w:cs="Arial"/>
           <w:sz w:val="24"/>
           <w:szCs w:val="24"/>
         </w:rPr>
+      </w:pPr>
+      <w:r>
+        <w:rPr>
+          <w:rFonts w:ascii="Arial" w:eastAsia="Arial" w:hAnsi="Arial" w:cs="Arial"/>
+          <w:sz w:val="24"/>
+          <w:szCs w:val="24"/>
+        </w:rPr>
+        <w:t>Ortiz Crisostomo, Edwin Jose</w:t>
+      </w:r>
+      <w:r>
+        <w:rPr>
+          <w:rFonts w:ascii="Arial" w:eastAsia="Arial" w:hAnsi="Arial" w:cs="Arial"/>
+          <w:sz w:val="24"/>
+          <w:szCs w:val="24"/>
+        </w:rPr>
         <w:tab/>
       </w:r>
       <w:r>
@@ -525,7 +532,7 @@
           <w:szCs w:val="24"/>
         </w:rPr>
         <w:tab/>
-        <w:t xml:space="preserve">20200310 </w:t>
+        <w:t>14200224</w:t>
       </w:r>
     </w:p>
     <w:p>
@@ -543,42 +550,57 @@
           <w:sz w:val="24"/>
           <w:szCs w:val="24"/>
         </w:rPr>
-        <w:t xml:space="preserve">Ortiz </w:t>
+        <w:t>Quispe Fajardo, Adrián Ismael</w:t>
       </w:r>
-      <w:proofErr w:type="spellStart"/>
       <w:r>
         <w:rPr>
           <w:rFonts w:ascii="Arial" w:eastAsia="Arial" w:hAnsi="Arial" w:cs="Arial"/>
           <w:sz w:val="24"/>
           <w:szCs w:val="24"/>
         </w:rPr>
-        <w:t>Crisostomo</w:t>
+        <w:tab/>
       </w:r>
-      <w:proofErr w:type="spellEnd"/>
       <w:r>
         <w:rPr>
           <w:rFonts w:ascii="Arial" w:eastAsia="Arial" w:hAnsi="Arial" w:cs="Arial"/>
           <w:sz w:val="24"/>
           <w:szCs w:val="24"/>
         </w:rPr>
-        <w:t xml:space="preserve">, Edwin </w:t>
+        <w:tab/>
       </w:r>
-      <w:proofErr w:type="spellStart"/>
       <w:r>
         <w:rPr>
           <w:rFonts w:ascii="Arial" w:eastAsia="Arial" w:hAnsi="Arial" w:cs="Arial"/>
           <w:sz w:val="24"/>
           <w:szCs w:val="24"/>
         </w:rPr>
-        <w:t>Jose</w:t>
+        <w:tab/>
+        <w:t xml:space="preserve">20200281 </w:t>
       </w:r>
-      <w:proofErr w:type="spellEnd"/>
-      <w:r>
+    </w:p>
+    <w:p>
+      <w:pPr>
+        <w:spacing w:after="0" w:line="360" w:lineRule="auto"/>
         <w:rPr>
           <w:rFonts w:ascii="Arial" w:eastAsia="Arial" w:hAnsi="Arial" w:cs="Arial"/>
           <w:sz w:val="24"/>
           <w:szCs w:val="24"/>
         </w:rPr>
+      </w:pPr>
+      <w:r>
+        <w:rPr>
+          <w:rFonts w:ascii="Arial" w:eastAsia="Arial" w:hAnsi="Arial" w:cs="Arial"/>
+          <w:sz w:val="24"/>
+          <w:szCs w:val="24"/>
+        </w:rPr>
+        <w:t>Romero Diaz, Bianca Elizabeth</w:t>
+      </w:r>
+      <w:r>
+        <w:rPr>
+          <w:rFonts w:ascii="Arial" w:eastAsia="Arial" w:hAnsi="Arial" w:cs="Arial"/>
+          <w:sz w:val="24"/>
+          <w:szCs w:val="24"/>
+        </w:rPr>
         <w:tab/>
       </w:r>
       <w:r>
@@ -596,7 +618,7 @@
           <w:szCs w:val="24"/>
         </w:rPr>
         <w:tab/>
-        <w:t>14200224</w:t>
+        <w:t>20200312</w:t>
       </w:r>
     </w:p>
     <w:p>
@@ -614,114 +636,8 @@
           <w:sz w:val="24"/>
           <w:szCs w:val="24"/>
         </w:rPr>
-        <w:t>Quispe Fajardo, Adrián Ismael</w:t>
+        <w:t>Solis Flores, Aldair Jhostin</w:t>
       </w:r>
-      <w:r>
-        <w:rPr>
-          <w:rFonts w:ascii="Arial" w:eastAsia="Arial" w:hAnsi="Arial" w:cs="Arial"/>
-          <w:sz w:val="24"/>
-          <w:szCs w:val="24"/>
-        </w:rPr>
-        <w:tab/>
-      </w:r>
-      <w:r>
-        <w:rPr>
-          <w:rFonts w:ascii="Arial" w:eastAsia="Arial" w:hAnsi="Arial" w:cs="Arial"/>
-          <w:sz w:val="24"/>
-          <w:szCs w:val="24"/>
-        </w:rPr>
-        <w:tab/>
-      </w:r>
-      <w:r>
-        <w:rPr>
-          <w:rFonts w:ascii="Arial" w:eastAsia="Arial" w:hAnsi="Arial" w:cs="Arial"/>
-          <w:sz w:val="24"/>
-          <w:szCs w:val="24"/>
-        </w:rPr>
-        <w:tab/>
-        <w:t xml:space="preserve">20200281 </w:t>
-      </w:r>
-    </w:p>
-    <w:p>
-      <w:pPr>
-        <w:spacing w:after="0" w:line="360" w:lineRule="auto"/>
-        <w:rPr>
-          <w:rFonts w:ascii="Arial" w:eastAsia="Arial" w:hAnsi="Arial" w:cs="Arial"/>
-          <w:sz w:val="24"/>
-          <w:szCs w:val="24"/>
-        </w:rPr>
-      </w:pPr>
-      <w:r>
-        <w:rPr>
-          <w:rFonts w:ascii="Arial" w:eastAsia="Arial" w:hAnsi="Arial" w:cs="Arial"/>
-          <w:sz w:val="24"/>
-          <w:szCs w:val="24"/>
-        </w:rPr>
-        <w:t>Romero Diaz, Bianca Elizabeth</w:t>
-      </w:r>
-      <w:r>
-        <w:rPr>
-          <w:rFonts w:ascii="Arial" w:eastAsia="Arial" w:hAnsi="Arial" w:cs="Arial"/>
-          <w:sz w:val="24"/>
-          <w:szCs w:val="24"/>
-        </w:rPr>
-        <w:tab/>
-      </w:r>
-      <w:r>
-        <w:rPr>
-          <w:rFonts w:ascii="Arial" w:eastAsia="Arial" w:hAnsi="Arial" w:cs="Arial"/>
-          <w:sz w:val="24"/>
-          <w:szCs w:val="24"/>
-        </w:rPr>
-        <w:tab/>
-      </w:r>
-      <w:r>
-        <w:rPr>
-          <w:rFonts w:ascii="Arial" w:eastAsia="Arial" w:hAnsi="Arial" w:cs="Arial"/>
-          <w:sz w:val="24"/>
-          <w:szCs w:val="24"/>
-        </w:rPr>
-        <w:tab/>
-        <w:t>20200312</w:t>
-      </w:r>
-    </w:p>
-    <w:p>
-      <w:pPr>
-        <w:spacing w:after="0" w:line="360" w:lineRule="auto"/>
-        <w:rPr>
-          <w:rFonts w:ascii="Arial" w:eastAsia="Arial" w:hAnsi="Arial" w:cs="Arial"/>
-          <w:sz w:val="24"/>
-          <w:szCs w:val="24"/>
-        </w:rPr>
-      </w:pPr>
-      <w:proofErr w:type="spellStart"/>
-      <w:r>
-        <w:rPr>
-          <w:rFonts w:ascii="Arial" w:eastAsia="Arial" w:hAnsi="Arial" w:cs="Arial"/>
-          <w:sz w:val="24"/>
-          <w:szCs w:val="24"/>
-        </w:rPr>
-        <w:t>Solis</w:t>
-      </w:r>
-      <w:proofErr w:type="spellEnd"/>
-      <w:r>
-        <w:rPr>
-          <w:rFonts w:ascii="Arial" w:eastAsia="Arial" w:hAnsi="Arial" w:cs="Arial"/>
-          <w:sz w:val="24"/>
-          <w:szCs w:val="24"/>
-        </w:rPr>
-        <w:t xml:space="preserve"> Flores, Aldair </w:t>
-      </w:r>
-      <w:proofErr w:type="spellStart"/>
-      <w:r>
-        <w:rPr>
-          <w:rFonts w:ascii="Arial" w:eastAsia="Arial" w:hAnsi="Arial" w:cs="Arial"/>
-          <w:sz w:val="24"/>
-          <w:szCs w:val="24"/>
-        </w:rPr>
-        <w:t>Jhostin</w:t>
-      </w:r>
-      <w:proofErr w:type="spellEnd"/>
       <w:r>
         <w:rPr>
           <w:rFonts w:ascii="Arial" w:eastAsia="Arial" w:hAnsi="Arial" w:cs="Arial"/>
@@ -1224,18 +1140,8 @@
                 <w:sz w:val="24"/>
                 <w:szCs w:val="24"/>
               </w:rPr>
-              <w:t xml:space="preserve">Balandra Camacho, </w:t>
-            </w:r>
-            <w:proofErr w:type="spellStart"/>
-            <w:r>
-              <w:rPr>
-                <w:rFonts w:ascii="Arial" w:eastAsia="Arial" w:hAnsi="Arial" w:cs="Arial"/>
-                <w:sz w:val="24"/>
-                <w:szCs w:val="24"/>
-              </w:rPr>
-              <w:t>Ivan</w:t>
-            </w:r>
-            <w:proofErr w:type="spellEnd"/>
+              <w:t>Balandra Camacho, Ivan</w:t>
+            </w:r>
           </w:p>
           <w:p>
             <w:pPr>
@@ -1286,25 +1192,7 @@
                 <w:sz w:val="24"/>
                 <w:szCs w:val="24"/>
               </w:rPr>
-              <w:t xml:space="preserve">Marcelo Salinas, </w:t>
-            </w:r>
-            <w:proofErr w:type="spellStart"/>
-            <w:r>
-              <w:rPr>
-                <w:rFonts w:ascii="Arial" w:eastAsia="Arial" w:hAnsi="Arial" w:cs="Arial"/>
-                <w:sz w:val="24"/>
-                <w:szCs w:val="24"/>
-              </w:rPr>
-              <w:t>Moises</w:t>
-            </w:r>
-            <w:proofErr w:type="spellEnd"/>
-            <w:r>
-              <w:rPr>
-                <w:rFonts w:ascii="Arial" w:eastAsia="Arial" w:hAnsi="Arial" w:cs="Arial"/>
-                <w:sz w:val="24"/>
-                <w:szCs w:val="24"/>
-              </w:rPr>
-              <w:t xml:space="preserve"> Enrique</w:t>
+              <w:t>Marcelo Salinas, Moises Enrique</w:t>
             </w:r>
           </w:p>
           <w:p>
@@ -1330,36 +1218,8 @@
                 <w:sz w:val="24"/>
                 <w:szCs w:val="24"/>
               </w:rPr>
-              <w:t xml:space="preserve">Ortiz </w:t>
-            </w:r>
-            <w:proofErr w:type="spellStart"/>
-            <w:r>
-              <w:rPr>
-                <w:rFonts w:ascii="Arial" w:eastAsia="Arial" w:hAnsi="Arial" w:cs="Arial"/>
-                <w:sz w:val="24"/>
-                <w:szCs w:val="24"/>
-              </w:rPr>
-              <w:t>Crisostomo</w:t>
-            </w:r>
-            <w:proofErr w:type="spellEnd"/>
-            <w:r>
-              <w:rPr>
-                <w:rFonts w:ascii="Arial" w:eastAsia="Arial" w:hAnsi="Arial" w:cs="Arial"/>
-                <w:sz w:val="24"/>
-                <w:szCs w:val="24"/>
-              </w:rPr>
-              <w:t xml:space="preserve">, Edwin </w:t>
-            </w:r>
-            <w:proofErr w:type="spellStart"/>
-            <w:r>
-              <w:rPr>
-                <w:rFonts w:ascii="Arial" w:eastAsia="Arial" w:hAnsi="Arial" w:cs="Arial"/>
-                <w:sz w:val="24"/>
-                <w:szCs w:val="24"/>
-              </w:rPr>
-              <w:t>Jose</w:t>
-            </w:r>
-            <w:proofErr w:type="spellEnd"/>
+              <w:t>Ortiz Crisostomo, Edwin Jose</w:t>
+            </w:r>
             <w:r>
               <w:rPr>
                 <w:rFonts w:ascii="Arial" w:eastAsia="Arial" w:hAnsi="Arial" w:cs="Arial"/>
@@ -1438,34 +1298,14 @@
                 <w:szCs w:val="24"/>
               </w:rPr>
             </w:pPr>
-            <w:proofErr w:type="spellStart"/>
             <w:r>
               <w:rPr>
                 <w:rFonts w:ascii="Arial" w:eastAsia="Arial" w:hAnsi="Arial" w:cs="Arial"/>
                 <w:sz w:val="24"/>
                 <w:szCs w:val="24"/>
               </w:rPr>
-              <w:t>Solis</w:t>
-            </w:r>
-            <w:proofErr w:type="spellEnd"/>
-            <w:r>
-              <w:rPr>
-                <w:rFonts w:ascii="Arial" w:eastAsia="Arial" w:hAnsi="Arial" w:cs="Arial"/>
-                <w:sz w:val="24"/>
-                <w:szCs w:val="24"/>
-              </w:rPr>
-              <w:t xml:space="preserve"> Flores, Aldair </w:t>
-            </w:r>
-            <w:proofErr w:type="spellStart"/>
-            <w:r>
-              <w:rPr>
-                <w:rFonts w:ascii="Arial" w:eastAsia="Arial" w:hAnsi="Arial" w:cs="Arial"/>
-                <w:sz w:val="24"/>
-                <w:szCs w:val="24"/>
-              </w:rPr>
-              <w:t>Jhostin</w:t>
-            </w:r>
-            <w:proofErr w:type="spellEnd"/>
+              <w:t>Solis Flores, Aldair Jhostin</w:t>
+            </w:r>
           </w:p>
         </w:tc>
         <w:tc>
@@ -3600,19 +3440,11 @@
           <w:rFonts w:ascii="Arial" w:eastAsia="Arial" w:hAnsi="Arial" w:cs="Arial"/>
         </w:rPr>
       </w:pPr>
-      <w:proofErr w:type="spellStart"/>
       <w:r>
         <w:rPr>
           <w:rFonts w:ascii="Arial" w:eastAsia="Arial" w:hAnsi="Arial" w:cs="Arial"/>
         </w:rPr>
-        <w:t>QSolutions</w:t>
-      </w:r>
-      <w:proofErr w:type="spellEnd"/>
-      <w:r>
-        <w:rPr>
-          <w:rFonts w:ascii="Arial" w:eastAsia="Arial" w:hAnsi="Arial" w:cs="Arial"/>
-        </w:rPr>
-        <w:t xml:space="preserve"> es una empresa experta en el mercado de diseño y el desarrollo de software con más de 10 años de experiencia, brindando constantemente los mejores productos de alta calidad a sus clientes. Nuestra misión es diseñar y brindar el mejor software que pueda solucionar todos los problemas y necesidades de nuestros clientes con el objetivo de aportar al mundo tecnologías que enriquezcan la vida de las personas. Nuestra visión es posicionarnos como una de las mejores empresas en el mercado a nivel global y destacar por la calidad de nuestros productos. Los valores presentes en nuestra empresa son excelencia, cambio, trabajo en equipo, ética y responsabilidad.  </w:t>
+        <w:t xml:space="preserve">QSolutions es una empresa experta en el mercado de diseño y el desarrollo de software con más de 10 años de experiencia, brindando constantemente los mejores productos de alta calidad a sus clientes. Nuestra misión es diseñar y brindar el mejor software que pueda solucionar todos los problemas y necesidades de nuestros clientes con el objetivo de aportar al mundo tecnologías que enriquezcan la vida de las personas. Nuestra visión es posicionarnos como una de las mejores empresas en el mercado a nivel global y destacar por la calidad de nuestros productos. Los valores presentes en nuestra empresa son excelencia, cambio, trabajo en equipo, ética y responsabilidad.  </w:t>
       </w:r>
     </w:p>
     <w:p>
@@ -3637,36 +3469,44 @@
         <w:rPr>
           <w:rFonts w:ascii="Arial" w:eastAsia="Arial" w:hAnsi="Arial" w:cs="Arial"/>
         </w:rPr>
-        <w:t xml:space="preserve">Actualmente, </w:t>
+        <w:t>Actualmente, QSolutions cuenta con 2 clientes activos, 2 proyectos en fase de desarrollo y 4 proyectos en fase de mantenimiento. Sin embargo, en los últimos meses, se han presentado reportes de problemas a nivel de versionamiento de nuestros proyectos.</w:t>
       </w:r>
-      <w:proofErr w:type="spellStart"/>
       <w:r>
         <w:rPr>
           <w:rFonts w:ascii="Arial" w:eastAsia="Arial" w:hAnsi="Arial" w:cs="Arial"/>
         </w:rPr>
-        <w:t>QSolutions</w:t>
+        <w:t xml:space="preserve"> Al tener proyectos simultáneos se dificulta el orden y control de versiones de los sistemas.</w:t>
       </w:r>
-      <w:proofErr w:type="spellEnd"/>
       <w:r>
         <w:rPr>
           <w:rFonts w:ascii="Arial" w:eastAsia="Arial" w:hAnsi="Arial" w:cs="Arial"/>
         </w:rPr>
-        <w:t xml:space="preserve"> cuenta con 2 clientes activos, 2 proyectos en fase de desarrollo y 4 proyectos en fase de mantenimiento. Sin embargo, en los últimos meses, se han presentado reportes de problemas a nivel de </w:t>
+        <w:t xml:space="preserve"> Por</w:t>
       </w:r>
-      <w:proofErr w:type="spellStart"/>
       <w:r>
         <w:rPr>
           <w:rFonts w:ascii="Arial" w:eastAsia="Arial" w:hAnsi="Arial" w:cs="Arial"/>
         </w:rPr>
-        <w:t>versionamiento</w:t>
+        <w:t xml:space="preserve"> tal motivo, nos encontramos en la necesidad de desarrollar un adecuado Plan de Gestión de la Configuración.</w:t>
       </w:r>
-      <w:proofErr w:type="spellEnd"/>
-      <w:r>
+    </w:p>
+    <w:p>
+      <w:pPr>
+        <w:spacing w:after="0" w:line="360" w:lineRule="auto"/>
+        <w:jc w:val="both"/>
         <w:rPr>
           <w:rFonts w:ascii="Arial" w:eastAsia="Arial" w:hAnsi="Arial" w:cs="Arial"/>
         </w:rPr>
-        <w:t xml:space="preserve"> de nuestros proyectos. Por tal motivo, nos encontramos en la necesidad de desarrollar un adecuado Plan de Gestión de la Configuración.</w:t>
-      </w:r>
+      </w:pPr>
+    </w:p>
+    <w:p>
+      <w:pPr>
+        <w:spacing w:after="0" w:line="360" w:lineRule="auto"/>
+        <w:jc w:val="both"/>
+        <w:rPr>
+          <w:rFonts w:ascii="Arial" w:eastAsia="Arial" w:hAnsi="Arial" w:cs="Arial"/>
+        </w:rPr>
+      </w:pPr>
     </w:p>
     <w:p>
       <w:pPr>
@@ -3742,6 +3582,7 @@
       </w:pPr>
       <w:bookmarkStart w:id="4" w:name="_Toc108463075"/>
       <w:r>
+        <w:lastRenderedPageBreak/>
         <w:t>Roles o responsabilidades</w:t>
       </w:r>
       <w:bookmarkEnd w:id="4"/>
@@ -3769,6 +3610,30 @@
           <w:highlight w:val="yellow"/>
         </w:rPr>
         <w:t>[AGREGAR TEXTO INTRODUCTORIO]</w:t>
+      </w:r>
+    </w:p>
+    <w:p>
+      <w:pPr>
+        <w:pBdr>
+          <w:top w:val="nil"/>
+          <w:left w:val="nil"/>
+          <w:bottom w:val="nil"/>
+          <w:right w:val="nil"/>
+          <w:between w:val="nil"/>
+        </w:pBdr>
+        <w:spacing w:after="0" w:line="360" w:lineRule="auto"/>
+        <w:jc w:val="both"/>
+        <w:rPr>
+          <w:rFonts w:ascii="Arial" w:eastAsia="Arial" w:hAnsi="Arial" w:cs="Arial"/>
+          <w:color w:val="000000"/>
+        </w:rPr>
+      </w:pPr>
+      <w:r>
+        <w:rPr>
+          <w:rFonts w:ascii="Arial" w:eastAsia="Arial" w:hAnsi="Arial" w:cs="Arial"/>
+          <w:color w:val="000000"/>
+        </w:rPr>
+        <w:t>La siguiente tabla busca representar como se vinculan las actividades de SCM con los distintos roles en el proyecto.</w:t>
       </w:r>
     </w:p>
     <w:p>
@@ -3842,7 +3707,6 @@
               <w:rPr>
                 <w:rFonts w:ascii="Arial" w:eastAsia="Arial" w:hAnsi="Arial" w:cs="Arial"/>
               </w:rPr>
-              <w:lastRenderedPageBreak/>
               <w:t>ROL</w:t>
             </w:r>
           </w:p>
@@ -4286,35 +4150,7 @@
               <w:rPr>
                 <w:rFonts w:ascii="Arial" w:eastAsia="Arial" w:hAnsi="Arial" w:cs="Arial"/>
               </w:rPr>
-              <w:t xml:space="preserve">Ortiz </w:t>
-            </w:r>
-            <w:proofErr w:type="spellStart"/>
-            <w:r>
-              <w:rPr>
-                <w:rFonts w:ascii="Arial" w:eastAsia="Arial" w:hAnsi="Arial" w:cs="Arial"/>
-              </w:rPr>
-              <w:t>Crisostomo</w:t>
-            </w:r>
-            <w:proofErr w:type="spellEnd"/>
-            <w:r>
-              <w:rPr>
-                <w:rFonts w:ascii="Arial" w:eastAsia="Arial" w:hAnsi="Arial" w:cs="Arial"/>
-              </w:rPr>
-              <w:t xml:space="preserve">, Edwin </w:t>
-            </w:r>
-            <w:proofErr w:type="spellStart"/>
-            <w:r>
-              <w:rPr>
-                <w:rFonts w:ascii="Arial" w:eastAsia="Arial" w:hAnsi="Arial" w:cs="Arial"/>
-              </w:rPr>
-              <w:t>Jose</w:t>
-            </w:r>
-            <w:proofErr w:type="spellEnd"/>
-            <w:r>
-              <w:rPr>
-                <w:rFonts w:ascii="Arial" w:eastAsia="Arial" w:hAnsi="Arial" w:cs="Arial"/>
-              </w:rPr>
-              <w:t xml:space="preserve"> </w:t>
+              <w:t xml:space="preserve">Ortiz Crisostomo, Edwin Jose </w:t>
             </w:r>
           </w:p>
         </w:tc>
@@ -4459,21 +4295,7 @@
               <w:rPr>
                 <w:rFonts w:ascii="Arial" w:eastAsia="Arial" w:hAnsi="Arial" w:cs="Arial"/>
               </w:rPr>
-              <w:t xml:space="preserve">Balandra Camacho, </w:t>
-            </w:r>
-            <w:proofErr w:type="spellStart"/>
-            <w:r>
-              <w:rPr>
-                <w:rFonts w:ascii="Arial" w:eastAsia="Arial" w:hAnsi="Arial" w:cs="Arial"/>
-              </w:rPr>
-              <w:t>Ivan</w:t>
-            </w:r>
-            <w:proofErr w:type="spellEnd"/>
-            <w:r>
-              <w:rPr>
-                <w:rFonts w:ascii="Arial" w:eastAsia="Arial" w:hAnsi="Arial" w:cs="Arial"/>
-              </w:rPr>
-              <w:t xml:space="preserve"> </w:t>
+              <w:t xml:space="preserve">Balandra Camacho, Ivan </w:t>
             </w:r>
           </w:p>
           <w:p>
@@ -4509,28 +4331,12 @@
                 <w:rFonts w:ascii="Arial" w:eastAsia="Arial" w:hAnsi="Arial" w:cs="Arial"/>
               </w:rPr>
             </w:pPr>
-            <w:proofErr w:type="spellStart"/>
             <w:r>
               <w:rPr>
                 <w:rFonts w:ascii="Arial" w:eastAsia="Arial" w:hAnsi="Arial" w:cs="Arial"/>
               </w:rPr>
-              <w:t>Solis</w:t>
-            </w:r>
-            <w:proofErr w:type="spellEnd"/>
-            <w:r>
-              <w:rPr>
-                <w:rFonts w:ascii="Arial" w:eastAsia="Arial" w:hAnsi="Arial" w:cs="Arial"/>
-              </w:rPr>
-              <w:t xml:space="preserve"> Flores, Aldair </w:t>
-            </w:r>
-            <w:proofErr w:type="spellStart"/>
-            <w:r>
-              <w:rPr>
-                <w:rFonts w:ascii="Arial" w:eastAsia="Arial" w:hAnsi="Arial" w:cs="Arial"/>
-              </w:rPr>
-              <w:t>Jhostin</w:t>
-            </w:r>
-            <w:proofErr w:type="spellEnd"/>
+              <w:t>Solis Flores, Aldair Jhostin</w:t>
+            </w:r>
           </w:p>
           <w:p>
             <w:pPr>
@@ -4549,21 +4355,7 @@
               <w:rPr>
                 <w:rFonts w:ascii="Arial" w:eastAsia="Arial" w:hAnsi="Arial" w:cs="Arial"/>
               </w:rPr>
-              <w:t xml:space="preserve">Marcelo Salinas, </w:t>
-            </w:r>
-            <w:proofErr w:type="spellStart"/>
-            <w:r>
-              <w:rPr>
-                <w:rFonts w:ascii="Arial" w:eastAsia="Arial" w:hAnsi="Arial" w:cs="Arial"/>
-              </w:rPr>
-              <w:t>Moises</w:t>
-            </w:r>
-            <w:proofErr w:type="spellEnd"/>
-            <w:r>
-              <w:rPr>
-                <w:rFonts w:ascii="Arial" w:eastAsia="Arial" w:hAnsi="Arial" w:cs="Arial"/>
-              </w:rPr>
-              <w:t xml:space="preserve"> Enrique</w:t>
+              <w:t>Marcelo Salinas, Moises Enrique</w:t>
             </w:r>
           </w:p>
         </w:tc>
@@ -4814,16 +4606,8 @@
               <w:rPr>
                 <w:rFonts w:ascii="Arial" w:eastAsia="Arial" w:hAnsi="Arial" w:cs="Arial"/>
               </w:rPr>
-              <w:t xml:space="preserve">Git </w:t>
-            </w:r>
-            <w:proofErr w:type="spellStart"/>
-            <w:r>
-              <w:rPr>
-                <w:rFonts w:ascii="Arial" w:eastAsia="Arial" w:hAnsi="Arial" w:cs="Arial"/>
-              </w:rPr>
-              <w:t>Kraken</w:t>
-            </w:r>
-            <w:proofErr w:type="spellEnd"/>
+              <w:t>Git Kraken</w:t>
+            </w:r>
           </w:p>
         </w:tc>
         <w:tc>
@@ -4853,14 +4637,12 @@
                 <w:rFonts w:ascii="Arial" w:eastAsia="Arial" w:hAnsi="Arial" w:cs="Arial"/>
               </w:rPr>
             </w:pPr>
-            <w:proofErr w:type="spellStart"/>
             <w:r>
               <w:rPr>
                 <w:rFonts w:ascii="Arial" w:eastAsia="Arial" w:hAnsi="Arial" w:cs="Arial"/>
               </w:rPr>
               <w:t>SourceTree</w:t>
             </w:r>
-            <w:proofErr w:type="spellEnd"/>
           </w:p>
         </w:tc>
         <w:tc>
@@ -4931,7 +4713,14 @@
               <w:rPr>
                 <w:rFonts w:ascii="Arial" w:eastAsia="Arial" w:hAnsi="Arial" w:cs="Arial"/>
               </w:rPr>
-              <w:t>1 licencia para instalación en Windows, Mac y Linux</w:t>
+              <w:t xml:space="preserve">1 licencia para instalación </w:t>
+            </w:r>
+            <w:r>
+              <w:rPr>
+                <w:rFonts w:ascii="Arial" w:eastAsia="Arial" w:hAnsi="Arial" w:cs="Arial"/>
+              </w:rPr>
+              <w:lastRenderedPageBreak/>
+              <w:t>en Windows, Mac y Linux</w:t>
             </w:r>
           </w:p>
         </w:tc>
@@ -4966,6 +4755,7 @@
               <w:rPr>
                 <w:rFonts w:ascii="Arial" w:eastAsia="Arial" w:hAnsi="Arial" w:cs="Arial"/>
               </w:rPr>
+              <w:lastRenderedPageBreak/>
               <w:t>X</w:t>
             </w:r>
           </w:p>
@@ -5175,42 +4965,7 @@
               <w:rPr>
                 <w:rFonts w:ascii="Arial" w:eastAsia="Arial" w:hAnsi="Arial" w:cs="Arial"/>
               </w:rPr>
-              <w:t xml:space="preserve">Conéctate a cualquier repositorio Git, incluyendo GitHub, </w:t>
-            </w:r>
-            <w:proofErr w:type="spellStart"/>
-            <w:r>
-              <w:rPr>
-                <w:rFonts w:ascii="Arial" w:eastAsia="Arial" w:hAnsi="Arial" w:cs="Arial"/>
-              </w:rPr>
-              <w:t>GitLab</w:t>
-            </w:r>
-            <w:proofErr w:type="spellEnd"/>
-            <w:r>
-              <w:rPr>
-                <w:rFonts w:ascii="Arial" w:eastAsia="Arial" w:hAnsi="Arial" w:cs="Arial"/>
-              </w:rPr>
-              <w:t xml:space="preserve">, </w:t>
-            </w:r>
-            <w:proofErr w:type="spellStart"/>
-            <w:r>
-              <w:rPr>
-                <w:rFonts w:ascii="Arial" w:eastAsia="Arial" w:hAnsi="Arial" w:cs="Arial"/>
-              </w:rPr>
-              <w:t>Bitbucket</w:t>
-            </w:r>
-            <w:proofErr w:type="spellEnd"/>
-            <w:r>
-              <w:rPr>
-                <w:rFonts w:ascii="Arial" w:eastAsia="Arial" w:hAnsi="Arial" w:cs="Arial"/>
-              </w:rPr>
-              <w:t xml:space="preserve"> </w:t>
-            </w:r>
-            <w:r>
-              <w:rPr>
-                <w:rFonts w:ascii="Arial" w:eastAsia="Arial" w:hAnsi="Arial" w:cs="Arial"/>
-              </w:rPr>
-              <w:lastRenderedPageBreak/>
-              <w:t>y Azure DevOps</w:t>
+              <w:t>Conéctate a cualquier repositorio Git, incluyendo GitHub, GitLab, Bitbucket y Azure DevOps</w:t>
             </w:r>
           </w:p>
         </w:tc>
@@ -5238,7 +4993,6 @@
               <w:rPr>
                 <w:rFonts w:ascii="Arial" w:eastAsia="Arial" w:hAnsi="Arial" w:cs="Arial"/>
               </w:rPr>
-              <w:lastRenderedPageBreak/>
               <w:t>X</w:t>
             </w:r>
           </w:p>
@@ -5326,21 +5080,7 @@
               <w:rPr>
                 <w:rFonts w:ascii="Arial" w:eastAsia="Arial" w:hAnsi="Arial" w:cs="Arial"/>
               </w:rPr>
-              <w:t xml:space="preserve">Gráfico de </w:t>
-            </w:r>
-            <w:proofErr w:type="spellStart"/>
-            <w:r>
-              <w:rPr>
-                <w:rFonts w:ascii="Arial" w:eastAsia="Arial" w:hAnsi="Arial" w:cs="Arial"/>
-              </w:rPr>
-              <w:t>commit</w:t>
-            </w:r>
-            <w:proofErr w:type="spellEnd"/>
-            <w:r>
-              <w:rPr>
-                <w:rFonts w:ascii="Arial" w:eastAsia="Arial" w:hAnsi="Arial" w:cs="Arial"/>
-              </w:rPr>
-              <w:t xml:space="preserve"> visual</w:t>
+              <w:t>Gráfico de commit visual</w:t>
             </w:r>
           </w:p>
         </w:tc>
@@ -6244,14 +5984,12 @@
           <w:rFonts w:ascii="Arial" w:eastAsia="Arial" w:hAnsi="Arial" w:cs="Arial"/>
         </w:rPr>
       </w:pPr>
-      <w:proofErr w:type="spellStart"/>
       <w:r>
         <w:rPr>
           <w:rFonts w:ascii="Arial" w:eastAsia="Arial" w:hAnsi="Arial" w:cs="Arial"/>
         </w:rPr>
         <w:t>GitKraken</w:t>
       </w:r>
-      <w:proofErr w:type="spellEnd"/>
     </w:p>
     <w:p>
       <w:pPr>
@@ -6274,6 +6012,7 @@
           <w:rFonts w:ascii="Arial" w:eastAsia="Arial" w:hAnsi="Arial" w:cs="Arial"/>
           <w:noProof/>
         </w:rPr>
+        <w:lastRenderedPageBreak/>
         <w:drawing>
           <wp:inline distT="114300" distB="114300" distL="114300" distR="114300" wp14:anchorId="613CD24C" wp14:editId="755C87AC">
             <wp:extent cx="4969642" cy="3400743"/>
@@ -6349,7 +6088,6 @@
           <w:rFonts w:ascii="Arial" w:eastAsia="Arial" w:hAnsi="Arial" w:cs="Arial"/>
           <w:noProof/>
         </w:rPr>
-        <w:lastRenderedPageBreak/>
         <w:drawing>
           <wp:inline distT="114300" distB="114300" distL="114300" distR="114300" wp14:anchorId="79CDB80F" wp14:editId="641B0AE9">
             <wp:extent cx="4904900" cy="2525980"/>
@@ -6538,43 +6276,7 @@
           <w:color w:val="000000"/>
           <w:shd w:val="clear" w:color="auto" w:fill="FFFFFF"/>
         </w:rPr>
-        <w:t xml:space="preserve">Acrónimo del proyecto de Software: Sistema de Planificación de Estudios para Universitarios - </w:t>
-      </w:r>
-      <w:proofErr w:type="spellStart"/>
-      <w:r>
-        <w:rPr>
-          <w:rFonts w:ascii="Arial" w:eastAsia="Times New Roman" w:hAnsi="Arial" w:cs="Arial"/>
-          <w:color w:val="000000"/>
-          <w:shd w:val="clear" w:color="auto" w:fill="FFFFFF"/>
-        </w:rPr>
-        <w:t>Follow</w:t>
-      </w:r>
-      <w:proofErr w:type="spellEnd"/>
-      <w:r>
-        <w:rPr>
-          <w:rFonts w:ascii="Arial" w:eastAsia="Times New Roman" w:hAnsi="Arial" w:cs="Arial"/>
-          <w:color w:val="000000"/>
-          <w:shd w:val="clear" w:color="auto" w:fill="FFFFFF"/>
-        </w:rPr>
-        <w:t xml:space="preserve"> </w:t>
-      </w:r>
-      <w:proofErr w:type="spellStart"/>
-      <w:r>
-        <w:rPr>
-          <w:rFonts w:ascii="Arial" w:eastAsia="Times New Roman" w:hAnsi="Arial" w:cs="Arial"/>
-          <w:color w:val="000000"/>
-          <w:shd w:val="clear" w:color="auto" w:fill="FFFFFF"/>
-        </w:rPr>
-        <w:t>Class</w:t>
-      </w:r>
-      <w:proofErr w:type="spellEnd"/>
-      <w:r>
-        <w:rPr>
-          <w:rFonts w:ascii="Arial" w:eastAsia="Times New Roman" w:hAnsi="Arial" w:cs="Arial"/>
-          <w:color w:val="000000"/>
-          <w:shd w:val="clear" w:color="auto" w:fill="FFFFFF"/>
-        </w:rPr>
-        <w:t xml:space="preserve"> (FC)</w:t>
+        <w:t>Acrónimo del proyecto de Software: Sistema de Planificación de Estudios para Universitarios - Follow Class (FC)</w:t>
       </w:r>
     </w:p>
     <w:p>
@@ -7435,14 +7137,9 @@
       </w:pPr>
       <w:bookmarkStart w:id="10" w:name="_Toc108463081"/>
       <w:r>
-        <w:t xml:space="preserve">Inventario de </w:t>
-      </w:r>
-      <w:proofErr w:type="spellStart"/>
-      <w:r>
-        <w:t>Items</w:t>
+        <w:t>Inventario de Items</w:t>
       </w:r>
       <w:bookmarkEnd w:id="10"/>
-      <w:proofErr w:type="spellEnd"/>
     </w:p>
     <w:p>
       <w:pPr>
@@ -7489,23 +7186,7 @@
           <w:rFonts w:ascii="Arial" w:eastAsia="Arial" w:hAnsi="Arial" w:cs="Arial"/>
           <w:color w:val="000000"/>
         </w:rPr>
-        <w:t xml:space="preserve"> hace una clasificación de los ítems de los distintos proyectos que presenta la empresa </w:t>
-      </w:r>
-      <w:proofErr w:type="spellStart"/>
-      <w:r>
-        <w:rPr>
-          <w:rFonts w:ascii="Arial" w:eastAsia="Arial" w:hAnsi="Arial" w:cs="Arial"/>
-          <w:color w:val="000000"/>
-        </w:rPr>
-        <w:t>QSolutions</w:t>
-      </w:r>
-      <w:proofErr w:type="spellEnd"/>
-      <w:r>
-        <w:rPr>
-          <w:rFonts w:ascii="Arial" w:eastAsia="Arial" w:hAnsi="Arial" w:cs="Arial"/>
-          <w:color w:val="000000"/>
-        </w:rPr>
-        <w:t>. En esta clasificación, también se proporciona información del tipo de ítem con el que se trabaja, el nombre de este, su nomenclatura y la extensión que lo caracteriza.</w:t>
+        <w:t xml:space="preserve"> hace una clasificación de los ítems de los distintos proyectos que presenta la empresa QSolutions. En esta clasificación, también se proporciona información del tipo de ítem con el que se trabaja, el nombre de este, su nomenclatura y la extensión que lo caracteriza.</w:t>
       </w:r>
     </w:p>
     <w:p>
@@ -7583,6 +7264,7 @@
                 <w:bCs/>
                 <w:color w:val="000000"/>
               </w:rPr>
+              <w:lastRenderedPageBreak/>
               <w:t>Tipo</w:t>
             </w:r>
           </w:p>
@@ -7676,19 +7358,8 @@
                 <w:bCs/>
                 <w:color w:val="000000"/>
               </w:rPr>
-              <w:t xml:space="preserve">Nombre del </w:t>
-            </w:r>
-            <w:proofErr w:type="spellStart"/>
-            <w:r>
-              <w:rPr>
-                <w:rFonts w:ascii="Arial" w:eastAsia="Times New Roman" w:hAnsi="Arial" w:cs="Arial"/>
-                <w:b/>
-                <w:bCs/>
-                <w:color w:val="000000"/>
-              </w:rPr>
-              <w:t>Item</w:t>
-            </w:r>
-            <w:proofErr w:type="spellEnd"/>
+              <w:t>Nombre del Item</w:t>
+            </w:r>
           </w:p>
         </w:tc>
         <w:tc>
@@ -8648,23 +8319,7 @@
                 <w:rFonts w:ascii="Arial" w:eastAsia="Times New Roman" w:hAnsi="Arial" w:cs="Arial"/>
                 <w:color w:val="000000"/>
               </w:rPr>
-              <w:t xml:space="preserve">Documento de Especificación de </w:t>
-            </w:r>
-            <w:proofErr w:type="spellStart"/>
-            <w:r>
-              <w:rPr>
-                <w:rFonts w:ascii="Arial" w:eastAsia="Times New Roman" w:hAnsi="Arial" w:cs="Arial"/>
-                <w:color w:val="000000"/>
-              </w:rPr>
-              <w:t>User</w:t>
-            </w:r>
-            <w:proofErr w:type="spellEnd"/>
-            <w:r>
-              <w:rPr>
-                <w:rFonts w:ascii="Arial" w:eastAsia="Times New Roman" w:hAnsi="Arial" w:cs="Arial"/>
-                <w:color w:val="000000"/>
-              </w:rPr>
-              <w:t xml:space="preserve"> Interface</w:t>
+              <w:t>Documento de Especificación de User Interface</w:t>
             </w:r>
           </w:p>
         </w:tc>
@@ -9393,7 +9048,6 @@
                 <w:rFonts w:ascii="Arial" w:eastAsia="Times New Roman" w:hAnsi="Arial" w:cs="Arial"/>
                 <w:color w:val="000000"/>
               </w:rPr>
-              <w:lastRenderedPageBreak/>
               <w:t>E</w:t>
             </w:r>
           </w:p>
@@ -10917,23 +10571,7 @@
                 <w:rFonts w:ascii="Arial" w:eastAsia="Times New Roman" w:hAnsi="Arial" w:cs="Arial"/>
                 <w:color w:val="000000"/>
               </w:rPr>
-              <w:t xml:space="preserve">Documento de Especificación de </w:t>
-            </w:r>
-            <w:proofErr w:type="spellStart"/>
-            <w:r>
-              <w:rPr>
-                <w:rFonts w:ascii="Arial" w:eastAsia="Times New Roman" w:hAnsi="Arial" w:cs="Arial"/>
-                <w:color w:val="000000"/>
-              </w:rPr>
-              <w:t>User</w:t>
-            </w:r>
-            <w:proofErr w:type="spellEnd"/>
-            <w:r>
-              <w:rPr>
-                <w:rFonts w:ascii="Arial" w:eastAsia="Times New Roman" w:hAnsi="Arial" w:cs="Arial"/>
-                <w:color w:val="000000"/>
-              </w:rPr>
-              <w:t xml:space="preserve"> Interface</w:t>
+              <w:t>Documento de Especificación de User Interface</w:t>
             </w:r>
           </w:p>
         </w:tc>
@@ -12186,6 +11824,7 @@
                 <w:rFonts w:ascii="Arial" w:eastAsia="Times New Roman" w:hAnsi="Arial" w:cs="Arial"/>
                 <w:color w:val="000000"/>
               </w:rPr>
+              <w:lastRenderedPageBreak/>
               <w:t>E</w:t>
             </w:r>
           </w:p>
@@ -13338,23 +12977,7 @@
                 <w:rFonts w:ascii="Arial" w:eastAsia="Times New Roman" w:hAnsi="Arial" w:cs="Arial"/>
                 <w:color w:val="000000"/>
               </w:rPr>
-              <w:t xml:space="preserve">Documento de Especificación de </w:t>
-            </w:r>
-            <w:proofErr w:type="spellStart"/>
-            <w:r>
-              <w:rPr>
-                <w:rFonts w:ascii="Arial" w:eastAsia="Times New Roman" w:hAnsi="Arial" w:cs="Arial"/>
-                <w:color w:val="000000"/>
-              </w:rPr>
-              <w:t>User</w:t>
-            </w:r>
-            <w:proofErr w:type="spellEnd"/>
-            <w:r>
-              <w:rPr>
-                <w:rFonts w:ascii="Arial" w:eastAsia="Times New Roman" w:hAnsi="Arial" w:cs="Arial"/>
-                <w:color w:val="000000"/>
-              </w:rPr>
-              <w:t xml:space="preserve"> Interface</w:t>
+              <w:t>Documento de Especificación de User Interface</w:t>
             </w:r>
           </w:p>
         </w:tc>
@@ -14083,7 +13706,6 @@
                 <w:rFonts w:ascii="Arial" w:eastAsia="Times New Roman" w:hAnsi="Arial" w:cs="Arial"/>
                 <w:color w:val="000000"/>
               </w:rPr>
-              <w:lastRenderedPageBreak/>
               <w:t>E</w:t>
             </w:r>
           </w:p>
@@ -15774,23 +15396,7 @@
                 <w:rFonts w:ascii="Arial" w:eastAsia="Times New Roman" w:hAnsi="Arial" w:cs="Arial"/>
                 <w:color w:val="000000"/>
               </w:rPr>
-              <w:t xml:space="preserve">Documento de Especificación de </w:t>
-            </w:r>
-            <w:proofErr w:type="spellStart"/>
-            <w:r>
-              <w:rPr>
-                <w:rFonts w:ascii="Arial" w:eastAsia="Times New Roman" w:hAnsi="Arial" w:cs="Arial"/>
-                <w:color w:val="000000"/>
-              </w:rPr>
-              <w:t>User</w:t>
-            </w:r>
-            <w:proofErr w:type="spellEnd"/>
-            <w:r>
-              <w:rPr>
-                <w:rFonts w:ascii="Arial" w:eastAsia="Times New Roman" w:hAnsi="Arial" w:cs="Arial"/>
-                <w:color w:val="000000"/>
-              </w:rPr>
-              <w:t xml:space="preserve"> Interface</w:t>
+              <w:t>Documento de Especificación de User Interface</w:t>
             </w:r>
           </w:p>
         </w:tc>
@@ -17024,6 +16630,7 @@
                 <w:rFonts w:ascii="Arial" w:eastAsia="Times New Roman" w:hAnsi="Arial" w:cs="Arial"/>
                 <w:color w:val="000000"/>
               </w:rPr>
+              <w:lastRenderedPageBreak/>
               <w:t>E</w:t>
             </w:r>
           </w:p>
@@ -17781,23 +17388,7 @@
                 <w:rFonts w:ascii="Arial" w:eastAsia="Times New Roman" w:hAnsi="Arial" w:cs="Arial"/>
                 <w:color w:val="202124"/>
               </w:rPr>
-              <w:t xml:space="preserve">Apache </w:t>
-            </w:r>
-            <w:proofErr w:type="spellStart"/>
-            <w:r>
-              <w:rPr>
-                <w:rFonts w:ascii="Arial" w:eastAsia="Times New Roman" w:hAnsi="Arial" w:cs="Arial"/>
-                <w:color w:val="202124"/>
-              </w:rPr>
-              <w:t>Netbeans</w:t>
-            </w:r>
-            <w:proofErr w:type="spellEnd"/>
-            <w:r>
-              <w:rPr>
-                <w:rFonts w:ascii="Arial" w:eastAsia="Times New Roman" w:hAnsi="Arial" w:cs="Arial"/>
-                <w:color w:val="202124"/>
-              </w:rPr>
-              <w:t xml:space="preserve"> IDE 12.6</w:t>
+              <w:t>Apache Netbeans IDE 12.6</w:t>
             </w:r>
           </w:p>
         </w:tc>
@@ -17966,21 +17557,12 @@
                 <w:color w:val="202124"/>
               </w:rPr>
             </w:pPr>
-            <w:proofErr w:type="spellStart"/>
             <w:r>
               <w:rPr>
                 <w:rFonts w:ascii="Arial" w:eastAsia="Times New Roman" w:hAnsi="Arial" w:cs="Arial"/>
                 <w:color w:val="202124"/>
               </w:rPr>
-              <w:t>pgAdmin</w:t>
-            </w:r>
-            <w:proofErr w:type="spellEnd"/>
-            <w:r>
-              <w:rPr>
-                <w:rFonts w:ascii="Arial" w:eastAsia="Times New Roman" w:hAnsi="Arial" w:cs="Arial"/>
-                <w:color w:val="202124"/>
-              </w:rPr>
-              <w:t xml:space="preserve"> 4 v6</w:t>
+              <w:t>pgAdmin 4 v6</w:t>
             </w:r>
           </w:p>
         </w:tc>
@@ -18149,7 +17731,6 @@
                 <w:color w:val="202124"/>
               </w:rPr>
             </w:pPr>
-            <w:proofErr w:type="spellStart"/>
             <w:r>
               <w:rPr>
                 <w:rFonts w:ascii="Arial" w:eastAsia="Times New Roman" w:hAnsi="Arial" w:cs="Arial"/>
@@ -18157,7 +17738,6 @@
               </w:rPr>
               <w:t>HerokuPostgress</w:t>
             </w:r>
-            <w:proofErr w:type="spellEnd"/>
           </w:p>
         </w:tc>
         <w:tc>
@@ -18219,7 +17799,6 @@
                 <w:color w:val="000000"/>
               </w:rPr>
             </w:pPr>
-            <w:proofErr w:type="spellStart"/>
             <w:r>
               <w:rPr>
                 <w:rFonts w:ascii="Arial" w:eastAsia="Times New Roman" w:hAnsi="Arial" w:cs="Arial"/>
@@ -18227,7 +17806,6 @@
               </w:rPr>
               <w:t>com</w:t>
             </w:r>
-            <w:proofErr w:type="spellEnd"/>
           </w:p>
         </w:tc>
         <w:tc>
@@ -18332,17 +17910,8 @@
                 <w:rFonts w:ascii="Arial" w:eastAsia="Times New Roman" w:hAnsi="Arial" w:cs="Arial"/>
                 <w:color w:val="202124"/>
               </w:rPr>
-              <w:t xml:space="preserve">GUI de </w:t>
-            </w:r>
-            <w:proofErr w:type="spellStart"/>
-            <w:r>
-              <w:rPr>
-                <w:rFonts w:ascii="Arial" w:eastAsia="Times New Roman" w:hAnsi="Arial" w:cs="Arial"/>
-                <w:color w:val="202124"/>
-              </w:rPr>
-              <w:t>login</w:t>
-            </w:r>
-            <w:proofErr w:type="spellEnd"/>
+              <w:t>GUI de login</w:t>
+            </w:r>
           </w:p>
         </w:tc>
         <w:tc>
@@ -18370,7 +17939,6 @@
                 <w:color w:val="202124"/>
               </w:rPr>
             </w:pPr>
-            <w:proofErr w:type="spellStart"/>
             <w:r>
               <w:rPr>
                 <w:rFonts w:ascii="Arial" w:eastAsia="Times New Roman" w:hAnsi="Arial" w:cs="Arial"/>
@@ -18378,7 +17946,6 @@
               </w:rPr>
               <w:t>GUILogin</w:t>
             </w:r>
-            <w:proofErr w:type="spellEnd"/>
           </w:p>
         </w:tc>
         <w:tc>
@@ -18546,7 +18113,6 @@
                 <w:color w:val="202124"/>
               </w:rPr>
             </w:pPr>
-            <w:proofErr w:type="spellStart"/>
             <w:r>
               <w:rPr>
                 <w:rFonts w:ascii="Arial" w:eastAsia="Times New Roman" w:hAnsi="Arial" w:cs="Arial"/>
@@ -18554,7 +18120,6 @@
               </w:rPr>
               <w:t>GUICalendario</w:t>
             </w:r>
-            <w:proofErr w:type="spellEnd"/>
           </w:p>
         </w:tc>
         <w:tc>
@@ -18722,7 +18287,6 @@
                 <w:color w:val="202124"/>
               </w:rPr>
             </w:pPr>
-            <w:proofErr w:type="spellStart"/>
             <w:r>
               <w:rPr>
                 <w:rFonts w:ascii="Arial" w:eastAsia="Times New Roman" w:hAnsi="Arial" w:cs="Arial"/>
@@ -18730,7 +18294,6 @@
               </w:rPr>
               <w:t>GUIRegistro</w:t>
             </w:r>
-            <w:proofErr w:type="spellEnd"/>
           </w:p>
         </w:tc>
         <w:tc>
@@ -19439,23 +19002,7 @@
           <w:rFonts w:ascii="Arial" w:eastAsia="Times New Roman" w:hAnsi="Arial" w:cs="Arial"/>
           <w:color w:val="000000"/>
         </w:rPr>
-        <w:t xml:space="preserve"> de la empresa </w:t>
-      </w:r>
-      <w:proofErr w:type="spellStart"/>
-      <w:r>
-        <w:rPr>
-          <w:rFonts w:ascii="Arial" w:eastAsia="Times New Roman" w:hAnsi="Arial" w:cs="Arial"/>
-          <w:color w:val="000000"/>
-        </w:rPr>
-        <w:t>QSolutions</w:t>
-      </w:r>
-      <w:proofErr w:type="spellEnd"/>
-      <w:r>
-        <w:rPr>
-          <w:rFonts w:ascii="Arial" w:eastAsia="Times New Roman" w:hAnsi="Arial" w:cs="Arial"/>
-          <w:color w:val="000000"/>
-        </w:rPr>
-        <w:t>:</w:t>
+        <w:t xml:space="preserve"> de la empresa QSolutions:</w:t>
       </w:r>
     </w:p>
     <w:p>
@@ -19913,17 +19460,8 @@
           <w:rFonts w:ascii="Arial" w:eastAsia="Times New Roman" w:hAnsi="Arial" w:cs="Arial"/>
           <w:color w:val="000000"/>
         </w:rPr>
-        <w:t xml:space="preserve">Project </w:t>
+        <w:t>Project Charter</w:t>
       </w:r>
-      <w:proofErr w:type="spellStart"/>
-      <w:r>
-        <w:rPr>
-          <w:rFonts w:ascii="Arial" w:eastAsia="Times New Roman" w:hAnsi="Arial" w:cs="Arial"/>
-          <w:color w:val="000000"/>
-        </w:rPr>
-        <w:t>Charter</w:t>
-      </w:r>
-      <w:proofErr w:type="spellEnd"/>
     </w:p>
     <w:p>
       <w:pPr>
@@ -20411,17 +19949,8 @@
           <w:rFonts w:ascii="Arial" w:eastAsia="Times New Roman" w:hAnsi="Arial" w:cs="Arial"/>
           <w:color w:val="000000"/>
         </w:rPr>
-        <w:t xml:space="preserve">Project </w:t>
+        <w:t>Project Charter</w:t>
       </w:r>
-      <w:proofErr w:type="spellStart"/>
-      <w:r>
-        <w:rPr>
-          <w:rFonts w:ascii="Arial" w:eastAsia="Times New Roman" w:hAnsi="Arial" w:cs="Arial"/>
-          <w:color w:val="000000"/>
-        </w:rPr>
-        <w:t>Charter</w:t>
-      </w:r>
-      <w:proofErr w:type="spellEnd"/>
     </w:p>
     <w:p>
       <w:pPr>
@@ -21022,17 +20551,8 @@
           <w:rFonts w:ascii="Arial" w:eastAsia="Times New Roman" w:hAnsi="Arial" w:cs="Arial"/>
           <w:color w:val="000000"/>
         </w:rPr>
-        <w:t xml:space="preserve">Project </w:t>
+        <w:t>Project Charter</w:t>
       </w:r>
-      <w:proofErr w:type="spellStart"/>
-      <w:r>
-        <w:rPr>
-          <w:rFonts w:ascii="Arial" w:eastAsia="Times New Roman" w:hAnsi="Arial" w:cs="Arial"/>
-          <w:color w:val="000000"/>
-        </w:rPr>
-        <w:t>Charter</w:t>
-      </w:r>
-      <w:proofErr w:type="spellEnd"/>
     </w:p>
     <w:p>
       <w:pPr>
@@ -21581,17 +21101,8 @@
           <w:rFonts w:ascii="Arial" w:eastAsia="Times New Roman" w:hAnsi="Arial" w:cs="Arial"/>
           <w:color w:val="000000"/>
         </w:rPr>
-        <w:t xml:space="preserve">Project </w:t>
+        <w:t>Project Charter</w:t>
       </w:r>
-      <w:proofErr w:type="spellStart"/>
-      <w:r>
-        <w:rPr>
-          <w:rFonts w:ascii="Arial" w:eastAsia="Times New Roman" w:hAnsi="Arial" w:cs="Arial"/>
-          <w:color w:val="000000"/>
-        </w:rPr>
-        <w:t>Charter</w:t>
-      </w:r>
-      <w:proofErr w:type="spellEnd"/>
     </w:p>
     <w:p>
       <w:pPr>
@@ -22503,61 +22014,7 @@
           <w:lang w:val="en-US"/>
         </w:rPr>
         <w:tab/>
-        <w:t xml:space="preserve">Check in y Check out de </w:t>
-      </w:r>
-      <w:proofErr w:type="spellStart"/>
-      <w:r>
-        <w:rPr>
-          <w:rFonts w:ascii="Arial" w:eastAsia="Times New Roman" w:hAnsi="Arial" w:cs="Arial"/>
-          <w:color w:val="000000"/>
-          <w:lang w:val="en-US"/>
-        </w:rPr>
-        <w:t>ítems</w:t>
-      </w:r>
-      <w:proofErr w:type="spellEnd"/>
-      <w:r>
-        <w:rPr>
-          <w:rFonts w:ascii="Arial" w:eastAsia="Times New Roman" w:hAnsi="Arial" w:cs="Arial"/>
-          <w:color w:val="000000"/>
-          <w:lang w:val="en-US"/>
-        </w:rPr>
-        <w:t xml:space="preserve"> </w:t>
-      </w:r>
-      <w:proofErr w:type="spellStart"/>
-      <w:r>
-        <w:rPr>
-          <w:rFonts w:ascii="Arial" w:eastAsia="Times New Roman" w:hAnsi="Arial" w:cs="Arial"/>
-          <w:color w:val="000000"/>
-          <w:lang w:val="en-US"/>
-        </w:rPr>
-        <w:t>pertenecientes</w:t>
-      </w:r>
-      <w:proofErr w:type="spellEnd"/>
-      <w:r>
-        <w:rPr>
-          <w:rFonts w:ascii="Arial" w:eastAsia="Times New Roman" w:hAnsi="Arial" w:cs="Arial"/>
-          <w:color w:val="000000"/>
-          <w:lang w:val="en-US"/>
-        </w:rPr>
-        <w:t xml:space="preserve"> a la </w:t>
-      </w:r>
-      <w:proofErr w:type="spellStart"/>
-      <w:r>
-        <w:rPr>
-          <w:rFonts w:ascii="Arial" w:eastAsia="Times New Roman" w:hAnsi="Arial" w:cs="Arial"/>
-          <w:color w:val="000000"/>
-          <w:lang w:val="en-US"/>
-        </w:rPr>
-        <w:t>biblioteca</w:t>
-      </w:r>
-      <w:proofErr w:type="spellEnd"/>
-      <w:r>
-        <w:rPr>
-          <w:rFonts w:ascii="Arial" w:eastAsia="Times New Roman" w:hAnsi="Arial" w:cs="Arial"/>
-          <w:color w:val="000000"/>
-          <w:lang w:val="en-US"/>
-        </w:rPr>
-        <w:t>.</w:t>
+        <w:t>Check in y Check out de ítems pertenecientes a la biblioteca.</w:t>
       </w:r>
     </w:p>
     <w:p>
@@ -22659,17 +22116,8 @@
           <w:rFonts w:ascii="Arial" w:eastAsia="Times New Roman" w:hAnsi="Arial" w:cs="Arial"/>
           <w:color w:val="000000"/>
         </w:rPr>
-        <w:t xml:space="preserve">s de </w:t>
+        <w:t>s de QSolutions</w:t>
       </w:r>
-      <w:proofErr w:type="spellStart"/>
-      <w:r>
-        <w:rPr>
-          <w:rFonts w:ascii="Arial" w:eastAsia="Times New Roman" w:hAnsi="Arial" w:cs="Arial"/>
-          <w:color w:val="000000"/>
-        </w:rPr>
-        <w:t>QSolutions</w:t>
-      </w:r>
-      <w:proofErr w:type="spellEnd"/>
       <w:r>
         <w:rPr>
           <w:rFonts w:ascii="Arial" w:eastAsia="Times New Roman" w:hAnsi="Arial" w:cs="Arial"/>
@@ -24931,7 +24379,6 @@
         </w:rPr>
         <w:t xml:space="preserve"> </w:t>
       </w:r>
-      <w:proofErr w:type="spellStart"/>
       <w:r>
         <w:rPr>
           <w:rFonts w:ascii="Arial" w:eastAsia="Times New Roman" w:hAnsi="Arial" w:cs="Arial"/>
@@ -24939,7 +24386,6 @@
         </w:rPr>
         <w:t>QSolutions</w:t>
       </w:r>
-      <w:proofErr w:type="spellEnd"/>
       <w:r>
         <w:rPr>
           <w:rFonts w:ascii="Arial" w:eastAsia="Times New Roman" w:hAnsi="Arial" w:cs="Arial"/>
@@ -25080,7 +24526,6 @@
                 <w:szCs w:val="24"/>
               </w:rPr>
             </w:pPr>
-            <w:proofErr w:type="spellStart"/>
             <w:r>
               <w:rPr>
                 <w:rFonts w:ascii="Arial" w:eastAsia="Times New Roman" w:hAnsi="Arial" w:cs="Arial"/>
@@ -25090,7 +24535,6 @@
               </w:rPr>
               <w:t>Items</w:t>
             </w:r>
-            <w:proofErr w:type="spellEnd"/>
           </w:p>
         </w:tc>
       </w:tr>
@@ -25214,17 +24658,8 @@
                 <w:rFonts w:ascii="Arial" w:eastAsia="Times New Roman" w:hAnsi="Arial" w:cs="Arial"/>
                 <w:color w:val="000000"/>
               </w:rPr>
-              <w:t xml:space="preserve">Project </w:t>
-            </w:r>
-            <w:proofErr w:type="spellStart"/>
-            <w:r>
-              <w:rPr>
-                <w:rFonts w:ascii="Arial" w:eastAsia="Times New Roman" w:hAnsi="Arial" w:cs="Arial"/>
-                <w:color w:val="000000"/>
-              </w:rPr>
-              <w:t>Charter</w:t>
-            </w:r>
-            <w:proofErr w:type="spellEnd"/>
+              <w:t>Project Charter</w:t>
+            </w:r>
           </w:p>
           <w:p>
             <w:pPr>
@@ -25767,7 +25202,6 @@
                 <w:szCs w:val="24"/>
               </w:rPr>
             </w:pPr>
-            <w:proofErr w:type="spellStart"/>
             <w:r>
               <w:rPr>
                 <w:rFonts w:ascii="Arial" w:eastAsia="Times New Roman" w:hAnsi="Arial" w:cs="Arial"/>
@@ -25777,7 +25211,6 @@
               </w:rPr>
               <w:t>Items</w:t>
             </w:r>
-            <w:proofErr w:type="spellEnd"/>
           </w:p>
         </w:tc>
       </w:tr>
@@ -26565,7 +25998,6 @@
                 <w:szCs w:val="24"/>
               </w:rPr>
             </w:pPr>
-            <w:proofErr w:type="spellStart"/>
             <w:r>
               <w:rPr>
                 <w:rFonts w:ascii="Arial" w:eastAsia="Times New Roman" w:hAnsi="Arial" w:cs="Arial"/>
@@ -26575,7 +26007,6 @@
               </w:rPr>
               <w:t>Items</w:t>
             </w:r>
-            <w:proofErr w:type="spellEnd"/>
           </w:p>
         </w:tc>
       </w:tr>
@@ -26699,17 +26130,8 @@
                 <w:rFonts w:ascii="Arial" w:eastAsia="Times New Roman" w:hAnsi="Arial" w:cs="Arial"/>
                 <w:color w:val="000000"/>
               </w:rPr>
-              <w:t xml:space="preserve">Project </w:t>
-            </w:r>
-            <w:proofErr w:type="spellStart"/>
-            <w:r>
-              <w:rPr>
-                <w:rFonts w:ascii="Arial" w:eastAsia="Times New Roman" w:hAnsi="Arial" w:cs="Arial"/>
-                <w:color w:val="000000"/>
-              </w:rPr>
-              <w:t>Charter</w:t>
-            </w:r>
-            <w:proofErr w:type="spellEnd"/>
+              <w:t>Project Charter</w:t>
+            </w:r>
           </w:p>
           <w:p>
             <w:pPr>
@@ -27327,7 +26749,6 @@
                 <w:szCs w:val="24"/>
               </w:rPr>
             </w:pPr>
-            <w:proofErr w:type="spellStart"/>
             <w:r>
               <w:rPr>
                 <w:rFonts w:ascii="Arial" w:eastAsia="Times New Roman" w:hAnsi="Arial" w:cs="Arial"/>
@@ -27337,7 +26758,6 @@
               </w:rPr>
               <w:t>Items</w:t>
             </w:r>
-            <w:proofErr w:type="spellEnd"/>
           </w:p>
         </w:tc>
       </w:tr>
@@ -27461,17 +26881,8 @@
                 <w:rFonts w:ascii="Arial" w:eastAsia="Times New Roman" w:hAnsi="Arial" w:cs="Arial"/>
                 <w:color w:val="000000"/>
               </w:rPr>
-              <w:t xml:space="preserve">Project </w:t>
-            </w:r>
-            <w:proofErr w:type="spellStart"/>
-            <w:r>
-              <w:rPr>
-                <w:rFonts w:ascii="Arial" w:eastAsia="Times New Roman" w:hAnsi="Arial" w:cs="Arial"/>
-                <w:color w:val="000000"/>
-              </w:rPr>
-              <w:t>Charter</w:t>
-            </w:r>
-            <w:proofErr w:type="spellEnd"/>
+              <w:t>Project Charter</w:t>
+            </w:r>
           </w:p>
           <w:p>
             <w:pPr>
@@ -27974,14 +27385,9 @@
       </w:pPr>
       <w:bookmarkStart w:id="20" w:name="_Toc108463091"/>
       <w:r>
-        <w:t xml:space="preserve">Entrega y gestión de </w:t>
-      </w:r>
-      <w:proofErr w:type="spellStart"/>
-      <w:r>
-        <w:t>release</w:t>
+        <w:t>Entrega y gestión de release</w:t>
       </w:r>
       <w:bookmarkEnd w:id="20"/>
-      <w:proofErr w:type="spellEnd"/>
     </w:p>
     <w:sectPr>
       <w:pgSz w:w="11906" w:h="16838"/>

</xml_diff>

<commit_message>
Agregando la tabla de criterios por herramienta
</commit_message>
<xml_diff>
--- a/Documentos/Planes/PGC.docx
+++ b/Documentos/Planes/PGC.docx
@@ -110,7 +110,6 @@
           <w:szCs w:val="40"/>
         </w:rPr>
       </w:pPr>
-      <w:proofErr w:type="spellStart"/>
       <w:r>
         <w:rPr>
           <w:rFonts w:ascii="Arial" w:eastAsia="Arial" w:hAnsi="Arial" w:cs="Arial"/>
@@ -118,17 +117,7 @@
           <w:sz w:val="40"/>
           <w:szCs w:val="40"/>
         </w:rPr>
-        <w:t>FollowClass</w:t>
-      </w:r>
-      <w:proofErr w:type="spellEnd"/>
-      <w:r>
-        <w:rPr>
-          <w:rFonts w:ascii="Arial" w:eastAsia="Arial" w:hAnsi="Arial" w:cs="Arial"/>
-          <w:b/>
-          <w:sz w:val="40"/>
-          <w:szCs w:val="40"/>
-        </w:rPr>
-        <w:t xml:space="preserve"> (FC)</w:t>
+        <w:t>FollowClass (FC)</w:t>
       </w:r>
     </w:p>
     <w:p>
@@ -389,18 +378,8 @@
           <w:sz w:val="24"/>
           <w:szCs w:val="24"/>
         </w:rPr>
-        <w:t xml:space="preserve">Balandra Camacho, </w:t>
+        <w:t>Balandra Camacho, Ivan</w:t>
       </w:r>
-      <w:proofErr w:type="spellStart"/>
-      <w:r>
-        <w:rPr>
-          <w:rFonts w:ascii="Arial" w:eastAsia="Arial" w:hAnsi="Arial" w:cs="Arial"/>
-          <w:sz w:val="24"/>
-          <w:szCs w:val="24"/>
-        </w:rPr>
-        <w:t>Ivan</w:t>
-      </w:r>
-      <w:proofErr w:type="spellEnd"/>
       <w:r>
         <w:rPr>
           <w:rFonts w:ascii="Arial" w:eastAsia="Arial" w:hAnsi="Arial" w:cs="Arial"/>
@@ -528,36 +507,8 @@
           <w:sz w:val="24"/>
           <w:szCs w:val="24"/>
         </w:rPr>
-        <w:t xml:space="preserve">Ortiz </w:t>
+        <w:t>Ortiz Crisostomo, Edwin Jose</w:t>
       </w:r>
-      <w:proofErr w:type="spellStart"/>
-      <w:r>
-        <w:rPr>
-          <w:rFonts w:ascii="Arial" w:eastAsia="Arial" w:hAnsi="Arial" w:cs="Arial"/>
-          <w:sz w:val="24"/>
-          <w:szCs w:val="24"/>
-        </w:rPr>
-        <w:t>Crisostomo</w:t>
-      </w:r>
-      <w:proofErr w:type="spellEnd"/>
-      <w:r>
-        <w:rPr>
-          <w:rFonts w:ascii="Arial" w:eastAsia="Arial" w:hAnsi="Arial" w:cs="Arial"/>
-          <w:sz w:val="24"/>
-          <w:szCs w:val="24"/>
-        </w:rPr>
-        <w:t xml:space="preserve">, Edwin </w:t>
-      </w:r>
-      <w:proofErr w:type="spellStart"/>
-      <w:r>
-        <w:rPr>
-          <w:rFonts w:ascii="Arial" w:eastAsia="Arial" w:hAnsi="Arial" w:cs="Arial"/>
-          <w:sz w:val="24"/>
-          <w:szCs w:val="24"/>
-        </w:rPr>
-        <w:t>Jose</w:t>
-      </w:r>
-      <w:proofErr w:type="spellEnd"/>
       <w:r>
         <w:rPr>
           <w:rFonts w:ascii="Arial" w:eastAsia="Arial" w:hAnsi="Arial" w:cs="Arial"/>
@@ -679,34 +630,14 @@
           <w:szCs w:val="24"/>
         </w:rPr>
       </w:pPr>
-      <w:proofErr w:type="spellStart"/>
       <w:r>
         <w:rPr>
           <w:rFonts w:ascii="Arial" w:eastAsia="Arial" w:hAnsi="Arial" w:cs="Arial"/>
           <w:sz w:val="24"/>
           <w:szCs w:val="24"/>
         </w:rPr>
-        <w:t>Solis</w:t>
+        <w:t>Solis Flores, Aldair Jhostin</w:t>
       </w:r>
-      <w:proofErr w:type="spellEnd"/>
-      <w:r>
-        <w:rPr>
-          <w:rFonts w:ascii="Arial" w:eastAsia="Arial" w:hAnsi="Arial" w:cs="Arial"/>
-          <w:sz w:val="24"/>
-          <w:szCs w:val="24"/>
-        </w:rPr>
-        <w:t xml:space="preserve"> Flores, Aldair </w:t>
-      </w:r>
-      <w:proofErr w:type="spellStart"/>
-      <w:r>
-        <w:rPr>
-          <w:rFonts w:ascii="Arial" w:eastAsia="Arial" w:hAnsi="Arial" w:cs="Arial"/>
-          <w:sz w:val="24"/>
-          <w:szCs w:val="24"/>
-        </w:rPr>
-        <w:t>Jhostin</w:t>
-      </w:r>
-      <w:proofErr w:type="spellEnd"/>
       <w:r>
         <w:rPr>
           <w:rFonts w:ascii="Arial" w:eastAsia="Arial" w:hAnsi="Arial" w:cs="Arial"/>
@@ -1209,18 +1140,8 @@
                 <w:sz w:val="24"/>
                 <w:szCs w:val="24"/>
               </w:rPr>
-              <w:t xml:space="preserve">Balandra Camacho, </w:t>
-            </w:r>
-            <w:proofErr w:type="spellStart"/>
-            <w:r>
-              <w:rPr>
-                <w:rFonts w:ascii="Arial" w:eastAsia="Arial" w:hAnsi="Arial" w:cs="Arial"/>
-                <w:sz w:val="24"/>
-                <w:szCs w:val="24"/>
-              </w:rPr>
-              <w:t>Ivan</w:t>
-            </w:r>
-            <w:proofErr w:type="spellEnd"/>
+              <w:t>Balandra Camacho, Ivan</w:t>
+            </w:r>
           </w:p>
           <w:p>
             <w:pPr>
@@ -1297,36 +1218,8 @@
                 <w:sz w:val="24"/>
                 <w:szCs w:val="24"/>
               </w:rPr>
-              <w:t xml:space="preserve">Ortiz </w:t>
-            </w:r>
-            <w:proofErr w:type="spellStart"/>
-            <w:r>
-              <w:rPr>
-                <w:rFonts w:ascii="Arial" w:eastAsia="Arial" w:hAnsi="Arial" w:cs="Arial"/>
-                <w:sz w:val="24"/>
-                <w:szCs w:val="24"/>
-              </w:rPr>
-              <w:t>Crisostomo</w:t>
-            </w:r>
-            <w:proofErr w:type="spellEnd"/>
-            <w:r>
-              <w:rPr>
-                <w:rFonts w:ascii="Arial" w:eastAsia="Arial" w:hAnsi="Arial" w:cs="Arial"/>
-                <w:sz w:val="24"/>
-                <w:szCs w:val="24"/>
-              </w:rPr>
-              <w:t xml:space="preserve">, Edwin </w:t>
-            </w:r>
-            <w:proofErr w:type="spellStart"/>
-            <w:r>
-              <w:rPr>
-                <w:rFonts w:ascii="Arial" w:eastAsia="Arial" w:hAnsi="Arial" w:cs="Arial"/>
-                <w:sz w:val="24"/>
-                <w:szCs w:val="24"/>
-              </w:rPr>
-              <w:t>Jose</w:t>
-            </w:r>
-            <w:proofErr w:type="spellEnd"/>
+              <w:t>Ortiz Crisostomo, Edwin Jose</w:t>
+            </w:r>
             <w:r>
               <w:rPr>
                 <w:rFonts w:ascii="Arial" w:eastAsia="Arial" w:hAnsi="Arial" w:cs="Arial"/>
@@ -1405,34 +1298,14 @@
                 <w:szCs w:val="24"/>
               </w:rPr>
             </w:pPr>
-            <w:proofErr w:type="spellStart"/>
             <w:r>
               <w:rPr>
                 <w:rFonts w:ascii="Arial" w:eastAsia="Arial" w:hAnsi="Arial" w:cs="Arial"/>
                 <w:sz w:val="24"/>
                 <w:szCs w:val="24"/>
               </w:rPr>
-              <w:t>Solis</w:t>
-            </w:r>
-            <w:proofErr w:type="spellEnd"/>
-            <w:r>
-              <w:rPr>
-                <w:rFonts w:ascii="Arial" w:eastAsia="Arial" w:hAnsi="Arial" w:cs="Arial"/>
-                <w:sz w:val="24"/>
-                <w:szCs w:val="24"/>
-              </w:rPr>
-              <w:t xml:space="preserve"> Flores, Aldair </w:t>
-            </w:r>
-            <w:proofErr w:type="spellStart"/>
-            <w:r>
-              <w:rPr>
-                <w:rFonts w:ascii="Arial" w:eastAsia="Arial" w:hAnsi="Arial" w:cs="Arial"/>
-                <w:sz w:val="24"/>
-                <w:szCs w:val="24"/>
-              </w:rPr>
-              <w:t>Jhostin</w:t>
-            </w:r>
-            <w:proofErr w:type="spellEnd"/>
+              <w:t>Solis Flores, Aldair Jhostin</w:t>
+            </w:r>
           </w:p>
         </w:tc>
         <w:tc>
@@ -1836,18 +1709,8 @@
                 <w:sz w:val="24"/>
                 <w:szCs w:val="24"/>
               </w:rPr>
-              <w:t xml:space="preserve">Balandra Camacho, </w:t>
-            </w:r>
-            <w:proofErr w:type="spellStart"/>
-            <w:r>
-              <w:rPr>
-                <w:rFonts w:ascii="Arial" w:eastAsia="Arial" w:hAnsi="Arial" w:cs="Arial"/>
-                <w:sz w:val="24"/>
-                <w:szCs w:val="24"/>
-              </w:rPr>
-              <w:t>Ivan</w:t>
-            </w:r>
-            <w:proofErr w:type="spellEnd"/>
+              <w:t>Balandra Camacho, Ivan</w:t>
+            </w:r>
           </w:p>
           <w:p>
             <w:pPr>
@@ -1924,36 +1787,8 @@
                 <w:sz w:val="24"/>
                 <w:szCs w:val="24"/>
               </w:rPr>
-              <w:t xml:space="preserve">Ortiz </w:t>
-            </w:r>
-            <w:proofErr w:type="spellStart"/>
-            <w:r>
-              <w:rPr>
-                <w:rFonts w:ascii="Arial" w:eastAsia="Arial" w:hAnsi="Arial" w:cs="Arial"/>
-                <w:sz w:val="24"/>
-                <w:szCs w:val="24"/>
-              </w:rPr>
-              <w:t>Crisostomo</w:t>
-            </w:r>
-            <w:proofErr w:type="spellEnd"/>
-            <w:r>
-              <w:rPr>
-                <w:rFonts w:ascii="Arial" w:eastAsia="Arial" w:hAnsi="Arial" w:cs="Arial"/>
-                <w:sz w:val="24"/>
-                <w:szCs w:val="24"/>
-              </w:rPr>
-              <w:t xml:space="preserve">, Edwin </w:t>
-            </w:r>
-            <w:proofErr w:type="spellStart"/>
-            <w:r>
-              <w:rPr>
-                <w:rFonts w:ascii="Arial" w:eastAsia="Arial" w:hAnsi="Arial" w:cs="Arial"/>
-                <w:sz w:val="24"/>
-                <w:szCs w:val="24"/>
-              </w:rPr>
-              <w:t>Jose</w:t>
-            </w:r>
-            <w:proofErr w:type="spellEnd"/>
+              <w:t>Ortiz Crisostomo, Edwin Jose</w:t>
+            </w:r>
             <w:r>
               <w:rPr>
                 <w:rFonts w:ascii="Arial" w:eastAsia="Arial" w:hAnsi="Arial" w:cs="Arial"/>
@@ -1986,6 +1821,7 @@
                 <w:sz w:val="24"/>
                 <w:szCs w:val="24"/>
               </w:rPr>
+              <w:lastRenderedPageBreak/>
               <w:t>Quispe Fajardo, Adrián Ismael</w:t>
             </w:r>
           </w:p>
@@ -2030,34 +1866,14 @@
                 <w:szCs w:val="24"/>
               </w:rPr>
             </w:pPr>
-            <w:proofErr w:type="spellStart"/>
             <w:r>
               <w:rPr>
                 <w:rFonts w:ascii="Arial" w:eastAsia="Arial" w:hAnsi="Arial" w:cs="Arial"/>
                 <w:sz w:val="24"/>
                 <w:szCs w:val="24"/>
               </w:rPr>
-              <w:t>Solis</w:t>
-            </w:r>
-            <w:proofErr w:type="spellEnd"/>
-            <w:r>
-              <w:rPr>
-                <w:rFonts w:ascii="Arial" w:eastAsia="Arial" w:hAnsi="Arial" w:cs="Arial"/>
-                <w:sz w:val="24"/>
-                <w:szCs w:val="24"/>
-              </w:rPr>
-              <w:t xml:space="preserve"> Flores, Aldair </w:t>
-            </w:r>
-            <w:proofErr w:type="spellStart"/>
-            <w:r>
-              <w:rPr>
-                <w:rFonts w:ascii="Arial" w:eastAsia="Arial" w:hAnsi="Arial" w:cs="Arial"/>
-                <w:sz w:val="24"/>
-                <w:szCs w:val="24"/>
-              </w:rPr>
-              <w:t>Jhostin</w:t>
-            </w:r>
-            <w:proofErr w:type="spellEnd"/>
+              <w:t>Solis Flores, Aldair Jhostin</w:t>
+            </w:r>
           </w:p>
         </w:tc>
         <w:tc>
@@ -2092,6 +1908,7 @@
                 <w:sz w:val="24"/>
                 <w:szCs w:val="24"/>
               </w:rPr>
+              <w:lastRenderedPageBreak/>
               <w:t>Ejemplos de solicitudes de cambio</w:t>
             </w:r>
           </w:p>
@@ -4171,6 +3988,7 @@
       </w:pPr>
       <w:bookmarkStart w:id="0" w:name="_Toc108600445"/>
       <w:r>
+        <w:lastRenderedPageBreak/>
         <w:t>Introducción</w:t>
       </w:r>
       <w:bookmarkEnd w:id="0"/>
@@ -4231,19 +4049,11 @@
           <w:rFonts w:ascii="Arial" w:eastAsia="Arial" w:hAnsi="Arial" w:cs="Arial"/>
         </w:rPr>
       </w:pPr>
-      <w:proofErr w:type="spellStart"/>
       <w:r>
         <w:rPr>
           <w:rFonts w:ascii="Arial" w:eastAsia="Arial" w:hAnsi="Arial" w:cs="Arial"/>
         </w:rPr>
-        <w:t>QSolutions</w:t>
-      </w:r>
-      <w:proofErr w:type="spellEnd"/>
-      <w:r>
-        <w:rPr>
-          <w:rFonts w:ascii="Arial" w:eastAsia="Arial" w:hAnsi="Arial" w:cs="Arial"/>
-        </w:rPr>
-        <w:t xml:space="preserve"> es una empresa experta en el mercado de diseño y el desarrollo de software con más de 10 años de experiencia, brindando constantemente los mejores productos de alta calidad a sus clientes. Nuestra misión es diseñar y brindar el mejor software que pueda solucionar todos los problemas y necesidades de nuestros clientes con el objetivo de aportar al mundo tecnologías que enriquezcan la vida de las personas. Nuestra visión es posicionarnos como una de las mejores empresas en el mercado a nivel global y destacar por la calidad de nuestros productos. Los valores presentes en nuestra empresa son excelencia, cambio, trabajo en equipo, ética y responsabilidad.  </w:t>
+        <w:t xml:space="preserve">QSolutions es una empresa experta en el mercado de diseño y el desarrollo de software con más de 10 años de experiencia, brindando constantemente los mejores productos de alta calidad a sus clientes. Nuestra misión es diseñar y brindar el mejor software que pueda solucionar todos los problemas y necesidades de nuestros clientes con el objetivo de aportar al mundo tecnologías que enriquezcan la vida de las personas. Nuestra visión es posicionarnos como una de las mejores empresas en el mercado a nivel global y destacar por la calidad de nuestros productos. Los valores presentes en nuestra empresa son excelencia, cambio, trabajo en equipo, ética y responsabilidad.  </w:t>
       </w:r>
     </w:p>
     <w:p>
@@ -4268,35 +4078,7 @@
         <w:rPr>
           <w:rFonts w:ascii="Arial" w:eastAsia="Arial" w:hAnsi="Arial" w:cs="Arial"/>
         </w:rPr>
-        <w:t xml:space="preserve">Actualmente, </w:t>
-      </w:r>
-      <w:proofErr w:type="spellStart"/>
-      <w:r>
-        <w:rPr>
-          <w:rFonts w:ascii="Arial" w:eastAsia="Arial" w:hAnsi="Arial" w:cs="Arial"/>
-        </w:rPr>
-        <w:t>QSolutions</w:t>
-      </w:r>
-      <w:proofErr w:type="spellEnd"/>
-      <w:r>
-        <w:rPr>
-          <w:rFonts w:ascii="Arial" w:eastAsia="Arial" w:hAnsi="Arial" w:cs="Arial"/>
-        </w:rPr>
-        <w:t xml:space="preserve"> cuenta con 2 clientes activos, 2 proyectos en fase de desarrollo y 4 proyectos en fase de mantenimiento. Sin embargo, en los últimos meses, se han presentado reportes de problemas a nivel de </w:t>
-      </w:r>
-      <w:proofErr w:type="spellStart"/>
-      <w:r>
-        <w:rPr>
-          <w:rFonts w:ascii="Arial" w:eastAsia="Arial" w:hAnsi="Arial" w:cs="Arial"/>
-        </w:rPr>
-        <w:t>versionamiento</w:t>
-      </w:r>
-      <w:proofErr w:type="spellEnd"/>
-      <w:r>
-        <w:rPr>
-          <w:rFonts w:ascii="Arial" w:eastAsia="Arial" w:hAnsi="Arial" w:cs="Arial"/>
-        </w:rPr>
-        <w:t xml:space="preserve"> de nuestros proyectos.</w:t>
+        <w:t>Actualmente, QSolutions cuenta con 2 clientes activos, 2 proyectos en fase de desarrollo y 4 proyectos en fase de mantenimiento. Sin embargo, en los últimos meses, se han presentado reportes de problemas a nivel de versionamiento de nuestros proyectos.</w:t>
       </w:r>
       <w:r>
         <w:rPr>
@@ -4409,6 +4191,7 @@
       </w:pPr>
       <w:bookmarkStart w:id="4" w:name="_Toc108600449"/>
       <w:r>
+        <w:lastRenderedPageBreak/>
         <w:t>Roles o responsabilidades</w:t>
       </w:r>
       <w:bookmarkEnd w:id="4"/>
@@ -4976,35 +4759,7 @@
               <w:rPr>
                 <w:rFonts w:ascii="Arial" w:eastAsia="Arial" w:hAnsi="Arial" w:cs="Arial"/>
               </w:rPr>
-              <w:t xml:space="preserve">Ortiz </w:t>
-            </w:r>
-            <w:proofErr w:type="spellStart"/>
-            <w:r>
-              <w:rPr>
-                <w:rFonts w:ascii="Arial" w:eastAsia="Arial" w:hAnsi="Arial" w:cs="Arial"/>
-              </w:rPr>
-              <w:t>Crisostomo</w:t>
-            </w:r>
-            <w:proofErr w:type="spellEnd"/>
-            <w:r>
-              <w:rPr>
-                <w:rFonts w:ascii="Arial" w:eastAsia="Arial" w:hAnsi="Arial" w:cs="Arial"/>
-              </w:rPr>
-              <w:t xml:space="preserve">, Edwin </w:t>
-            </w:r>
-            <w:proofErr w:type="spellStart"/>
-            <w:r>
-              <w:rPr>
-                <w:rFonts w:ascii="Arial" w:eastAsia="Arial" w:hAnsi="Arial" w:cs="Arial"/>
-              </w:rPr>
-              <w:t>Jose</w:t>
-            </w:r>
-            <w:proofErr w:type="spellEnd"/>
-            <w:r>
-              <w:rPr>
-                <w:rFonts w:ascii="Arial" w:eastAsia="Arial" w:hAnsi="Arial" w:cs="Arial"/>
-              </w:rPr>
-              <w:t xml:space="preserve"> </w:t>
+              <w:t xml:space="preserve">Ortiz Crisostomo, Edwin Jose </w:t>
             </w:r>
           </w:p>
         </w:tc>
@@ -5149,21 +4904,7 @@
               <w:rPr>
                 <w:rFonts w:ascii="Arial" w:eastAsia="Arial" w:hAnsi="Arial" w:cs="Arial"/>
               </w:rPr>
-              <w:t xml:space="preserve">Balandra Camacho, </w:t>
-            </w:r>
-            <w:proofErr w:type="spellStart"/>
-            <w:r>
-              <w:rPr>
-                <w:rFonts w:ascii="Arial" w:eastAsia="Arial" w:hAnsi="Arial" w:cs="Arial"/>
-              </w:rPr>
-              <w:t>Ivan</w:t>
-            </w:r>
-            <w:proofErr w:type="spellEnd"/>
-            <w:r>
-              <w:rPr>
-                <w:rFonts w:ascii="Arial" w:eastAsia="Arial" w:hAnsi="Arial" w:cs="Arial"/>
-              </w:rPr>
-              <w:t xml:space="preserve"> </w:t>
+              <w:t xml:space="preserve">Balandra Camacho, Ivan </w:t>
             </w:r>
           </w:p>
           <w:p>
@@ -5199,28 +4940,12 @@
                 <w:rFonts w:ascii="Arial" w:eastAsia="Arial" w:hAnsi="Arial" w:cs="Arial"/>
               </w:rPr>
             </w:pPr>
-            <w:proofErr w:type="spellStart"/>
             <w:r>
               <w:rPr>
                 <w:rFonts w:ascii="Arial" w:eastAsia="Arial" w:hAnsi="Arial" w:cs="Arial"/>
               </w:rPr>
-              <w:t>Solis</w:t>
-            </w:r>
-            <w:proofErr w:type="spellEnd"/>
-            <w:r>
-              <w:rPr>
-                <w:rFonts w:ascii="Arial" w:eastAsia="Arial" w:hAnsi="Arial" w:cs="Arial"/>
-              </w:rPr>
-              <w:t xml:space="preserve"> Flores, Aldair </w:t>
-            </w:r>
-            <w:proofErr w:type="spellStart"/>
-            <w:r>
-              <w:rPr>
-                <w:rFonts w:ascii="Arial" w:eastAsia="Arial" w:hAnsi="Arial" w:cs="Arial"/>
-              </w:rPr>
-              <w:t>Jhostin</w:t>
-            </w:r>
-            <w:proofErr w:type="spellEnd"/>
+              <w:t>Solis Flores, Aldair Jhostin</w:t>
+            </w:r>
           </w:p>
           <w:p>
             <w:pPr>
@@ -5382,6 +5107,37 @@
           <w:highlight w:val="yellow"/>
         </w:rPr>
         <w:t>[AGREGAR TEXTO INTRODUCTORIO]</w:t>
+      </w:r>
+    </w:p>
+    <w:p>
+      <w:pPr>
+        <w:pBdr>
+          <w:top w:val="nil"/>
+          <w:left w:val="nil"/>
+          <w:bottom w:val="nil"/>
+          <w:right w:val="nil"/>
+          <w:between w:val="nil"/>
+        </w:pBdr>
+        <w:spacing w:after="0" w:line="360" w:lineRule="auto"/>
+        <w:jc w:val="both"/>
+        <w:rPr>
+          <w:rFonts w:ascii="Arial" w:eastAsia="Arial" w:hAnsi="Arial" w:cs="Arial"/>
+          <w:color w:val="000000"/>
+        </w:rPr>
+      </w:pPr>
+      <w:r>
+        <w:rPr>
+          <w:rFonts w:ascii="Arial" w:eastAsia="Arial" w:hAnsi="Arial" w:cs="Arial"/>
+          <w:color w:val="000000"/>
+        </w:rPr>
+        <w:t xml:space="preserve">La siguiente tabla nos muestra criterios para cada una de las herramientas disponibles </w:t>
+      </w:r>
+      <w:r>
+        <w:rPr>
+          <w:rFonts w:ascii="Arial" w:eastAsia="Arial" w:hAnsi="Arial" w:cs="Arial"/>
+          <w:color w:val="000000"/>
+        </w:rPr>
+        <w:t xml:space="preserve"> con lo cual obtenemos un visión clara para realizar nuestra elección. </w:t>
       </w:r>
     </w:p>
     <w:p>
@@ -5455,6 +5211,7 @@
               <w:rPr>
                 <w:rFonts w:ascii="Arial" w:eastAsia="Arial" w:hAnsi="Arial" w:cs="Arial"/>
               </w:rPr>
+              <w:lastRenderedPageBreak/>
               <w:t>Criterios</w:t>
             </w:r>
           </w:p>
@@ -5490,16 +5247,8 @@
               <w:rPr>
                 <w:rFonts w:ascii="Arial" w:eastAsia="Arial" w:hAnsi="Arial" w:cs="Arial"/>
               </w:rPr>
-              <w:t xml:space="preserve">Git </w:t>
-            </w:r>
-            <w:proofErr w:type="spellStart"/>
-            <w:r>
-              <w:rPr>
-                <w:rFonts w:ascii="Arial" w:eastAsia="Arial" w:hAnsi="Arial" w:cs="Arial"/>
-              </w:rPr>
-              <w:t>Kraken</w:t>
-            </w:r>
-            <w:proofErr w:type="spellEnd"/>
+              <w:t>Git Kraken</w:t>
+            </w:r>
           </w:p>
         </w:tc>
         <w:tc>
@@ -5529,14 +5278,12 @@
                 <w:rFonts w:ascii="Arial" w:eastAsia="Arial" w:hAnsi="Arial" w:cs="Arial"/>
               </w:rPr>
             </w:pPr>
-            <w:proofErr w:type="spellStart"/>
             <w:r>
               <w:rPr>
                 <w:rFonts w:ascii="Arial" w:eastAsia="Arial" w:hAnsi="Arial" w:cs="Arial"/>
               </w:rPr>
               <w:t>SourceTree</w:t>
             </w:r>
-            <w:proofErr w:type="spellEnd"/>
           </w:p>
         </w:tc>
         <w:tc>
@@ -5851,35 +5598,7 @@
               <w:rPr>
                 <w:rFonts w:ascii="Arial" w:eastAsia="Arial" w:hAnsi="Arial" w:cs="Arial"/>
               </w:rPr>
-              <w:t xml:space="preserve">Conéctate a cualquier repositorio Git, incluyendo GitHub, </w:t>
-            </w:r>
-            <w:proofErr w:type="spellStart"/>
-            <w:r>
-              <w:rPr>
-                <w:rFonts w:ascii="Arial" w:eastAsia="Arial" w:hAnsi="Arial" w:cs="Arial"/>
-              </w:rPr>
-              <w:t>GitLab</w:t>
-            </w:r>
-            <w:proofErr w:type="spellEnd"/>
-            <w:r>
-              <w:rPr>
-                <w:rFonts w:ascii="Arial" w:eastAsia="Arial" w:hAnsi="Arial" w:cs="Arial"/>
-              </w:rPr>
-              <w:t xml:space="preserve">, </w:t>
-            </w:r>
-            <w:proofErr w:type="spellStart"/>
-            <w:r>
-              <w:rPr>
-                <w:rFonts w:ascii="Arial" w:eastAsia="Arial" w:hAnsi="Arial" w:cs="Arial"/>
-              </w:rPr>
-              <w:t>Bitbucket</w:t>
-            </w:r>
-            <w:proofErr w:type="spellEnd"/>
-            <w:r>
-              <w:rPr>
-                <w:rFonts w:ascii="Arial" w:eastAsia="Arial" w:hAnsi="Arial" w:cs="Arial"/>
-              </w:rPr>
-              <w:t xml:space="preserve"> y Azure DevOps</w:t>
+              <w:t>Conéctate a cualquier repositorio Git, incluyendo GitHub, GitLab, Bitbucket y Azure DevOps</w:t>
             </w:r>
           </w:p>
         </w:tc>
@@ -5994,21 +5713,7 @@
               <w:rPr>
                 <w:rFonts w:ascii="Arial" w:eastAsia="Arial" w:hAnsi="Arial" w:cs="Arial"/>
               </w:rPr>
-              <w:t xml:space="preserve">Gráfico de </w:t>
-            </w:r>
-            <w:proofErr w:type="spellStart"/>
-            <w:r>
-              <w:rPr>
-                <w:rFonts w:ascii="Arial" w:eastAsia="Arial" w:hAnsi="Arial" w:cs="Arial"/>
-              </w:rPr>
-              <w:t>commit</w:t>
-            </w:r>
-            <w:proofErr w:type="spellEnd"/>
-            <w:r>
-              <w:rPr>
-                <w:rFonts w:ascii="Arial" w:eastAsia="Arial" w:hAnsi="Arial" w:cs="Arial"/>
-              </w:rPr>
-              <w:t xml:space="preserve"> visual</w:t>
+              <w:t>Gráfico de commit visual</w:t>
             </w:r>
           </w:p>
         </w:tc>
@@ -6912,14 +6617,12 @@
           <w:rFonts w:ascii="Arial" w:eastAsia="Arial" w:hAnsi="Arial" w:cs="Arial"/>
         </w:rPr>
       </w:pPr>
-      <w:proofErr w:type="spellStart"/>
       <w:r>
         <w:rPr>
           <w:rFonts w:ascii="Arial" w:eastAsia="Arial" w:hAnsi="Arial" w:cs="Arial"/>
         </w:rPr>
         <w:t>GitKraken</w:t>
       </w:r>
-      <w:proofErr w:type="spellEnd"/>
     </w:p>
     <w:p>
       <w:pPr>
@@ -6942,6 +6645,7 @@
           <w:rFonts w:ascii="Arial" w:eastAsia="Arial" w:hAnsi="Arial" w:cs="Arial"/>
           <w:noProof/>
         </w:rPr>
+        <w:lastRenderedPageBreak/>
         <w:drawing>
           <wp:inline distT="114300" distB="114300" distL="114300" distR="114300" wp14:anchorId="613CD24C" wp14:editId="755C87AC">
             <wp:extent cx="4969642" cy="3400743"/>
@@ -7205,43 +6909,7 @@
           <w:color w:val="000000"/>
           <w:shd w:val="clear" w:color="auto" w:fill="FFFFFF"/>
         </w:rPr>
-        <w:t xml:space="preserve">Acrónimo del proyecto de Software: Sistema de Planificación de Estudios para Universitarios - </w:t>
-      </w:r>
-      <w:proofErr w:type="spellStart"/>
-      <w:r>
-        <w:rPr>
-          <w:rFonts w:ascii="Arial" w:eastAsia="Times New Roman" w:hAnsi="Arial" w:cs="Arial"/>
-          <w:color w:val="000000"/>
-          <w:shd w:val="clear" w:color="auto" w:fill="FFFFFF"/>
-        </w:rPr>
-        <w:t>Follow</w:t>
-      </w:r>
-      <w:proofErr w:type="spellEnd"/>
-      <w:r>
-        <w:rPr>
-          <w:rFonts w:ascii="Arial" w:eastAsia="Times New Roman" w:hAnsi="Arial" w:cs="Arial"/>
-          <w:color w:val="000000"/>
-          <w:shd w:val="clear" w:color="auto" w:fill="FFFFFF"/>
-        </w:rPr>
-        <w:t xml:space="preserve"> </w:t>
-      </w:r>
-      <w:proofErr w:type="spellStart"/>
-      <w:r>
-        <w:rPr>
-          <w:rFonts w:ascii="Arial" w:eastAsia="Times New Roman" w:hAnsi="Arial" w:cs="Arial"/>
-          <w:color w:val="000000"/>
-          <w:shd w:val="clear" w:color="auto" w:fill="FFFFFF"/>
-        </w:rPr>
-        <w:t>Class</w:t>
-      </w:r>
-      <w:proofErr w:type="spellEnd"/>
-      <w:r>
-        <w:rPr>
-          <w:rFonts w:ascii="Arial" w:eastAsia="Times New Roman" w:hAnsi="Arial" w:cs="Arial"/>
-          <w:color w:val="000000"/>
-          <w:shd w:val="clear" w:color="auto" w:fill="FFFFFF"/>
-        </w:rPr>
-        <w:t xml:space="preserve"> (FC)</w:t>
+        <w:t>Acrónimo del proyecto de Software: Sistema de Planificación de Estudios para Universitarios - Follow Class (FC)</w:t>
       </w:r>
     </w:p>
     <w:p>
@@ -7751,21 +7419,12 @@
         </w:rPr>
         <w:t xml:space="preserve">“GUI” + tema con inicio mayúscula </w:t>
       </w:r>
-      <w:proofErr w:type="gramStart"/>
       <w:r>
         <w:rPr>
           <w:rFonts w:ascii="Arial" w:eastAsia="Times New Roman" w:hAnsi="Arial" w:cs="Arial"/>
           <w:color w:val="202124"/>
         </w:rPr>
-        <w:t>+ ”</w:t>
-      </w:r>
-      <w:proofErr w:type="gramEnd"/>
-      <w:r>
-        <w:rPr>
-          <w:rFonts w:ascii="Arial" w:eastAsia="Times New Roman" w:hAnsi="Arial" w:cs="Arial"/>
-          <w:color w:val="202124"/>
-        </w:rPr>
-        <w:t>.” + extensión”</w:t>
+        <w:t>+ ”.” + extensión”</w:t>
       </w:r>
     </w:p>
     <w:p>
@@ -8111,14 +7770,9 @@
       </w:pPr>
       <w:bookmarkStart w:id="10" w:name="_Toc108600455"/>
       <w:r>
-        <w:t xml:space="preserve">Inventario de </w:t>
-      </w:r>
-      <w:proofErr w:type="spellStart"/>
-      <w:r>
-        <w:t>Items</w:t>
+        <w:t>Inventario de Items</w:t>
       </w:r>
       <w:bookmarkEnd w:id="10"/>
-      <w:proofErr w:type="spellEnd"/>
     </w:p>
     <w:p>
       <w:pPr>
@@ -8165,23 +7819,7 @@
           <w:rFonts w:ascii="Arial" w:eastAsia="Arial" w:hAnsi="Arial" w:cs="Arial"/>
           <w:color w:val="000000"/>
         </w:rPr>
-        <w:t xml:space="preserve"> hace una clasificación de los ítems de los distintos proyectos que presenta la empresa </w:t>
-      </w:r>
-      <w:proofErr w:type="spellStart"/>
-      <w:r>
-        <w:rPr>
-          <w:rFonts w:ascii="Arial" w:eastAsia="Arial" w:hAnsi="Arial" w:cs="Arial"/>
-          <w:color w:val="000000"/>
-        </w:rPr>
-        <w:t>QSolutions</w:t>
-      </w:r>
-      <w:proofErr w:type="spellEnd"/>
-      <w:r>
-        <w:rPr>
-          <w:rFonts w:ascii="Arial" w:eastAsia="Arial" w:hAnsi="Arial" w:cs="Arial"/>
-          <w:color w:val="000000"/>
-        </w:rPr>
-        <w:t>. En esta clasificación, también se proporciona información del tipo de ítem con el que se trabaja, el nombre de este, su nomenclatura y la extensión que lo caracteriza.</w:t>
+        <w:t xml:space="preserve"> hace una clasificación de los ítems de los distintos proyectos que presenta la empresa QSolutions. En esta clasificación, también se proporciona información del tipo de ítem con el que se trabaja, el nombre de este, su nomenclatura y la extensión que lo caracteriza.</w:t>
       </w:r>
     </w:p>
     <w:p>
@@ -8259,6 +7897,7 @@
                 <w:bCs/>
                 <w:color w:val="000000"/>
               </w:rPr>
+              <w:lastRenderedPageBreak/>
               <w:t>Tipo</w:t>
             </w:r>
           </w:p>
@@ -8352,19 +7991,8 @@
                 <w:bCs/>
                 <w:color w:val="000000"/>
               </w:rPr>
-              <w:t xml:space="preserve">Nombre del </w:t>
-            </w:r>
-            <w:proofErr w:type="spellStart"/>
-            <w:r>
-              <w:rPr>
-                <w:rFonts w:ascii="Arial" w:eastAsia="Times New Roman" w:hAnsi="Arial" w:cs="Arial"/>
-                <w:b/>
-                <w:bCs/>
-                <w:color w:val="000000"/>
-              </w:rPr>
-              <w:t>Item</w:t>
-            </w:r>
-            <w:proofErr w:type="spellEnd"/>
+              <w:t>Nombre del Item</w:t>
+            </w:r>
           </w:p>
         </w:tc>
         <w:tc>
@@ -9324,33 +8952,8 @@
                 <w:rFonts w:ascii="Arial" w:eastAsia="Times New Roman" w:hAnsi="Arial" w:cs="Arial"/>
                 <w:color w:val="000000"/>
               </w:rPr>
-              <w:t xml:space="preserve">Documento de Especificación de </w:t>
-            </w:r>
-            <w:proofErr w:type="spellStart"/>
-            <w:r>
-              <w:rPr>
-                <w:rFonts w:ascii="Arial" w:eastAsia="Times New Roman" w:hAnsi="Arial" w:cs="Arial"/>
-                <w:color w:val="000000"/>
-              </w:rPr>
-              <w:t>User</w:t>
-            </w:r>
-            <w:proofErr w:type="spellEnd"/>
-            <w:r>
-              <w:rPr>
-                <w:rFonts w:ascii="Arial" w:eastAsia="Times New Roman" w:hAnsi="Arial" w:cs="Arial"/>
-                <w:color w:val="000000"/>
-              </w:rPr>
-              <w:t xml:space="preserve"> </w:t>
-            </w:r>
-            <w:proofErr w:type="gramStart"/>
-            <w:r>
-              <w:rPr>
-                <w:rFonts w:ascii="Arial" w:eastAsia="Times New Roman" w:hAnsi="Arial" w:cs="Arial"/>
-                <w:color w:val="000000"/>
-              </w:rPr>
-              <w:t>Interface</w:t>
-            </w:r>
-            <w:proofErr w:type="gramEnd"/>
+              <w:t>Documento de Especificación de User Interface</w:t>
+            </w:r>
           </w:p>
         </w:tc>
         <w:tc>
@@ -11601,33 +11204,8 @@
                 <w:rFonts w:ascii="Arial" w:eastAsia="Times New Roman" w:hAnsi="Arial" w:cs="Arial"/>
                 <w:color w:val="000000"/>
               </w:rPr>
-              <w:t xml:space="preserve">Documento de Especificación de </w:t>
-            </w:r>
-            <w:proofErr w:type="spellStart"/>
-            <w:r>
-              <w:rPr>
-                <w:rFonts w:ascii="Arial" w:eastAsia="Times New Roman" w:hAnsi="Arial" w:cs="Arial"/>
-                <w:color w:val="000000"/>
-              </w:rPr>
-              <w:t>User</w:t>
-            </w:r>
-            <w:proofErr w:type="spellEnd"/>
-            <w:r>
-              <w:rPr>
-                <w:rFonts w:ascii="Arial" w:eastAsia="Times New Roman" w:hAnsi="Arial" w:cs="Arial"/>
-                <w:color w:val="000000"/>
-              </w:rPr>
-              <w:t xml:space="preserve"> </w:t>
-            </w:r>
-            <w:proofErr w:type="gramStart"/>
-            <w:r>
-              <w:rPr>
-                <w:rFonts w:ascii="Arial" w:eastAsia="Times New Roman" w:hAnsi="Arial" w:cs="Arial"/>
-                <w:color w:val="000000"/>
-              </w:rPr>
-              <w:t>Interface</w:t>
-            </w:r>
-            <w:proofErr w:type="gramEnd"/>
+              <w:t>Documento de Especificación de User Interface</w:t>
+            </w:r>
           </w:p>
         </w:tc>
         <w:tc>
@@ -12879,6 +12457,7 @@
                 <w:rFonts w:ascii="Arial" w:eastAsia="Times New Roman" w:hAnsi="Arial" w:cs="Arial"/>
                 <w:color w:val="000000"/>
               </w:rPr>
+              <w:lastRenderedPageBreak/>
               <w:t>E</w:t>
             </w:r>
           </w:p>
@@ -14031,33 +13610,8 @@
                 <w:rFonts w:ascii="Arial" w:eastAsia="Times New Roman" w:hAnsi="Arial" w:cs="Arial"/>
                 <w:color w:val="000000"/>
               </w:rPr>
-              <w:t xml:space="preserve">Documento de Especificación de </w:t>
-            </w:r>
-            <w:proofErr w:type="spellStart"/>
-            <w:r>
-              <w:rPr>
-                <w:rFonts w:ascii="Arial" w:eastAsia="Times New Roman" w:hAnsi="Arial" w:cs="Arial"/>
-                <w:color w:val="000000"/>
-              </w:rPr>
-              <w:t>User</w:t>
-            </w:r>
-            <w:proofErr w:type="spellEnd"/>
-            <w:r>
-              <w:rPr>
-                <w:rFonts w:ascii="Arial" w:eastAsia="Times New Roman" w:hAnsi="Arial" w:cs="Arial"/>
-                <w:color w:val="000000"/>
-              </w:rPr>
-              <w:t xml:space="preserve"> </w:t>
-            </w:r>
-            <w:proofErr w:type="gramStart"/>
-            <w:r>
-              <w:rPr>
-                <w:rFonts w:ascii="Arial" w:eastAsia="Times New Roman" w:hAnsi="Arial" w:cs="Arial"/>
-                <w:color w:val="000000"/>
-              </w:rPr>
-              <w:t>Interface</w:t>
-            </w:r>
-            <w:proofErr w:type="gramEnd"/>
+              <w:t>Documento de Especificación de User Interface</w:t>
+            </w:r>
           </w:p>
         </w:tc>
         <w:tc>
@@ -16475,33 +16029,8 @@
                 <w:rFonts w:ascii="Arial" w:eastAsia="Times New Roman" w:hAnsi="Arial" w:cs="Arial"/>
                 <w:color w:val="000000"/>
               </w:rPr>
-              <w:t xml:space="preserve">Documento de Especificación de </w:t>
-            </w:r>
-            <w:proofErr w:type="spellStart"/>
-            <w:r>
-              <w:rPr>
-                <w:rFonts w:ascii="Arial" w:eastAsia="Times New Roman" w:hAnsi="Arial" w:cs="Arial"/>
-                <w:color w:val="000000"/>
-              </w:rPr>
-              <w:t>User</w:t>
-            </w:r>
-            <w:proofErr w:type="spellEnd"/>
-            <w:r>
-              <w:rPr>
-                <w:rFonts w:ascii="Arial" w:eastAsia="Times New Roman" w:hAnsi="Arial" w:cs="Arial"/>
-                <w:color w:val="000000"/>
-              </w:rPr>
-              <w:t xml:space="preserve"> </w:t>
-            </w:r>
-            <w:proofErr w:type="gramStart"/>
-            <w:r>
-              <w:rPr>
-                <w:rFonts w:ascii="Arial" w:eastAsia="Times New Roman" w:hAnsi="Arial" w:cs="Arial"/>
-                <w:color w:val="000000"/>
-              </w:rPr>
-              <w:t>Interface</w:t>
-            </w:r>
-            <w:proofErr w:type="gramEnd"/>
+              <w:t>Documento de Especificación de User Interface</w:t>
+            </w:r>
           </w:p>
         </w:tc>
         <w:tc>
@@ -17734,6 +17263,7 @@
                 <w:rFonts w:ascii="Arial" w:eastAsia="Times New Roman" w:hAnsi="Arial" w:cs="Arial"/>
                 <w:color w:val="000000"/>
               </w:rPr>
+              <w:lastRenderedPageBreak/>
               <w:t>E</w:t>
             </w:r>
           </w:p>
@@ -18491,23 +18021,7 @@
                 <w:rFonts w:ascii="Arial" w:eastAsia="Times New Roman" w:hAnsi="Arial" w:cs="Arial"/>
                 <w:color w:val="202124"/>
               </w:rPr>
-              <w:t xml:space="preserve">Apache </w:t>
-            </w:r>
-            <w:proofErr w:type="spellStart"/>
-            <w:r>
-              <w:rPr>
-                <w:rFonts w:ascii="Arial" w:eastAsia="Times New Roman" w:hAnsi="Arial" w:cs="Arial"/>
-                <w:color w:val="202124"/>
-              </w:rPr>
-              <w:t>Netbeans</w:t>
-            </w:r>
-            <w:proofErr w:type="spellEnd"/>
-            <w:r>
-              <w:rPr>
-                <w:rFonts w:ascii="Arial" w:eastAsia="Times New Roman" w:hAnsi="Arial" w:cs="Arial"/>
-                <w:color w:val="202124"/>
-              </w:rPr>
-              <w:t xml:space="preserve"> IDE 12.6</w:t>
+              <w:t>Apache Netbeans IDE 12.6</w:t>
             </w:r>
           </w:p>
         </w:tc>
@@ -18676,21 +18190,12 @@
                 <w:color w:val="202124"/>
               </w:rPr>
             </w:pPr>
-            <w:proofErr w:type="spellStart"/>
             <w:r>
               <w:rPr>
                 <w:rFonts w:ascii="Arial" w:eastAsia="Times New Roman" w:hAnsi="Arial" w:cs="Arial"/>
                 <w:color w:val="202124"/>
               </w:rPr>
-              <w:t>pgAdmin</w:t>
-            </w:r>
-            <w:proofErr w:type="spellEnd"/>
-            <w:r>
-              <w:rPr>
-                <w:rFonts w:ascii="Arial" w:eastAsia="Times New Roman" w:hAnsi="Arial" w:cs="Arial"/>
-                <w:color w:val="202124"/>
-              </w:rPr>
-              <w:t xml:space="preserve"> 4 v6</w:t>
+              <w:t>pgAdmin 4 v6</w:t>
             </w:r>
           </w:p>
         </w:tc>
@@ -18859,7 +18364,6 @@
                 <w:color w:val="202124"/>
               </w:rPr>
             </w:pPr>
-            <w:proofErr w:type="spellStart"/>
             <w:r>
               <w:rPr>
                 <w:rFonts w:ascii="Arial" w:eastAsia="Times New Roman" w:hAnsi="Arial" w:cs="Arial"/>
@@ -18867,7 +18371,6 @@
               </w:rPr>
               <w:t>HerokuPostgress</w:t>
             </w:r>
-            <w:proofErr w:type="spellEnd"/>
           </w:p>
         </w:tc>
         <w:tc>
@@ -18929,7 +18432,6 @@
                 <w:color w:val="000000"/>
               </w:rPr>
             </w:pPr>
-            <w:proofErr w:type="spellStart"/>
             <w:r>
               <w:rPr>
                 <w:rFonts w:ascii="Arial" w:eastAsia="Times New Roman" w:hAnsi="Arial" w:cs="Arial"/>
@@ -18937,7 +18439,6 @@
               </w:rPr>
               <w:t>com</w:t>
             </w:r>
-            <w:proofErr w:type="spellEnd"/>
           </w:p>
         </w:tc>
         <w:tc>
@@ -19042,17 +18543,8 @@
                 <w:rFonts w:ascii="Arial" w:eastAsia="Times New Roman" w:hAnsi="Arial" w:cs="Arial"/>
                 <w:color w:val="202124"/>
               </w:rPr>
-              <w:t xml:space="preserve">GUI de </w:t>
-            </w:r>
-            <w:proofErr w:type="spellStart"/>
-            <w:r>
-              <w:rPr>
-                <w:rFonts w:ascii="Arial" w:eastAsia="Times New Roman" w:hAnsi="Arial" w:cs="Arial"/>
-                <w:color w:val="202124"/>
-              </w:rPr>
-              <w:t>login</w:t>
-            </w:r>
-            <w:proofErr w:type="spellEnd"/>
+              <w:t>GUI de login</w:t>
+            </w:r>
           </w:p>
         </w:tc>
         <w:tc>
@@ -19080,7 +18572,6 @@
                 <w:color w:val="202124"/>
               </w:rPr>
             </w:pPr>
-            <w:proofErr w:type="spellStart"/>
             <w:r>
               <w:rPr>
                 <w:rFonts w:ascii="Arial" w:eastAsia="Times New Roman" w:hAnsi="Arial" w:cs="Arial"/>
@@ -19088,7 +18579,6 @@
               </w:rPr>
               <w:t>GUILogin</w:t>
             </w:r>
-            <w:proofErr w:type="spellEnd"/>
           </w:p>
         </w:tc>
         <w:tc>
@@ -19256,7 +18746,6 @@
                 <w:color w:val="202124"/>
               </w:rPr>
             </w:pPr>
-            <w:proofErr w:type="spellStart"/>
             <w:r>
               <w:rPr>
                 <w:rFonts w:ascii="Arial" w:eastAsia="Times New Roman" w:hAnsi="Arial" w:cs="Arial"/>
@@ -19264,7 +18753,6 @@
               </w:rPr>
               <w:t>GUICalendario</w:t>
             </w:r>
-            <w:proofErr w:type="spellEnd"/>
           </w:p>
         </w:tc>
         <w:tc>
@@ -19432,7 +18920,6 @@
                 <w:color w:val="202124"/>
               </w:rPr>
             </w:pPr>
-            <w:proofErr w:type="spellStart"/>
             <w:r>
               <w:rPr>
                 <w:rFonts w:ascii="Arial" w:eastAsia="Times New Roman" w:hAnsi="Arial" w:cs="Arial"/>
@@ -19440,7 +18927,6 @@
               </w:rPr>
               <w:t>GUIRegistro</w:t>
             </w:r>
-            <w:proofErr w:type="spellEnd"/>
           </w:p>
         </w:tc>
         <w:tc>
@@ -20071,6 +19557,7 @@
       </w:pPr>
       <w:bookmarkStart w:id="11" w:name="_Toc108600456"/>
       <w:r>
+        <w:lastRenderedPageBreak/>
         <w:t>Diseño de la estructura del repositorio</w:t>
       </w:r>
       <w:bookmarkEnd w:id="11"/>
@@ -20148,23 +19635,7 @@
           <w:rFonts w:ascii="Arial" w:eastAsia="Times New Roman" w:hAnsi="Arial" w:cs="Arial"/>
           <w:color w:val="000000"/>
         </w:rPr>
-        <w:t xml:space="preserve"> de la empresa </w:t>
-      </w:r>
-      <w:proofErr w:type="spellStart"/>
-      <w:r>
-        <w:rPr>
-          <w:rFonts w:ascii="Arial" w:eastAsia="Times New Roman" w:hAnsi="Arial" w:cs="Arial"/>
-          <w:color w:val="000000"/>
-        </w:rPr>
-        <w:t>QSolutions</w:t>
-      </w:r>
-      <w:proofErr w:type="spellEnd"/>
-      <w:r>
-        <w:rPr>
-          <w:rFonts w:ascii="Arial" w:eastAsia="Times New Roman" w:hAnsi="Arial" w:cs="Arial"/>
-          <w:color w:val="000000"/>
-        </w:rPr>
-        <w:t>:</w:t>
+        <w:t xml:space="preserve"> de la empresa QSolutions:</w:t>
       </w:r>
     </w:p>
     <w:p>
@@ -20622,17 +20093,8 @@
           <w:rFonts w:ascii="Arial" w:eastAsia="Times New Roman" w:hAnsi="Arial" w:cs="Arial"/>
           <w:color w:val="000000"/>
         </w:rPr>
-        <w:t xml:space="preserve">Project </w:t>
+        <w:t>Project Charter</w:t>
       </w:r>
-      <w:proofErr w:type="spellStart"/>
-      <w:r>
-        <w:rPr>
-          <w:rFonts w:ascii="Arial" w:eastAsia="Times New Roman" w:hAnsi="Arial" w:cs="Arial"/>
-          <w:color w:val="000000"/>
-        </w:rPr>
-        <w:t>Charter</w:t>
-      </w:r>
-      <w:proofErr w:type="spellEnd"/>
     </w:p>
     <w:p>
       <w:pPr>
@@ -21120,17 +20582,8 @@
           <w:rFonts w:ascii="Arial" w:eastAsia="Times New Roman" w:hAnsi="Arial" w:cs="Arial"/>
           <w:color w:val="000000"/>
         </w:rPr>
-        <w:t xml:space="preserve">Project </w:t>
+        <w:t>Project Charter</w:t>
       </w:r>
-      <w:proofErr w:type="spellStart"/>
-      <w:r>
-        <w:rPr>
-          <w:rFonts w:ascii="Arial" w:eastAsia="Times New Roman" w:hAnsi="Arial" w:cs="Arial"/>
-          <w:color w:val="000000"/>
-        </w:rPr>
-        <w:t>Charter</w:t>
-      </w:r>
-      <w:proofErr w:type="spellEnd"/>
     </w:p>
     <w:p>
       <w:pPr>
@@ -21731,17 +21184,8 @@
           <w:rFonts w:ascii="Arial" w:eastAsia="Times New Roman" w:hAnsi="Arial" w:cs="Arial"/>
           <w:color w:val="000000"/>
         </w:rPr>
-        <w:t xml:space="preserve">Project </w:t>
+        <w:t>Project Charter</w:t>
       </w:r>
-      <w:proofErr w:type="spellStart"/>
-      <w:r>
-        <w:rPr>
-          <w:rFonts w:ascii="Arial" w:eastAsia="Times New Roman" w:hAnsi="Arial" w:cs="Arial"/>
-          <w:color w:val="000000"/>
-        </w:rPr>
-        <w:t>Charter</w:t>
-      </w:r>
-      <w:proofErr w:type="spellEnd"/>
     </w:p>
     <w:p>
       <w:pPr>
@@ -21824,6 +21268,7 @@
           <w:rFonts w:ascii="Arial" w:eastAsia="Times New Roman" w:hAnsi="Arial" w:cs="Arial"/>
           <w:color w:val="000000"/>
         </w:rPr>
+        <w:lastRenderedPageBreak/>
         <w:t>Documento de arquitectura de Software</w:t>
       </w:r>
     </w:p>
@@ -22289,17 +21734,8 @@
           <w:rFonts w:ascii="Arial" w:eastAsia="Times New Roman" w:hAnsi="Arial" w:cs="Arial"/>
           <w:color w:val="000000"/>
         </w:rPr>
-        <w:t xml:space="preserve">Project </w:t>
+        <w:t>Project Charter</w:t>
       </w:r>
-      <w:proofErr w:type="spellStart"/>
-      <w:r>
-        <w:rPr>
-          <w:rFonts w:ascii="Arial" w:eastAsia="Times New Roman" w:hAnsi="Arial" w:cs="Arial"/>
-          <w:color w:val="000000"/>
-        </w:rPr>
-        <w:t>Charter</w:t>
-      </w:r>
-      <w:proofErr w:type="spellEnd"/>
     </w:p>
     <w:p>
       <w:pPr>
@@ -23019,6 +22455,7 @@
                 <w:rFonts w:ascii="Arial" w:eastAsia="Times New Roman" w:hAnsi="Arial" w:cs="Arial"/>
                 <w:color w:val="000000"/>
               </w:rPr>
+              <w:lastRenderedPageBreak/>
               <w:t>Escribir</w:t>
             </w:r>
           </w:p>
@@ -23210,61 +22647,7 @@
           <w:lang w:val="en-US"/>
         </w:rPr>
         <w:tab/>
-        <w:t xml:space="preserve">Check in y Check out de </w:t>
-      </w:r>
-      <w:proofErr w:type="spellStart"/>
-      <w:r>
-        <w:rPr>
-          <w:rFonts w:ascii="Arial" w:eastAsia="Times New Roman" w:hAnsi="Arial" w:cs="Arial"/>
-          <w:color w:val="000000"/>
-          <w:lang w:val="en-US"/>
-        </w:rPr>
-        <w:t>ítems</w:t>
-      </w:r>
-      <w:proofErr w:type="spellEnd"/>
-      <w:r>
-        <w:rPr>
-          <w:rFonts w:ascii="Arial" w:eastAsia="Times New Roman" w:hAnsi="Arial" w:cs="Arial"/>
-          <w:color w:val="000000"/>
-          <w:lang w:val="en-US"/>
-        </w:rPr>
-        <w:t xml:space="preserve"> </w:t>
-      </w:r>
-      <w:proofErr w:type="spellStart"/>
-      <w:r>
-        <w:rPr>
-          <w:rFonts w:ascii="Arial" w:eastAsia="Times New Roman" w:hAnsi="Arial" w:cs="Arial"/>
-          <w:color w:val="000000"/>
-          <w:lang w:val="en-US"/>
-        </w:rPr>
-        <w:t>pertenecientes</w:t>
-      </w:r>
-      <w:proofErr w:type="spellEnd"/>
-      <w:r>
-        <w:rPr>
-          <w:rFonts w:ascii="Arial" w:eastAsia="Times New Roman" w:hAnsi="Arial" w:cs="Arial"/>
-          <w:color w:val="000000"/>
-          <w:lang w:val="en-US"/>
-        </w:rPr>
-        <w:t xml:space="preserve"> a la </w:t>
-      </w:r>
-      <w:proofErr w:type="spellStart"/>
-      <w:r>
-        <w:rPr>
-          <w:rFonts w:ascii="Arial" w:eastAsia="Times New Roman" w:hAnsi="Arial" w:cs="Arial"/>
-          <w:color w:val="000000"/>
-          <w:lang w:val="en-US"/>
-        </w:rPr>
-        <w:t>biblioteca</w:t>
-      </w:r>
-      <w:proofErr w:type="spellEnd"/>
-      <w:r>
-        <w:rPr>
-          <w:rFonts w:ascii="Arial" w:eastAsia="Times New Roman" w:hAnsi="Arial" w:cs="Arial"/>
-          <w:color w:val="000000"/>
-          <w:lang w:val="en-US"/>
-        </w:rPr>
-        <w:t>.</w:t>
+        <w:t>Check in y Check out de ítems pertenecientes a la biblioteca.</w:t>
       </w:r>
     </w:p>
     <w:p>
@@ -23366,17 +22749,8 @@
           <w:rFonts w:ascii="Arial" w:eastAsia="Times New Roman" w:hAnsi="Arial" w:cs="Arial"/>
           <w:color w:val="000000"/>
         </w:rPr>
-        <w:t xml:space="preserve">s de </w:t>
+        <w:t>s de QSolutions</w:t>
       </w:r>
-      <w:proofErr w:type="spellStart"/>
-      <w:r>
-        <w:rPr>
-          <w:rFonts w:ascii="Arial" w:eastAsia="Times New Roman" w:hAnsi="Arial" w:cs="Arial"/>
-          <w:color w:val="000000"/>
-        </w:rPr>
-        <w:t>QSolutions</w:t>
-      </w:r>
-      <w:proofErr w:type="spellEnd"/>
       <w:r>
         <w:rPr>
           <w:rFonts w:ascii="Arial" w:eastAsia="Times New Roman" w:hAnsi="Arial" w:cs="Arial"/>
@@ -25439,6 +24813,7 @@
                 <w:rFonts w:ascii="Arial" w:eastAsia="Times New Roman" w:hAnsi="Arial" w:cs="Arial"/>
                 <w:color w:val="000000"/>
               </w:rPr>
+              <w:lastRenderedPageBreak/>
               <w:t>Desarrolladores</w:t>
             </w:r>
           </w:p>
@@ -25637,7 +25012,6 @@
         </w:rPr>
         <w:t xml:space="preserve"> </w:t>
       </w:r>
-      <w:proofErr w:type="spellStart"/>
       <w:r>
         <w:rPr>
           <w:rFonts w:ascii="Arial" w:eastAsia="Times New Roman" w:hAnsi="Arial" w:cs="Arial"/>
@@ -25645,7 +25019,6 @@
         </w:rPr>
         <w:t>QSolutions</w:t>
       </w:r>
-      <w:proofErr w:type="spellEnd"/>
       <w:r>
         <w:rPr>
           <w:rFonts w:ascii="Arial" w:eastAsia="Times New Roman" w:hAnsi="Arial" w:cs="Arial"/>
@@ -25786,7 +25159,6 @@
                 <w:szCs w:val="24"/>
               </w:rPr>
             </w:pPr>
-            <w:proofErr w:type="spellStart"/>
             <w:r>
               <w:rPr>
                 <w:rFonts w:ascii="Arial" w:eastAsia="Times New Roman" w:hAnsi="Arial" w:cs="Arial"/>
@@ -25796,7 +25168,6 @@
               </w:rPr>
               <w:t>Items</w:t>
             </w:r>
-            <w:proofErr w:type="spellEnd"/>
           </w:p>
         </w:tc>
       </w:tr>
@@ -25920,17 +25291,8 @@
                 <w:rFonts w:ascii="Arial" w:eastAsia="Times New Roman" w:hAnsi="Arial" w:cs="Arial"/>
                 <w:color w:val="000000"/>
               </w:rPr>
-              <w:t xml:space="preserve">Project </w:t>
-            </w:r>
-            <w:proofErr w:type="spellStart"/>
-            <w:r>
-              <w:rPr>
-                <w:rFonts w:ascii="Arial" w:eastAsia="Times New Roman" w:hAnsi="Arial" w:cs="Arial"/>
-                <w:color w:val="000000"/>
-              </w:rPr>
-              <w:t>Charter</w:t>
-            </w:r>
-            <w:proofErr w:type="spellEnd"/>
+              <w:t>Project Charter</w:t>
+            </w:r>
           </w:p>
           <w:p>
             <w:pPr>
@@ -26473,7 +25835,6 @@
                 <w:szCs w:val="24"/>
               </w:rPr>
             </w:pPr>
-            <w:proofErr w:type="spellStart"/>
             <w:r>
               <w:rPr>
                 <w:rFonts w:ascii="Arial" w:eastAsia="Times New Roman" w:hAnsi="Arial" w:cs="Arial"/>
@@ -26483,7 +25844,6 @@
               </w:rPr>
               <w:t>Items</w:t>
             </w:r>
-            <w:proofErr w:type="spellEnd"/>
           </w:p>
         </w:tc>
       </w:tr>
@@ -26989,6 +26349,7 @@
                 <w:rFonts w:ascii="Arial" w:eastAsia="Times New Roman" w:hAnsi="Arial" w:cs="Arial"/>
                 <w:color w:val="000000"/>
               </w:rPr>
+              <w:lastRenderedPageBreak/>
               <w:t>Documento de Especificación de la BD</w:t>
             </w:r>
           </w:p>
@@ -27270,7 +26631,6 @@
                 <w:szCs w:val="24"/>
               </w:rPr>
             </w:pPr>
-            <w:proofErr w:type="spellStart"/>
             <w:r>
               <w:rPr>
                 <w:rFonts w:ascii="Arial" w:eastAsia="Times New Roman" w:hAnsi="Arial" w:cs="Arial"/>
@@ -27280,7 +26640,6 @@
               </w:rPr>
               <w:t>Items</w:t>
             </w:r>
-            <w:proofErr w:type="spellEnd"/>
           </w:p>
         </w:tc>
       </w:tr>
@@ -27404,17 +26763,8 @@
                 <w:rFonts w:ascii="Arial" w:eastAsia="Times New Roman" w:hAnsi="Arial" w:cs="Arial"/>
                 <w:color w:val="000000"/>
               </w:rPr>
-              <w:t xml:space="preserve">Project </w:t>
-            </w:r>
-            <w:proofErr w:type="spellStart"/>
-            <w:r>
-              <w:rPr>
-                <w:rFonts w:ascii="Arial" w:eastAsia="Times New Roman" w:hAnsi="Arial" w:cs="Arial"/>
-                <w:color w:val="000000"/>
-              </w:rPr>
-              <w:t>Charter</w:t>
-            </w:r>
-            <w:proofErr w:type="spellEnd"/>
+              <w:t>Project Charter</w:t>
+            </w:r>
           </w:p>
           <w:p>
             <w:pPr>
@@ -28032,7 +27382,6 @@
                 <w:szCs w:val="24"/>
               </w:rPr>
             </w:pPr>
-            <w:proofErr w:type="spellStart"/>
             <w:r>
               <w:rPr>
                 <w:rFonts w:ascii="Arial" w:eastAsia="Times New Roman" w:hAnsi="Arial" w:cs="Arial"/>
@@ -28042,7 +27391,6 @@
               </w:rPr>
               <w:t>Items</w:t>
             </w:r>
-            <w:proofErr w:type="spellEnd"/>
           </w:p>
         </w:tc>
       </w:tr>
@@ -28166,17 +27514,8 @@
                 <w:rFonts w:ascii="Arial" w:eastAsia="Times New Roman" w:hAnsi="Arial" w:cs="Arial"/>
                 <w:color w:val="000000"/>
               </w:rPr>
-              <w:t xml:space="preserve">Project </w:t>
-            </w:r>
-            <w:proofErr w:type="spellStart"/>
-            <w:r>
-              <w:rPr>
-                <w:rFonts w:ascii="Arial" w:eastAsia="Times New Roman" w:hAnsi="Arial" w:cs="Arial"/>
-                <w:color w:val="000000"/>
-              </w:rPr>
-              <w:t>Charter</w:t>
-            </w:r>
-            <w:proofErr w:type="spellEnd"/>
+              <w:t>Project Charter</w:t>
+            </w:r>
           </w:p>
           <w:p>
             <w:pPr>
@@ -28520,6 +27859,7 @@
                 <w:rFonts w:ascii="Arial" w:eastAsia="Times New Roman" w:hAnsi="Arial" w:cs="Arial"/>
                 <w:color w:val="000000"/>
               </w:rPr>
+              <w:lastRenderedPageBreak/>
               <w:t xml:space="preserve">Reporte del </w:t>
             </w:r>
             <w:r>
@@ -28701,31 +28041,13 @@
         </w:rPr>
         <w:t xml:space="preserve"> se muestran diferentes ejemplos de solicitudes de cambios simples realizadas por el usuario perteneciente al proyecto </w:t>
       </w:r>
-      <w:proofErr w:type="spellStart"/>
       <w:r>
         <w:rPr>
           <w:sz w:val="24"/>
           <w:szCs w:val="24"/>
         </w:rPr>
-        <w:t>Follow</w:t>
+        <w:t>Follow Class</w:t>
       </w:r>
-      <w:proofErr w:type="spellEnd"/>
-      <w:r>
-        <w:rPr>
-          <w:sz w:val="24"/>
-          <w:szCs w:val="24"/>
-        </w:rPr>
-        <w:t xml:space="preserve"> </w:t>
-      </w:r>
-      <w:proofErr w:type="spellStart"/>
-      <w:r>
-        <w:rPr>
-          <w:sz w:val="24"/>
-          <w:szCs w:val="24"/>
-        </w:rPr>
-        <w:t>Class</w:t>
-      </w:r>
-      <w:proofErr w:type="spellEnd"/>
       <w:r>
         <w:rPr>
           <w:sz w:val="24"/>
@@ -28991,33 +28313,8 @@
                 <w:rFonts w:ascii="Arial" w:eastAsia="Times New Roman" w:hAnsi="Arial" w:cs="Arial"/>
                 <w:color w:val="000000"/>
               </w:rPr>
-              <w:t xml:space="preserve">FC - </w:t>
-            </w:r>
-            <w:proofErr w:type="spellStart"/>
-            <w:r>
-              <w:rPr>
-                <w:rFonts w:ascii="Arial" w:eastAsia="Times New Roman" w:hAnsi="Arial" w:cs="Arial"/>
-                <w:color w:val="000000"/>
-              </w:rPr>
-              <w:t>Follow</w:t>
-            </w:r>
-            <w:proofErr w:type="spellEnd"/>
-            <w:r>
-              <w:rPr>
-                <w:rFonts w:ascii="Arial" w:eastAsia="Times New Roman" w:hAnsi="Arial" w:cs="Arial"/>
-                <w:color w:val="000000"/>
-              </w:rPr>
-              <w:t xml:space="preserve"> </w:t>
-            </w:r>
-            <w:proofErr w:type="spellStart"/>
-            <w:r>
-              <w:rPr>
-                <w:rFonts w:ascii="Arial" w:eastAsia="Times New Roman" w:hAnsi="Arial" w:cs="Arial"/>
-                <w:color w:val="000000"/>
-              </w:rPr>
-              <w:t>Class</w:t>
-            </w:r>
-            <w:proofErr w:type="spellEnd"/>
+              <w:t>FC - Follow Class</w:t>
+            </w:r>
           </w:p>
         </w:tc>
       </w:tr>
@@ -29059,27 +28356,7 @@
                 <w:bCs/>
                 <w:color w:val="000000"/>
               </w:rPr>
-              <w:t>Fuente (</w:t>
-            </w:r>
-            <w:proofErr w:type="spellStart"/>
-            <w:r>
-              <w:rPr>
-                <w:rFonts w:ascii="Arial" w:eastAsia="Times New Roman" w:hAnsi="Arial" w:cs="Arial"/>
-                <w:b/>
-                <w:bCs/>
-                <w:color w:val="000000"/>
-              </w:rPr>
-              <w:t>Stakeholder</w:t>
-            </w:r>
-            <w:proofErr w:type="spellEnd"/>
-            <w:r>
-              <w:rPr>
-                <w:rFonts w:ascii="Arial" w:eastAsia="Times New Roman" w:hAnsi="Arial" w:cs="Arial"/>
-                <w:b/>
-                <w:bCs/>
-                <w:color w:val="000000"/>
-              </w:rPr>
-              <w:t>)</w:t>
+              <w:t>Fuente (Stakeholder)</w:t>
             </w:r>
           </w:p>
         </w:tc>
@@ -29653,33 +28930,8 @@
                 <w:rFonts w:ascii="Arial" w:eastAsia="Times New Roman" w:hAnsi="Arial" w:cs="Arial"/>
                 <w:color w:val="000000"/>
               </w:rPr>
-              <w:t xml:space="preserve">FC - </w:t>
-            </w:r>
-            <w:proofErr w:type="spellStart"/>
-            <w:r>
-              <w:rPr>
-                <w:rFonts w:ascii="Arial" w:eastAsia="Times New Roman" w:hAnsi="Arial" w:cs="Arial"/>
-                <w:color w:val="000000"/>
-              </w:rPr>
-              <w:t>Follow</w:t>
-            </w:r>
-            <w:proofErr w:type="spellEnd"/>
-            <w:r>
-              <w:rPr>
-                <w:rFonts w:ascii="Arial" w:eastAsia="Times New Roman" w:hAnsi="Arial" w:cs="Arial"/>
-                <w:color w:val="000000"/>
-              </w:rPr>
-              <w:t xml:space="preserve"> </w:t>
-            </w:r>
-            <w:proofErr w:type="spellStart"/>
-            <w:r>
-              <w:rPr>
-                <w:rFonts w:ascii="Arial" w:eastAsia="Times New Roman" w:hAnsi="Arial" w:cs="Arial"/>
-                <w:color w:val="000000"/>
-              </w:rPr>
-              <w:t>Class</w:t>
-            </w:r>
-            <w:proofErr w:type="spellEnd"/>
+              <w:t>FC - Follow Class</w:t>
+            </w:r>
           </w:p>
         </w:tc>
       </w:tr>
@@ -29721,27 +28973,8 @@
                 <w:bCs/>
                 <w:color w:val="000000"/>
               </w:rPr>
-              <w:t>Fuente (</w:t>
-            </w:r>
-            <w:proofErr w:type="spellStart"/>
-            <w:r>
-              <w:rPr>
-                <w:rFonts w:ascii="Arial" w:eastAsia="Times New Roman" w:hAnsi="Arial" w:cs="Arial"/>
-                <w:b/>
-                <w:bCs/>
-                <w:color w:val="000000"/>
-              </w:rPr>
-              <w:t>Stakeholder</w:t>
-            </w:r>
-            <w:proofErr w:type="spellEnd"/>
-            <w:r>
-              <w:rPr>
-                <w:rFonts w:ascii="Arial" w:eastAsia="Times New Roman" w:hAnsi="Arial" w:cs="Arial"/>
-                <w:b/>
-                <w:bCs/>
-                <w:color w:val="000000"/>
-              </w:rPr>
-              <w:t>)</w:t>
+              <w:lastRenderedPageBreak/>
+              <w:t>Fuente (Stakeholder)</w:t>
             </w:r>
           </w:p>
         </w:tc>
@@ -29944,27 +29177,7 @@
                 <w:iCs/>
                 <w:color w:val="000000"/>
               </w:rPr>
-              <w:t xml:space="preserve"> Impresión de horarios en formato .</w:t>
-            </w:r>
-            <w:proofErr w:type="spellStart"/>
-            <w:r>
-              <w:rPr>
-                <w:rFonts w:ascii="Arial" w:eastAsia="Times New Roman" w:hAnsi="Arial" w:cs="Arial"/>
-                <w:i/>
-                <w:iCs/>
-                <w:color w:val="000000"/>
-              </w:rPr>
-              <w:t>pdf</w:t>
-            </w:r>
-            <w:proofErr w:type="spellEnd"/>
-            <w:r>
-              <w:rPr>
-                <w:rFonts w:ascii="Arial" w:eastAsia="Times New Roman" w:hAnsi="Arial" w:cs="Arial"/>
-                <w:i/>
-                <w:iCs/>
-                <w:color w:val="000000"/>
-              </w:rPr>
-              <w:t>.</w:t>
+              <w:t xml:space="preserve"> Impresión de horarios en formato .pdf.</w:t>
             </w:r>
           </w:p>
           <w:p>
@@ -29982,55 +29195,7 @@
                 <w:rFonts w:ascii="Arial" w:eastAsia="Times New Roman" w:hAnsi="Arial" w:cs="Arial"/>
                 <w:color w:val="000000"/>
               </w:rPr>
-              <w:t>Agregar una funcionalidad que permite descargar el horario de una semana en formato .</w:t>
-            </w:r>
-            <w:proofErr w:type="spellStart"/>
-            <w:r>
-              <w:rPr>
-                <w:rFonts w:ascii="Arial" w:eastAsia="Times New Roman" w:hAnsi="Arial" w:cs="Arial"/>
-                <w:color w:val="000000"/>
-              </w:rPr>
-              <w:t>pdf</w:t>
-            </w:r>
-            <w:proofErr w:type="spellEnd"/>
-            <w:r>
-              <w:rPr>
-                <w:rFonts w:ascii="Arial" w:eastAsia="Times New Roman" w:hAnsi="Arial" w:cs="Arial"/>
-                <w:color w:val="000000"/>
-              </w:rPr>
-              <w:t xml:space="preserve"> para visualizarlo desde mi galería sin necesidad de </w:t>
-            </w:r>
-            <w:proofErr w:type="spellStart"/>
-            <w:r>
-              <w:rPr>
-                <w:rFonts w:ascii="Arial" w:eastAsia="Times New Roman" w:hAnsi="Arial" w:cs="Arial"/>
-                <w:color w:val="000000"/>
-              </w:rPr>
-              <w:t>loguearme</w:t>
-            </w:r>
-            <w:proofErr w:type="spellEnd"/>
-            <w:r>
-              <w:rPr>
-                <w:rFonts w:ascii="Arial" w:eastAsia="Times New Roman" w:hAnsi="Arial" w:cs="Arial"/>
-                <w:color w:val="000000"/>
-              </w:rPr>
-              <w:t xml:space="preserve"> en la aplicación y poder compartirla con </w:t>
-            </w:r>
-            <w:proofErr w:type="spellStart"/>
-            <w:r>
-              <w:rPr>
-                <w:rFonts w:ascii="Arial" w:eastAsia="Times New Roman" w:hAnsi="Arial" w:cs="Arial"/>
-                <w:color w:val="000000"/>
-              </w:rPr>
-              <w:t>demas</w:t>
-            </w:r>
-            <w:proofErr w:type="spellEnd"/>
-            <w:r>
-              <w:rPr>
-                <w:rFonts w:ascii="Arial" w:eastAsia="Times New Roman" w:hAnsi="Arial" w:cs="Arial"/>
-                <w:color w:val="000000"/>
-              </w:rPr>
-              <w:t xml:space="preserve"> personas.</w:t>
+              <w:t>Agregar una funcionalidad que permite descargar el horario de una semana en formato .pdf para visualizarlo desde mi galería sin necesidad de loguearme en la aplicación y poder compartirla con demas personas.</w:t>
             </w:r>
           </w:p>
           <w:p>
@@ -30127,23 +29292,7 @@
                 <w:rFonts w:ascii="Arial" w:eastAsia="Times New Roman" w:hAnsi="Arial" w:cs="Arial"/>
                 <w:color w:val="000000"/>
               </w:rPr>
-              <w:t xml:space="preserve">Facilita la interacción entre los horarios creados y el usuario, además que reduce el tiempo necesario para visualizarlos y facilita su difusión con el resto de </w:t>
-            </w:r>
-            <w:proofErr w:type="gramStart"/>
-            <w:r>
-              <w:rPr>
-                <w:rFonts w:ascii="Arial" w:eastAsia="Times New Roman" w:hAnsi="Arial" w:cs="Arial"/>
-                <w:color w:val="000000"/>
-              </w:rPr>
-              <w:t>personas</w:t>
-            </w:r>
-            <w:proofErr w:type="gramEnd"/>
-            <w:r>
-              <w:rPr>
-                <w:rFonts w:ascii="Arial" w:eastAsia="Times New Roman" w:hAnsi="Arial" w:cs="Arial"/>
-                <w:color w:val="000000"/>
-              </w:rPr>
-              <w:t>.</w:t>
+              <w:t>Facilita la interacción entre los horarios creados y el usuario, además que reduce el tiempo necesario para visualizarlos y facilita su difusión con el resto de personas.</w:t>
             </w:r>
           </w:p>
         </w:tc>
@@ -30408,33 +29557,8 @@
                 <w:rFonts w:ascii="Arial" w:eastAsia="Times New Roman" w:hAnsi="Arial" w:cs="Arial"/>
                 <w:color w:val="000000"/>
               </w:rPr>
-              <w:t xml:space="preserve">FC - </w:t>
-            </w:r>
-            <w:proofErr w:type="spellStart"/>
-            <w:r>
-              <w:rPr>
-                <w:rFonts w:ascii="Arial" w:eastAsia="Times New Roman" w:hAnsi="Arial" w:cs="Arial"/>
-                <w:color w:val="000000"/>
-              </w:rPr>
-              <w:t>Follow</w:t>
-            </w:r>
-            <w:proofErr w:type="spellEnd"/>
-            <w:r>
-              <w:rPr>
-                <w:rFonts w:ascii="Arial" w:eastAsia="Times New Roman" w:hAnsi="Arial" w:cs="Arial"/>
-                <w:color w:val="000000"/>
-              </w:rPr>
-              <w:t xml:space="preserve"> </w:t>
-            </w:r>
-            <w:proofErr w:type="spellStart"/>
-            <w:r>
-              <w:rPr>
-                <w:rFonts w:ascii="Arial" w:eastAsia="Times New Roman" w:hAnsi="Arial" w:cs="Arial"/>
-                <w:color w:val="000000"/>
-              </w:rPr>
-              <w:t>Class</w:t>
-            </w:r>
-            <w:proofErr w:type="spellEnd"/>
+              <w:t>FC - Follow Class</w:t>
+            </w:r>
           </w:p>
         </w:tc>
       </w:tr>
@@ -30476,27 +29600,7 @@
                 <w:bCs/>
                 <w:color w:val="000000"/>
               </w:rPr>
-              <w:t>Fuente (</w:t>
-            </w:r>
-            <w:proofErr w:type="spellStart"/>
-            <w:r>
-              <w:rPr>
-                <w:rFonts w:ascii="Arial" w:eastAsia="Times New Roman" w:hAnsi="Arial" w:cs="Arial"/>
-                <w:b/>
-                <w:bCs/>
-                <w:color w:val="000000"/>
-              </w:rPr>
-              <w:t>Stakeholder</w:t>
-            </w:r>
-            <w:proofErr w:type="spellEnd"/>
-            <w:r>
-              <w:rPr>
-                <w:rFonts w:ascii="Arial" w:eastAsia="Times New Roman" w:hAnsi="Arial" w:cs="Arial"/>
-                <w:b/>
-                <w:bCs/>
-                <w:color w:val="000000"/>
-              </w:rPr>
-              <w:t>)</w:t>
+              <w:t>Fuente (Stakeholder)</w:t>
             </w:r>
           </w:p>
         </w:tc>
@@ -30881,6 +29985,7 @@
                 <w:bCs/>
                 <w:color w:val="000000"/>
               </w:rPr>
+              <w:lastRenderedPageBreak/>
               <w:t>Campo </w:t>
             </w:r>
           </w:p>
@@ -31077,39 +30182,7 @@
                 <w:rFonts w:ascii="Arial" w:eastAsia="Times New Roman" w:hAnsi="Arial" w:cs="Arial"/>
                 <w:color w:val="000000"/>
               </w:rPr>
-              <w:t xml:space="preserve">FC - </w:t>
-            </w:r>
-            <w:proofErr w:type="spellStart"/>
-            <w:r>
-              <w:rPr>
-                <w:rFonts w:ascii="Arial" w:eastAsia="Times New Roman" w:hAnsi="Arial" w:cs="Arial"/>
-                <w:color w:val="000000"/>
-              </w:rPr>
-              <w:t>Follow</w:t>
-            </w:r>
-            <w:proofErr w:type="spellEnd"/>
-            <w:r>
-              <w:rPr>
-                <w:rFonts w:ascii="Arial" w:eastAsia="Times New Roman" w:hAnsi="Arial" w:cs="Arial"/>
-                <w:color w:val="000000"/>
-              </w:rPr>
-              <w:t xml:space="preserve"> </w:t>
-            </w:r>
-            <w:proofErr w:type="spellStart"/>
-            <w:r>
-              <w:rPr>
-                <w:rFonts w:ascii="Arial" w:eastAsia="Times New Roman" w:hAnsi="Arial" w:cs="Arial"/>
-                <w:color w:val="000000"/>
-              </w:rPr>
-              <w:t>Class</w:t>
-            </w:r>
-            <w:proofErr w:type="spellEnd"/>
-            <w:r>
-              <w:rPr>
-                <w:rFonts w:ascii="Arial" w:eastAsia="Times New Roman" w:hAnsi="Arial" w:cs="Arial"/>
-                <w:color w:val="000000"/>
-              </w:rPr>
-              <w:t> </w:t>
+              <w:t>FC - Follow Class </w:t>
             </w:r>
           </w:p>
         </w:tc>
@@ -31152,27 +30225,7 @@
                 <w:bCs/>
                 <w:color w:val="000000"/>
               </w:rPr>
-              <w:t>Fuente (</w:t>
-            </w:r>
-            <w:proofErr w:type="spellStart"/>
-            <w:r>
-              <w:rPr>
-                <w:rFonts w:ascii="Arial" w:eastAsia="Times New Roman" w:hAnsi="Arial" w:cs="Arial"/>
-                <w:b/>
-                <w:bCs/>
-                <w:color w:val="000000"/>
-              </w:rPr>
-              <w:t>Stakeholder</w:t>
-            </w:r>
-            <w:proofErr w:type="spellEnd"/>
-            <w:r>
-              <w:rPr>
-                <w:rFonts w:ascii="Arial" w:eastAsia="Times New Roman" w:hAnsi="Arial" w:cs="Arial"/>
-                <w:b/>
-                <w:bCs/>
-                <w:color w:val="000000"/>
-              </w:rPr>
-              <w:t>)</w:t>
+              <w:t>Fuente (Stakeholder)</w:t>
             </w:r>
           </w:p>
         </w:tc>
@@ -31753,33 +30806,8 @@
                 <w:rFonts w:ascii="Arial" w:eastAsia="Times New Roman" w:hAnsi="Arial" w:cs="Arial"/>
                 <w:color w:val="000000"/>
               </w:rPr>
-              <w:t xml:space="preserve">FC - </w:t>
-            </w:r>
-            <w:proofErr w:type="spellStart"/>
-            <w:r>
-              <w:rPr>
-                <w:rFonts w:ascii="Arial" w:eastAsia="Times New Roman" w:hAnsi="Arial" w:cs="Arial"/>
-                <w:color w:val="000000"/>
-              </w:rPr>
-              <w:t>Follow</w:t>
-            </w:r>
-            <w:proofErr w:type="spellEnd"/>
-            <w:r>
-              <w:rPr>
-                <w:rFonts w:ascii="Arial" w:eastAsia="Times New Roman" w:hAnsi="Arial" w:cs="Arial"/>
-                <w:color w:val="000000"/>
-              </w:rPr>
-              <w:t xml:space="preserve"> </w:t>
-            </w:r>
-            <w:proofErr w:type="spellStart"/>
-            <w:r>
-              <w:rPr>
-                <w:rFonts w:ascii="Arial" w:eastAsia="Times New Roman" w:hAnsi="Arial" w:cs="Arial"/>
-                <w:color w:val="000000"/>
-              </w:rPr>
-              <w:t>Class</w:t>
-            </w:r>
-            <w:proofErr w:type="spellEnd"/>
+              <w:t>FC - Follow Class</w:t>
+            </w:r>
           </w:p>
         </w:tc>
       </w:tr>
@@ -31821,27 +30849,7 @@
                 <w:bCs/>
                 <w:color w:val="000000"/>
               </w:rPr>
-              <w:t>Fuente (</w:t>
-            </w:r>
-            <w:proofErr w:type="spellStart"/>
-            <w:r>
-              <w:rPr>
-                <w:rFonts w:ascii="Arial" w:eastAsia="Times New Roman" w:hAnsi="Arial" w:cs="Arial"/>
-                <w:b/>
-                <w:bCs/>
-                <w:color w:val="000000"/>
-              </w:rPr>
-              <w:t>Stakeholder</w:t>
-            </w:r>
-            <w:proofErr w:type="spellEnd"/>
-            <w:r>
-              <w:rPr>
-                <w:rFonts w:ascii="Arial" w:eastAsia="Times New Roman" w:hAnsi="Arial" w:cs="Arial"/>
-                <w:b/>
-                <w:bCs/>
-                <w:color w:val="000000"/>
-              </w:rPr>
-              <w:t>)</w:t>
+              <w:t>Fuente (Stakeholder)</w:t>
             </w:r>
           </w:p>
         </w:tc>
@@ -32062,25 +31070,7 @@
                 <w:rFonts w:ascii="Arial" w:eastAsia="Times New Roman" w:hAnsi="Arial" w:cs="Arial"/>
                 <w:color w:val="000000"/>
               </w:rPr>
-              <w:t xml:space="preserve">El reporte de baja de usuarios </w:t>
-            </w:r>
-            <w:proofErr w:type="spellStart"/>
-            <w:proofErr w:type="gramStart"/>
-            <w:r>
-              <w:rPr>
-                <w:rFonts w:ascii="Arial" w:eastAsia="Times New Roman" w:hAnsi="Arial" w:cs="Arial"/>
-                <w:color w:val="000000"/>
-              </w:rPr>
-              <w:t>mensual,para</w:t>
-            </w:r>
-            <w:proofErr w:type="spellEnd"/>
-            <w:proofErr w:type="gramEnd"/>
-            <w:r>
-              <w:rPr>
-                <w:rFonts w:ascii="Arial" w:eastAsia="Times New Roman" w:hAnsi="Arial" w:cs="Arial"/>
-                <w:color w:val="000000"/>
-              </w:rPr>
-              <w:t xml:space="preserve"> así tener una estadística y tomar acciones para frenar esta salida de usuarios.</w:t>
+              <w:t>El reporte de baja de usuarios mensual,para así tener una estadística y tomar acciones para frenar esta salida de usuarios.</w:t>
             </w:r>
           </w:p>
           <w:p>
@@ -32246,6 +31236,7 @@
                 <w:bCs/>
                 <w:color w:val="000000"/>
               </w:rPr>
+              <w:lastRenderedPageBreak/>
               <w:t>Campo </w:t>
             </w:r>
           </w:p>
@@ -32442,33 +31433,8 @@
                 <w:rFonts w:ascii="Arial" w:eastAsia="Times New Roman" w:hAnsi="Arial" w:cs="Arial"/>
                 <w:color w:val="000000"/>
               </w:rPr>
-              <w:t xml:space="preserve">FC - </w:t>
-            </w:r>
-            <w:proofErr w:type="spellStart"/>
-            <w:r>
-              <w:rPr>
-                <w:rFonts w:ascii="Arial" w:eastAsia="Times New Roman" w:hAnsi="Arial" w:cs="Arial"/>
-                <w:color w:val="000000"/>
-              </w:rPr>
-              <w:t>Follow</w:t>
-            </w:r>
-            <w:proofErr w:type="spellEnd"/>
-            <w:r>
-              <w:rPr>
-                <w:rFonts w:ascii="Arial" w:eastAsia="Times New Roman" w:hAnsi="Arial" w:cs="Arial"/>
-                <w:color w:val="000000"/>
-              </w:rPr>
-              <w:t xml:space="preserve"> </w:t>
-            </w:r>
-            <w:proofErr w:type="spellStart"/>
-            <w:r>
-              <w:rPr>
-                <w:rFonts w:ascii="Arial" w:eastAsia="Times New Roman" w:hAnsi="Arial" w:cs="Arial"/>
-                <w:color w:val="000000"/>
-              </w:rPr>
-              <w:t>Class</w:t>
-            </w:r>
-            <w:proofErr w:type="spellEnd"/>
+              <w:t>FC - Follow Class</w:t>
+            </w:r>
           </w:p>
         </w:tc>
       </w:tr>
@@ -32510,27 +31476,7 @@
                 <w:bCs/>
                 <w:color w:val="000000"/>
               </w:rPr>
-              <w:t>Fuente (</w:t>
-            </w:r>
-            <w:proofErr w:type="spellStart"/>
-            <w:r>
-              <w:rPr>
-                <w:rFonts w:ascii="Arial" w:eastAsia="Times New Roman" w:hAnsi="Arial" w:cs="Arial"/>
-                <w:b/>
-                <w:bCs/>
-                <w:color w:val="000000"/>
-              </w:rPr>
-              <w:t>Stakeholder</w:t>
-            </w:r>
-            <w:proofErr w:type="spellEnd"/>
-            <w:r>
-              <w:rPr>
-                <w:rFonts w:ascii="Arial" w:eastAsia="Times New Roman" w:hAnsi="Arial" w:cs="Arial"/>
-                <w:b/>
-                <w:bCs/>
-                <w:color w:val="000000"/>
-              </w:rPr>
-              <w:t>)</w:t>
+              <w:t>Fuente (Stakeholder)</w:t>
             </w:r>
           </w:p>
         </w:tc>
@@ -33110,33 +32056,8 @@
                 <w:rFonts w:ascii="Arial" w:eastAsia="Times New Roman" w:hAnsi="Arial" w:cs="Arial"/>
                 <w:color w:val="000000"/>
               </w:rPr>
-              <w:t xml:space="preserve">FC - </w:t>
-            </w:r>
-            <w:proofErr w:type="spellStart"/>
-            <w:r>
-              <w:rPr>
-                <w:rFonts w:ascii="Arial" w:eastAsia="Times New Roman" w:hAnsi="Arial" w:cs="Arial"/>
-                <w:color w:val="000000"/>
-              </w:rPr>
-              <w:t>Follow</w:t>
-            </w:r>
-            <w:proofErr w:type="spellEnd"/>
-            <w:r>
-              <w:rPr>
-                <w:rFonts w:ascii="Arial" w:eastAsia="Times New Roman" w:hAnsi="Arial" w:cs="Arial"/>
-                <w:color w:val="000000"/>
-              </w:rPr>
-              <w:t xml:space="preserve"> </w:t>
-            </w:r>
-            <w:proofErr w:type="spellStart"/>
-            <w:r>
-              <w:rPr>
-                <w:rFonts w:ascii="Arial" w:eastAsia="Times New Roman" w:hAnsi="Arial" w:cs="Arial"/>
-                <w:color w:val="000000"/>
-              </w:rPr>
-              <w:t>Class</w:t>
-            </w:r>
-            <w:proofErr w:type="spellEnd"/>
+              <w:t>FC - Follow Class</w:t>
+            </w:r>
           </w:p>
         </w:tc>
       </w:tr>
@@ -33178,27 +32099,7 @@
                 <w:bCs/>
                 <w:color w:val="000000"/>
               </w:rPr>
-              <w:t>Fuente (</w:t>
-            </w:r>
-            <w:proofErr w:type="spellStart"/>
-            <w:r>
-              <w:rPr>
-                <w:rFonts w:ascii="Arial" w:eastAsia="Times New Roman" w:hAnsi="Arial" w:cs="Arial"/>
-                <w:b/>
-                <w:bCs/>
-                <w:color w:val="000000"/>
-              </w:rPr>
-              <w:t>Stakeholder</w:t>
-            </w:r>
-            <w:proofErr w:type="spellEnd"/>
-            <w:r>
-              <w:rPr>
-                <w:rFonts w:ascii="Arial" w:eastAsia="Times New Roman" w:hAnsi="Arial" w:cs="Arial"/>
-                <w:b/>
-                <w:bCs/>
-                <w:color w:val="000000"/>
-              </w:rPr>
-              <w:t>)</w:t>
+              <w:t>Fuente (Stakeholder)</w:t>
             </w:r>
           </w:p>
         </w:tc>
@@ -33549,14 +32450,9 @@
       </w:pPr>
       <w:bookmarkStart w:id="21" w:name="_Toc108600466"/>
       <w:r>
-        <w:t xml:space="preserve">Entrega y gestión de </w:t>
-      </w:r>
-      <w:proofErr w:type="spellStart"/>
-      <w:r>
-        <w:t>release</w:t>
+        <w:t>Entrega y gestión de release</w:t>
       </w:r>
       <w:bookmarkEnd w:id="21"/>
-      <w:proofErr w:type="spellEnd"/>
     </w:p>
     <w:sectPr>
       <w:pgSz w:w="11906" w:h="16838"/>

</xml_diff>

<commit_message>
actualización pgc con herramienta elegida
</commit_message>
<xml_diff>
--- a/Documentos/Planes/PGC.docx
+++ b/Documentos/Planes/PGC.docx
@@ -1,6 +1,6 @@
 
 <file path=word/document.xml><?xml version="1.0" encoding="utf-8"?>
-<w:document xmlns:wpc="http://schemas.microsoft.com/office/word/2010/wordprocessingCanvas" xmlns:cx="http://schemas.microsoft.com/office/drawing/2014/chartex" xmlns:cx1="http://schemas.microsoft.com/office/drawing/2015/9/8/chartex" xmlns:cx2="http://schemas.microsoft.com/office/drawing/2015/10/21/chartex" xmlns:cx3="http://schemas.microsoft.com/office/drawing/2016/5/9/chartex" xmlns:cx4="http://schemas.microsoft.com/office/drawing/2016/5/10/chartex" xmlns:cx5="http://schemas.microsoft.com/office/drawing/2016/5/11/chartex" xmlns:cx6="http://schemas.microsoft.com/office/drawing/2016/5/12/chartex" xmlns:cx7="http://schemas.microsoft.com/office/drawing/2016/5/13/chartex" xmlns:cx8="http://schemas.microsoft.com/office/drawing/2016/5/14/chartex" xmlns:mc="http://schemas.openxmlformats.org/markup-compatibility/2006" xmlns:aink="http://schemas.microsoft.com/office/drawing/2016/ink" xmlns:am3d="http://schemas.microsoft.com/office/drawing/2017/model3d" xmlns:o="urn:schemas-microsoft-com:office:office" xmlns:r="http://schemas.openxmlformats.org/officeDocument/2006/relationships" xmlns:m="http://schemas.openxmlformats.org/officeDocument/2006/math" xmlns:v="urn:schemas-microsoft-com:vml" xmlns:wp14="http://schemas.microsoft.com/office/word/2010/wordprocessingDrawing" xmlns:wp="http://schemas.openxmlformats.org/drawingml/2006/wordprocessingDrawing" xmlns:w10="urn:schemas-microsoft-com:office:word" xmlns:w="http://schemas.openxmlformats.org/wordprocessingml/2006/main" xmlns:w14="http://schemas.microsoft.com/office/word/2010/wordml" xmlns:w15="http://schemas.microsoft.com/office/word/2012/wordml" xmlns:w16cex="http://schemas.microsoft.com/office/word/2018/wordml/cex" xmlns:w16cid="http://schemas.microsoft.com/office/word/2016/wordml/cid" xmlns:w16="http://schemas.microsoft.com/office/word/2018/wordml" xmlns:w16sdtdh="http://schemas.microsoft.com/office/word/2020/wordml/sdtdatahash" xmlns:w16se="http://schemas.microsoft.com/office/word/2015/wordml/symex" xmlns:wpg="http://schemas.microsoft.com/office/word/2010/wordprocessingGroup" xmlns:wpi="http://schemas.microsoft.com/office/word/2010/wordprocessingInk" xmlns:wne="http://schemas.microsoft.com/office/word/2006/wordml" xmlns:wps="http://schemas.microsoft.com/office/word/2010/wordprocessingShape" mc:Ignorable="w14 w15 w16se w16cid w16 w16cex w16sdtdh wp14">
+<w:document xmlns:wpc="http://schemas.microsoft.com/office/word/2010/wordprocessingCanvas" xmlns:cx="http://schemas.microsoft.com/office/drawing/2014/chartex" xmlns:cx1="http://schemas.microsoft.com/office/drawing/2015/9/8/chartex" xmlns:cx2="http://schemas.microsoft.com/office/drawing/2015/10/21/chartex" xmlns:cx3="http://schemas.microsoft.com/office/drawing/2016/5/9/chartex" xmlns:cx4="http://schemas.microsoft.com/office/drawing/2016/5/10/chartex" xmlns:cx5="http://schemas.microsoft.com/office/drawing/2016/5/11/chartex" xmlns:cx6="http://schemas.microsoft.com/office/drawing/2016/5/12/chartex" xmlns:cx7="http://schemas.microsoft.com/office/drawing/2016/5/13/chartex" xmlns:cx8="http://schemas.microsoft.com/office/drawing/2016/5/14/chartex" xmlns:mc="http://schemas.openxmlformats.org/markup-compatibility/2006" xmlns:aink="http://schemas.microsoft.com/office/drawing/2016/ink" xmlns:am3d="http://schemas.microsoft.com/office/drawing/2017/model3d" xmlns:o="urn:schemas-microsoft-com:office:office" xmlns:oel="http://schemas.microsoft.com/office/2019/extlst" xmlns:r="http://schemas.openxmlformats.org/officeDocument/2006/relationships" xmlns:m="http://schemas.openxmlformats.org/officeDocument/2006/math" xmlns:v="urn:schemas-microsoft-com:vml" xmlns:wp14="http://schemas.microsoft.com/office/word/2010/wordprocessingDrawing" xmlns:wp="http://schemas.openxmlformats.org/drawingml/2006/wordprocessingDrawing" xmlns:w10="urn:schemas-microsoft-com:office:word" xmlns:w="http://schemas.openxmlformats.org/wordprocessingml/2006/main" xmlns:w14="http://schemas.microsoft.com/office/word/2010/wordml" xmlns:w15="http://schemas.microsoft.com/office/word/2012/wordml" xmlns:w16cex="http://schemas.microsoft.com/office/word/2018/wordml/cex" xmlns:w16cid="http://schemas.microsoft.com/office/word/2016/wordml/cid" xmlns:w16="http://schemas.microsoft.com/office/word/2018/wordml" xmlns:w16sdtdh="http://schemas.microsoft.com/office/word/2020/wordml/sdtdatahash" xmlns:w16se="http://schemas.microsoft.com/office/word/2015/wordml/symex" xmlns:wpg="http://schemas.microsoft.com/office/word/2010/wordprocessingGroup" xmlns:wpi="http://schemas.microsoft.com/office/word/2010/wordprocessingInk" xmlns:wne="http://schemas.microsoft.com/office/word/2006/wordml" xmlns:wps="http://schemas.microsoft.com/office/word/2010/wordprocessingShape" mc:Ignorable="w14 w15 w16se w16cid w16 w16cex w16sdtdh wp14">
   <w:body>
     <w:p>
       <w:pPr>
@@ -110,6 +110,7 @@
           <w:szCs w:val="40"/>
         </w:rPr>
       </w:pPr>
+      <w:proofErr w:type="spellStart"/>
       <w:r>
         <w:rPr>
           <w:rFonts w:ascii="Arial" w:eastAsia="Arial" w:hAnsi="Arial" w:cs="Arial"/>
@@ -117,7 +118,17 @@
           <w:sz w:val="40"/>
           <w:szCs w:val="40"/>
         </w:rPr>
-        <w:t>FollowClass (FC)</w:t>
+        <w:t>FollowClass</w:t>
+      </w:r>
+      <w:proofErr w:type="spellEnd"/>
+      <w:r>
+        <w:rPr>
+          <w:rFonts w:ascii="Arial" w:eastAsia="Arial" w:hAnsi="Arial" w:cs="Arial"/>
+          <w:b/>
+          <w:sz w:val="40"/>
+          <w:szCs w:val="40"/>
+        </w:rPr>
+        <w:t xml:space="preserve"> (FC)</w:t>
       </w:r>
     </w:p>
     <w:p>
@@ -378,8 +389,18 @@
           <w:sz w:val="24"/>
           <w:szCs w:val="24"/>
         </w:rPr>
-        <w:t>Balandra Camacho, Ivan</w:t>
+        <w:t xml:space="preserve">Balandra Camacho, </w:t>
       </w:r>
+      <w:proofErr w:type="spellStart"/>
+      <w:r>
+        <w:rPr>
+          <w:rFonts w:ascii="Arial" w:eastAsia="Arial" w:hAnsi="Arial" w:cs="Arial"/>
+          <w:sz w:val="24"/>
+          <w:szCs w:val="24"/>
+        </w:rPr>
+        <w:t>Ivan</w:t>
+      </w:r>
+      <w:proofErr w:type="spellEnd"/>
       <w:r>
         <w:rPr>
           <w:rFonts w:ascii="Arial" w:eastAsia="Arial" w:hAnsi="Arial" w:cs="Arial"/>
@@ -464,7 +485,25 @@
           <w:sz w:val="24"/>
           <w:szCs w:val="24"/>
         </w:rPr>
-        <w:t>Marcelo Salinas, Moises Enrique</w:t>
+        <w:t xml:space="preserve">Marcelo Salinas, </w:t>
+      </w:r>
+      <w:proofErr w:type="spellStart"/>
+      <w:r>
+        <w:rPr>
+          <w:rFonts w:ascii="Arial" w:eastAsia="Arial" w:hAnsi="Arial" w:cs="Arial"/>
+          <w:sz w:val="24"/>
+          <w:szCs w:val="24"/>
+        </w:rPr>
+        <w:t>Moises</w:t>
+      </w:r>
+      <w:proofErr w:type="spellEnd"/>
+      <w:r>
+        <w:rPr>
+          <w:rFonts w:ascii="Arial" w:eastAsia="Arial" w:hAnsi="Arial" w:cs="Arial"/>
+          <w:sz w:val="24"/>
+          <w:szCs w:val="24"/>
+        </w:rPr>
+        <w:t xml:space="preserve"> Enrique</w:t>
       </w:r>
       <w:r>
         <w:rPr>
@@ -630,14 +669,34 @@
           <w:szCs w:val="24"/>
         </w:rPr>
       </w:pPr>
+      <w:proofErr w:type="spellStart"/>
       <w:r>
         <w:rPr>
           <w:rFonts w:ascii="Arial" w:eastAsia="Arial" w:hAnsi="Arial" w:cs="Arial"/>
           <w:sz w:val="24"/>
           <w:szCs w:val="24"/>
         </w:rPr>
-        <w:t>Solis Flores, Aldair Jhostin</w:t>
+        <w:t>Solis</w:t>
       </w:r>
+      <w:proofErr w:type="spellEnd"/>
+      <w:r>
+        <w:rPr>
+          <w:rFonts w:ascii="Arial" w:eastAsia="Arial" w:hAnsi="Arial" w:cs="Arial"/>
+          <w:sz w:val="24"/>
+          <w:szCs w:val="24"/>
+        </w:rPr>
+        <w:t xml:space="preserve"> Flores, Aldair </w:t>
+      </w:r>
+      <w:proofErr w:type="spellStart"/>
+      <w:r>
+        <w:rPr>
+          <w:rFonts w:ascii="Arial" w:eastAsia="Arial" w:hAnsi="Arial" w:cs="Arial"/>
+          <w:sz w:val="24"/>
+          <w:szCs w:val="24"/>
+        </w:rPr>
+        <w:t>Jhostin</w:t>
+      </w:r>
+      <w:proofErr w:type="spellEnd"/>
       <w:r>
         <w:rPr>
           <w:rFonts w:ascii="Arial" w:eastAsia="Arial" w:hAnsi="Arial" w:cs="Arial"/>
@@ -1140,8 +1199,18 @@
                 <w:sz w:val="24"/>
                 <w:szCs w:val="24"/>
               </w:rPr>
-              <w:t>Balandra Camacho, Ivan</w:t>
-            </w:r>
+              <w:t xml:space="preserve">Balandra Camacho, </w:t>
+            </w:r>
+            <w:proofErr w:type="spellStart"/>
+            <w:r>
+              <w:rPr>
+                <w:rFonts w:ascii="Arial" w:eastAsia="Arial" w:hAnsi="Arial" w:cs="Arial"/>
+                <w:sz w:val="24"/>
+                <w:szCs w:val="24"/>
+              </w:rPr>
+              <w:t>Ivan</w:t>
+            </w:r>
+            <w:proofErr w:type="spellEnd"/>
           </w:p>
           <w:p>
             <w:pPr>
@@ -1192,7 +1261,25 @@
                 <w:sz w:val="24"/>
                 <w:szCs w:val="24"/>
               </w:rPr>
-              <w:t>Marcelo Salinas, Moises Enrique</w:t>
+              <w:t xml:space="preserve">Marcelo Salinas, </w:t>
+            </w:r>
+            <w:proofErr w:type="spellStart"/>
+            <w:r>
+              <w:rPr>
+                <w:rFonts w:ascii="Arial" w:eastAsia="Arial" w:hAnsi="Arial" w:cs="Arial"/>
+                <w:sz w:val="24"/>
+                <w:szCs w:val="24"/>
+              </w:rPr>
+              <w:t>Moises</w:t>
+            </w:r>
+            <w:proofErr w:type="spellEnd"/>
+            <w:r>
+              <w:rPr>
+                <w:rFonts w:ascii="Arial" w:eastAsia="Arial" w:hAnsi="Arial" w:cs="Arial"/>
+                <w:sz w:val="24"/>
+                <w:szCs w:val="24"/>
+              </w:rPr>
+              <w:t xml:space="preserve"> Enrique</w:t>
             </w:r>
           </w:p>
           <w:p>
@@ -1298,14 +1385,34 @@
                 <w:szCs w:val="24"/>
               </w:rPr>
             </w:pPr>
+            <w:proofErr w:type="spellStart"/>
             <w:r>
               <w:rPr>
                 <w:rFonts w:ascii="Arial" w:eastAsia="Arial" w:hAnsi="Arial" w:cs="Arial"/>
                 <w:sz w:val="24"/>
                 <w:szCs w:val="24"/>
               </w:rPr>
-              <w:t>Solis Flores, Aldair Jhostin</w:t>
-            </w:r>
+              <w:t>Solis</w:t>
+            </w:r>
+            <w:proofErr w:type="spellEnd"/>
+            <w:r>
+              <w:rPr>
+                <w:rFonts w:ascii="Arial" w:eastAsia="Arial" w:hAnsi="Arial" w:cs="Arial"/>
+                <w:sz w:val="24"/>
+                <w:szCs w:val="24"/>
+              </w:rPr>
+              <w:t xml:space="preserve"> Flores, Aldair </w:t>
+            </w:r>
+            <w:proofErr w:type="spellStart"/>
+            <w:r>
+              <w:rPr>
+                <w:rFonts w:ascii="Arial" w:eastAsia="Arial" w:hAnsi="Arial" w:cs="Arial"/>
+                <w:sz w:val="24"/>
+                <w:szCs w:val="24"/>
+              </w:rPr>
+              <w:t>Jhostin</w:t>
+            </w:r>
+            <w:proofErr w:type="spellEnd"/>
           </w:p>
         </w:tc>
         <w:tc>
@@ -1529,8 +1636,18 @@
                 <w:sz w:val="24"/>
                 <w:szCs w:val="24"/>
               </w:rPr>
-              <w:t>Balandra Camacho, Ivan</w:t>
-            </w:r>
+              <w:t xml:space="preserve">Balandra Camacho, </w:t>
+            </w:r>
+            <w:proofErr w:type="spellStart"/>
+            <w:r>
+              <w:rPr>
+                <w:rFonts w:ascii="Arial" w:eastAsia="Arial" w:hAnsi="Arial" w:cs="Arial"/>
+                <w:sz w:val="24"/>
+                <w:szCs w:val="24"/>
+              </w:rPr>
+              <w:t>Ivan</w:t>
+            </w:r>
+            <w:proofErr w:type="spellEnd"/>
           </w:p>
           <w:p>
             <w:pPr>
@@ -1581,7 +1698,25 @@
                 <w:sz w:val="24"/>
                 <w:szCs w:val="24"/>
               </w:rPr>
-              <w:t>Marcelo Salinas, Moises Enrique</w:t>
+              <w:t xml:space="preserve">Marcelo Salinas, </w:t>
+            </w:r>
+            <w:proofErr w:type="spellStart"/>
+            <w:r>
+              <w:rPr>
+                <w:rFonts w:ascii="Arial" w:eastAsia="Arial" w:hAnsi="Arial" w:cs="Arial"/>
+                <w:sz w:val="24"/>
+                <w:szCs w:val="24"/>
+              </w:rPr>
+              <w:t>Moises</w:t>
+            </w:r>
+            <w:proofErr w:type="spellEnd"/>
+            <w:r>
+              <w:rPr>
+                <w:rFonts w:ascii="Arial" w:eastAsia="Arial" w:hAnsi="Arial" w:cs="Arial"/>
+                <w:sz w:val="24"/>
+                <w:szCs w:val="24"/>
+              </w:rPr>
+              <w:t xml:space="preserve"> Enrique</w:t>
             </w:r>
           </w:p>
           <w:p>
@@ -1685,14 +1820,34 @@
                 <w:szCs w:val="24"/>
               </w:rPr>
             </w:pPr>
+            <w:proofErr w:type="spellStart"/>
             <w:r>
               <w:rPr>
                 <w:rFonts w:ascii="Arial" w:eastAsia="Arial" w:hAnsi="Arial" w:cs="Arial"/>
                 <w:sz w:val="24"/>
                 <w:szCs w:val="24"/>
               </w:rPr>
-              <w:t>Solis Flores, Aldair Jhostin</w:t>
-            </w:r>
+              <w:t>Solis</w:t>
+            </w:r>
+            <w:proofErr w:type="spellEnd"/>
+            <w:r>
+              <w:rPr>
+                <w:rFonts w:ascii="Arial" w:eastAsia="Arial" w:hAnsi="Arial" w:cs="Arial"/>
+                <w:sz w:val="24"/>
+                <w:szCs w:val="24"/>
+              </w:rPr>
+              <w:t xml:space="preserve"> Flores, Aldair </w:t>
+            </w:r>
+            <w:proofErr w:type="spellStart"/>
+            <w:r>
+              <w:rPr>
+                <w:rFonts w:ascii="Arial" w:eastAsia="Arial" w:hAnsi="Arial" w:cs="Arial"/>
+                <w:sz w:val="24"/>
+                <w:szCs w:val="24"/>
+              </w:rPr>
+              <w:t>Jhostin</w:t>
+            </w:r>
+            <w:proofErr w:type="spellEnd"/>
           </w:p>
         </w:tc>
         <w:tc>
@@ -3796,11 +3951,19 @@
           <w:rFonts w:ascii="Arial" w:eastAsia="Arial" w:hAnsi="Arial" w:cs="Arial"/>
         </w:rPr>
       </w:pPr>
+      <w:proofErr w:type="spellStart"/>
       <w:r>
         <w:rPr>
           <w:rFonts w:ascii="Arial" w:eastAsia="Arial" w:hAnsi="Arial" w:cs="Arial"/>
         </w:rPr>
-        <w:t xml:space="preserve">QSolutions es una empresa experta en el mercado de diseño y el desarrollo de software con más de 10 años de experiencia, brindando constantemente los mejores productos de alta calidad a sus clientes. Nuestra misión es diseñar y brindar el mejor software que pueda solucionar todos los problemas y necesidades de nuestros clientes con el objetivo de aportar al mundo tecnologías que enriquezcan la vida de las personas. Nuestra visión es posicionarnos como una de las mejores empresas en el mercado a nivel global y destacar por la calidad de nuestros productos. Los valores presentes en nuestra empresa son excelencia, cambio, trabajo en equipo, ética y responsabilidad.  </w:t>
+        <w:t>QSolutions</w:t>
+      </w:r>
+      <w:proofErr w:type="spellEnd"/>
+      <w:r>
+        <w:rPr>
+          <w:rFonts w:ascii="Arial" w:eastAsia="Arial" w:hAnsi="Arial" w:cs="Arial"/>
+        </w:rPr>
+        <w:t xml:space="preserve"> es una empresa experta en el mercado de diseño y el desarrollo de software con más de 10 años de experiencia, brindando constantemente los mejores productos de alta calidad a sus clientes. Nuestra misión es diseñar y brindar el mejor software que pueda solucionar todos los problemas y necesidades de nuestros clientes con el objetivo de aportar al mundo tecnologías que enriquezcan la vida de las personas. Nuestra visión es posicionarnos como una de las mejores empresas en el mercado a nivel global y destacar por la calidad de nuestros productos. Los valores presentes en nuestra empresa son excelencia, cambio, trabajo en equipo, ética y responsabilidad.  </w:t>
       </w:r>
     </w:p>
     <w:p>
@@ -3816,7 +3979,21 @@
         <w:rPr>
           <w:rFonts w:ascii="Arial" w:eastAsia="Arial" w:hAnsi="Arial" w:cs="Arial"/>
         </w:rPr>
-        <w:t xml:space="preserve">Actualmente, QSolutions cuenta con 2 clientes activos, 2 proyectos en fase de desarrollo y 4 proyectos en fase de mantenimiento. Sin embargo, en los últimos meses, se han presentado reportes </w:t>
+        <w:t xml:space="preserve">Actualmente, </w:t>
+      </w:r>
+      <w:proofErr w:type="spellStart"/>
+      <w:r>
+        <w:rPr>
+          <w:rFonts w:ascii="Arial" w:eastAsia="Arial" w:hAnsi="Arial" w:cs="Arial"/>
+        </w:rPr>
+        <w:t>QSolutions</w:t>
+      </w:r>
+      <w:proofErr w:type="spellEnd"/>
+      <w:r>
+        <w:rPr>
+          <w:rFonts w:ascii="Arial" w:eastAsia="Arial" w:hAnsi="Arial" w:cs="Arial"/>
+        </w:rPr>
+        <w:t xml:space="preserve"> cuenta con 2 clientes activos, 2 proyectos en fase de desarrollo y 4 proyectos en fase de mantenimiento. Sin embargo, en los últimos meses, se han presentado reportes </w:t>
       </w:r>
       <w:r>
         <w:rPr>
@@ -4648,7 +4825,21 @@
               <w:rPr>
                 <w:rFonts w:ascii="Arial" w:eastAsia="Arial" w:hAnsi="Arial" w:cs="Arial"/>
               </w:rPr>
-              <w:t xml:space="preserve">Balandra Camacho, Ivan </w:t>
+              <w:t xml:space="preserve">Balandra Camacho, </w:t>
+            </w:r>
+            <w:proofErr w:type="spellStart"/>
+            <w:r>
+              <w:rPr>
+                <w:rFonts w:ascii="Arial" w:eastAsia="Arial" w:hAnsi="Arial" w:cs="Arial"/>
+              </w:rPr>
+              <w:t>Ivan</w:t>
+            </w:r>
+            <w:proofErr w:type="spellEnd"/>
+            <w:r>
+              <w:rPr>
+                <w:rFonts w:ascii="Arial" w:eastAsia="Arial" w:hAnsi="Arial" w:cs="Arial"/>
+              </w:rPr>
+              <w:t xml:space="preserve"> </w:t>
             </w:r>
           </w:p>
           <w:p>
@@ -4684,12 +4875,28 @@
                 <w:rFonts w:ascii="Arial" w:eastAsia="Arial" w:hAnsi="Arial" w:cs="Arial"/>
               </w:rPr>
             </w:pPr>
+            <w:proofErr w:type="spellStart"/>
             <w:r>
               <w:rPr>
                 <w:rFonts w:ascii="Arial" w:eastAsia="Arial" w:hAnsi="Arial" w:cs="Arial"/>
               </w:rPr>
-              <w:t>Solis Flores, Aldair Jhostin</w:t>
-            </w:r>
+              <w:t>Solis</w:t>
+            </w:r>
+            <w:proofErr w:type="spellEnd"/>
+            <w:r>
+              <w:rPr>
+                <w:rFonts w:ascii="Arial" w:eastAsia="Arial" w:hAnsi="Arial" w:cs="Arial"/>
+              </w:rPr>
+              <w:t xml:space="preserve"> Flores, Aldair </w:t>
+            </w:r>
+            <w:proofErr w:type="spellStart"/>
+            <w:r>
+              <w:rPr>
+                <w:rFonts w:ascii="Arial" w:eastAsia="Arial" w:hAnsi="Arial" w:cs="Arial"/>
+              </w:rPr>
+              <w:t>Jhostin</w:t>
+            </w:r>
+            <w:proofErr w:type="spellEnd"/>
           </w:p>
           <w:p>
             <w:pPr>
@@ -4708,7 +4915,21 @@
               <w:rPr>
                 <w:rFonts w:ascii="Arial" w:eastAsia="Arial" w:hAnsi="Arial" w:cs="Arial"/>
               </w:rPr>
-              <w:t>Marcelo Salinas, Moises Enrique</w:t>
+              <w:t xml:space="preserve">Marcelo Salinas, </w:t>
+            </w:r>
+            <w:proofErr w:type="spellStart"/>
+            <w:r>
+              <w:rPr>
+                <w:rFonts w:ascii="Arial" w:eastAsia="Arial" w:hAnsi="Arial" w:cs="Arial"/>
+              </w:rPr>
+              <w:t>Moises</w:t>
+            </w:r>
+            <w:proofErr w:type="spellEnd"/>
+            <w:r>
+              <w:rPr>
+                <w:rFonts w:ascii="Arial" w:eastAsia="Arial" w:hAnsi="Arial" w:cs="Arial"/>
+              </w:rPr>
+              <w:t xml:space="preserve"> Enrique</w:t>
             </w:r>
           </w:p>
         </w:tc>
@@ -4810,48 +5031,6 @@
         <w:t>Herramientas (Benchmarking)</w:t>
       </w:r>
       <w:bookmarkEnd w:id="5"/>
-    </w:p>
-    <w:p>
-      <w:pPr>
-        <w:pBdr>
-          <w:top w:val="nil"/>
-          <w:left w:val="nil"/>
-          <w:bottom w:val="nil"/>
-          <w:right w:val="nil"/>
-          <w:between w:val="nil"/>
-        </w:pBdr>
-        <w:spacing w:after="0" w:line="360" w:lineRule="auto"/>
-        <w:jc w:val="both"/>
-        <w:rPr>
-          <w:rFonts w:ascii="Arial" w:eastAsia="Arial" w:hAnsi="Arial" w:cs="Arial"/>
-          <w:color w:val="000000"/>
-        </w:rPr>
-      </w:pPr>
-    </w:p>
-    <w:p>
-      <w:pPr>
-        <w:pBdr>
-          <w:top w:val="nil"/>
-          <w:left w:val="nil"/>
-          <w:bottom w:val="nil"/>
-          <w:right w:val="nil"/>
-          <w:between w:val="nil"/>
-        </w:pBdr>
-        <w:spacing w:after="0" w:line="360" w:lineRule="auto"/>
-        <w:jc w:val="both"/>
-        <w:rPr>
-          <w:rFonts w:ascii="Arial" w:eastAsia="Arial" w:hAnsi="Arial" w:cs="Arial"/>
-          <w:color w:val="000000"/>
-        </w:rPr>
-      </w:pPr>
-      <w:r>
-        <w:rPr>
-          <w:rFonts w:ascii="Arial" w:eastAsia="Arial" w:hAnsi="Arial" w:cs="Arial"/>
-          <w:color w:val="000000"/>
-          <w:highlight w:val="yellow"/>
-        </w:rPr>
-        <w:t>[AGREGAR TEXTO INTRODUCTORIO]</w:t>
-      </w:r>
     </w:p>
     <w:p>
       <w:pPr>
@@ -4990,8 +5169,16 @@
               <w:rPr>
                 <w:rFonts w:ascii="Arial" w:eastAsia="Arial" w:hAnsi="Arial" w:cs="Arial"/>
               </w:rPr>
-              <w:t>Git Kraken</w:t>
-            </w:r>
+              <w:t xml:space="preserve">Git </w:t>
+            </w:r>
+            <w:proofErr w:type="spellStart"/>
+            <w:r>
+              <w:rPr>
+                <w:rFonts w:ascii="Arial" w:eastAsia="Arial" w:hAnsi="Arial" w:cs="Arial"/>
+              </w:rPr>
+              <w:t>Kraken</w:t>
+            </w:r>
+            <w:proofErr w:type="spellEnd"/>
           </w:p>
         </w:tc>
         <w:tc>
@@ -5021,12 +5208,14 @@
                 <w:rFonts w:ascii="Arial" w:eastAsia="Arial" w:hAnsi="Arial" w:cs="Arial"/>
               </w:rPr>
             </w:pPr>
+            <w:proofErr w:type="spellStart"/>
             <w:r>
               <w:rPr>
                 <w:rFonts w:ascii="Arial" w:eastAsia="Arial" w:hAnsi="Arial" w:cs="Arial"/>
               </w:rPr>
               <w:t>SourceTree</w:t>
             </w:r>
+            <w:proofErr w:type="spellEnd"/>
           </w:p>
         </w:tc>
         <w:tc>
@@ -5220,14 +5409,7 @@
               <w:rPr>
                 <w:rFonts w:ascii="Arial" w:eastAsia="Arial" w:hAnsi="Arial" w:cs="Arial"/>
               </w:rPr>
-              <w:t xml:space="preserve">Funciones básicas de </w:t>
-            </w:r>
-            <w:r>
-              <w:rPr>
-                <w:rFonts w:ascii="Arial" w:eastAsia="Arial" w:hAnsi="Arial" w:cs="Arial"/>
-              </w:rPr>
-              <w:lastRenderedPageBreak/>
-              <w:t>productividad de Git</w:t>
+              <w:t>Funciones básicas de productividad de Git</w:t>
             </w:r>
           </w:p>
         </w:tc>
@@ -5255,7 +5437,6 @@
               <w:rPr>
                 <w:rFonts w:ascii="Arial" w:eastAsia="Arial" w:hAnsi="Arial" w:cs="Arial"/>
               </w:rPr>
-              <w:lastRenderedPageBreak/>
               <w:t>X</w:t>
             </w:r>
           </w:p>
@@ -5349,7 +5530,42 @@
               <w:rPr>
                 <w:rFonts w:ascii="Arial" w:eastAsia="Arial" w:hAnsi="Arial" w:cs="Arial"/>
               </w:rPr>
-              <w:t>Conéctate a cualquier repositorio Git, incluyendo GitHub, GitLab, Bitbucket y Azure DevOps</w:t>
+              <w:t xml:space="preserve">Conéctate a cualquier </w:t>
+            </w:r>
+            <w:r>
+              <w:rPr>
+                <w:rFonts w:ascii="Arial" w:eastAsia="Arial" w:hAnsi="Arial" w:cs="Arial"/>
+              </w:rPr>
+              <w:lastRenderedPageBreak/>
+              <w:t xml:space="preserve">repositorio Git, incluyendo GitHub, </w:t>
+            </w:r>
+            <w:proofErr w:type="spellStart"/>
+            <w:r>
+              <w:rPr>
+                <w:rFonts w:ascii="Arial" w:eastAsia="Arial" w:hAnsi="Arial" w:cs="Arial"/>
+              </w:rPr>
+              <w:t>GitLab</w:t>
+            </w:r>
+            <w:proofErr w:type="spellEnd"/>
+            <w:r>
+              <w:rPr>
+                <w:rFonts w:ascii="Arial" w:eastAsia="Arial" w:hAnsi="Arial" w:cs="Arial"/>
+              </w:rPr>
+              <w:t xml:space="preserve">, </w:t>
+            </w:r>
+            <w:proofErr w:type="spellStart"/>
+            <w:r>
+              <w:rPr>
+                <w:rFonts w:ascii="Arial" w:eastAsia="Arial" w:hAnsi="Arial" w:cs="Arial"/>
+              </w:rPr>
+              <w:t>Bitbucket</w:t>
+            </w:r>
+            <w:proofErr w:type="spellEnd"/>
+            <w:r>
+              <w:rPr>
+                <w:rFonts w:ascii="Arial" w:eastAsia="Arial" w:hAnsi="Arial" w:cs="Arial"/>
+              </w:rPr>
+              <w:t xml:space="preserve"> y Azure DevOps</w:t>
             </w:r>
           </w:p>
         </w:tc>
@@ -5377,6 +5593,7 @@
               <w:rPr>
                 <w:rFonts w:ascii="Arial" w:eastAsia="Arial" w:hAnsi="Arial" w:cs="Arial"/>
               </w:rPr>
+              <w:lastRenderedPageBreak/>
               <w:t>X</w:t>
             </w:r>
           </w:p>
@@ -5464,7 +5681,21 @@
               <w:rPr>
                 <w:rFonts w:ascii="Arial" w:eastAsia="Arial" w:hAnsi="Arial" w:cs="Arial"/>
               </w:rPr>
-              <w:t>Gráfico de commit visual</w:t>
+              <w:t xml:space="preserve">Gráfico de </w:t>
+            </w:r>
+            <w:proofErr w:type="spellStart"/>
+            <w:r>
+              <w:rPr>
+                <w:rFonts w:ascii="Arial" w:eastAsia="Arial" w:hAnsi="Arial" w:cs="Arial"/>
+              </w:rPr>
+              <w:t>commit</w:t>
+            </w:r>
+            <w:proofErr w:type="spellEnd"/>
+            <w:r>
+              <w:rPr>
+                <w:rFonts w:ascii="Arial" w:eastAsia="Arial" w:hAnsi="Arial" w:cs="Arial"/>
+              </w:rPr>
+              <w:t xml:space="preserve"> visual</w:t>
             </w:r>
           </w:p>
         </w:tc>
@@ -6240,23 +6471,22 @@
       <w:r>
         <w:rPr>
           <w:rFonts w:ascii="Arial" w:eastAsia="Arial" w:hAnsi="Arial" w:cs="Arial"/>
-          <w:highlight w:val="yellow"/>
-        </w:rPr>
-        <w:t xml:space="preserve">[PÁRRAFO DE CONCLU Y ELECCIÓN DE </w:t>
+        </w:rPr>
+        <w:t xml:space="preserve">A simple vista, la herramienta </w:t>
       </w:r>
+      <w:proofErr w:type="spellStart"/>
       <w:r>
         <w:rPr>
           <w:rFonts w:ascii="Arial" w:eastAsia="Arial" w:hAnsi="Arial" w:cs="Arial"/>
-          <w:highlight w:val="yellow"/>
-        </w:rPr>
-        <w:t>HERRAMIENTA</w:t>
+        </w:rPr>
+        <w:t>Gitkraken</w:t>
       </w:r>
+      <w:proofErr w:type="spellEnd"/>
       <w:r>
         <w:rPr>
           <w:rFonts w:ascii="Arial" w:eastAsia="Arial" w:hAnsi="Arial" w:cs="Arial"/>
-          <w:highlight w:val="yellow"/>
-        </w:rPr>
-        <w:t>]</w:t>
+        </w:rPr>
+        <w:t xml:space="preserve"> nos brinda todas las funcionalidades que necesitamos, por eso el veredicto es unánime. </w:t>
       </w:r>
     </w:p>
     <w:p>
@@ -6301,6 +6531,38 @@
           <w:color w:val="000000"/>
         </w:rPr>
       </w:pPr>
+      <w:proofErr w:type="spellStart"/>
+      <w:r>
+        <w:rPr>
+          <w:rFonts w:ascii="Arial" w:eastAsia="Arial" w:hAnsi="Arial" w:cs="Arial"/>
+          <w:color w:val="000000"/>
+        </w:rPr>
+        <w:t>GitKraken</w:t>
+      </w:r>
+      <w:proofErr w:type="spellEnd"/>
+      <w:r>
+        <w:rPr>
+          <w:rFonts w:ascii="Arial" w:eastAsia="Arial" w:hAnsi="Arial" w:cs="Arial"/>
+          <w:color w:val="000000"/>
+        </w:rPr>
+        <w:t xml:space="preserve"> es una herramienta multi plataforma (Mac, Windows y Linux) que nos ayuda a manejar Git de manera sencilla, lo cual incide en nuestra productividad. Con </w:t>
+      </w:r>
+      <w:proofErr w:type="spellStart"/>
+      <w:r>
+        <w:rPr>
+          <w:rFonts w:ascii="Arial" w:eastAsia="Arial" w:hAnsi="Arial" w:cs="Arial"/>
+          <w:color w:val="000000"/>
+        </w:rPr>
+        <w:t>GitKraken</w:t>
+      </w:r>
+      <w:proofErr w:type="spellEnd"/>
+      <w:r>
+        <w:rPr>
+          <w:rFonts w:ascii="Arial" w:eastAsia="Arial" w:hAnsi="Arial" w:cs="Arial"/>
+          <w:color w:val="000000"/>
+        </w:rPr>
+        <w:t>, Git realmente hace sentido, podemos abrir fácilmente repositorios, organizar favoritos y organizar estos en grupos de proyectos entre otras cosas.</w:t>
+      </w:r>
     </w:p>
     <w:p>
       <w:pPr>
@@ -6318,14 +6580,6 @@
           <w:color w:val="000000"/>
         </w:rPr>
       </w:pPr>
-      <w:r>
-        <w:rPr>
-          <w:rFonts w:ascii="Arial" w:eastAsia="Arial" w:hAnsi="Arial" w:cs="Arial"/>
-          <w:color w:val="000000"/>
-          <w:highlight w:val="yellow"/>
-        </w:rPr>
-        <w:t>[AGREGAR TEXTO INTRODUCTORIO]</w:t>
-      </w:r>
     </w:p>
     <w:p>
       <w:pPr>
@@ -6347,9 +6601,81 @@
         <w:rPr>
           <w:rFonts w:ascii="Arial" w:eastAsia="Arial" w:hAnsi="Arial" w:cs="Arial"/>
           <w:color w:val="000000"/>
-          <w:highlight w:val="yellow"/>
-        </w:rPr>
-        <w:t>Verificar si esto es correcto, de acuerdo con los videos</w:t>
+        </w:rPr>
+        <w:t xml:space="preserve">La interfaz de usuario de </w:t>
+      </w:r>
+      <w:proofErr w:type="spellStart"/>
+      <w:r>
+        <w:rPr>
+          <w:rFonts w:ascii="Arial" w:eastAsia="Arial" w:hAnsi="Arial" w:cs="Arial"/>
+          <w:color w:val="000000"/>
+        </w:rPr>
+        <w:t>GitKraken</w:t>
+      </w:r>
+      <w:proofErr w:type="spellEnd"/>
+      <w:r>
+        <w:rPr>
+          <w:rFonts w:ascii="Arial" w:eastAsia="Arial" w:hAnsi="Arial" w:cs="Arial"/>
+          <w:color w:val="000000"/>
+        </w:rPr>
+        <w:t xml:space="preserve"> Client ayuda a dar sentido a Git. A continuación, cubrimos el diseño y lo que representan los iconos.</w:t>
+      </w:r>
+    </w:p>
+    <w:p>
+      <w:pPr>
+        <w:pBdr>
+          <w:top w:val="nil"/>
+          <w:left w:val="nil"/>
+          <w:bottom w:val="nil"/>
+          <w:right w:val="nil"/>
+          <w:between w:val="nil"/>
+        </w:pBdr>
+        <w:spacing w:after="0" w:line="360" w:lineRule="auto"/>
+        <w:jc w:val="both"/>
+        <w:rPr>
+          <w:rFonts w:ascii="Arial" w:eastAsia="Arial" w:hAnsi="Arial" w:cs="Arial"/>
+          <w:color w:val="000000"/>
+        </w:rPr>
+      </w:pPr>
+    </w:p>
+    <w:p>
+      <w:pPr>
+        <w:pBdr>
+          <w:top w:val="nil"/>
+          <w:left w:val="nil"/>
+          <w:bottom w:val="nil"/>
+          <w:right w:val="nil"/>
+          <w:between w:val="nil"/>
+        </w:pBdr>
+        <w:spacing w:after="0" w:line="360" w:lineRule="auto"/>
+        <w:jc w:val="both"/>
+        <w:rPr>
+          <w:rFonts w:ascii="Arial" w:eastAsia="Arial" w:hAnsi="Arial" w:cs="Arial"/>
+          <w:color w:val="000000"/>
+        </w:rPr>
+      </w:pPr>
+      <w:r>
+        <w:rPr>
+          <w:rFonts w:ascii="Arial" w:eastAsia="Arial" w:hAnsi="Arial" w:cs="Arial"/>
+          <w:color w:val="000000"/>
+        </w:rPr>
+        <w:t xml:space="preserve">De izquierda a derecha, </w:t>
+      </w:r>
+      <w:proofErr w:type="spellStart"/>
+      <w:r>
+        <w:rPr>
+          <w:rFonts w:ascii="Arial" w:eastAsia="Arial" w:hAnsi="Arial" w:cs="Arial"/>
+          <w:color w:val="000000"/>
+        </w:rPr>
+        <w:t>GitKraken</w:t>
+      </w:r>
+      <w:proofErr w:type="spellEnd"/>
+      <w:r>
+        <w:rPr>
+          <w:rFonts w:ascii="Arial" w:eastAsia="Arial" w:hAnsi="Arial" w:cs="Arial"/>
+          <w:color w:val="000000"/>
+        </w:rPr>
+        <w:t xml:space="preserve"> Client muestra un panel de referencia izquierdo, un gráfico central y el Panel de confirmación cuando se trabaja con un repositorio.</w:t>
       </w:r>
     </w:p>
     <w:p>
@@ -6371,31 +6697,9 @@
       <w:r>
         <w:rPr>
           <w:rFonts w:ascii="Arial" w:eastAsia="Arial" w:hAnsi="Arial" w:cs="Arial"/>
-        </w:rPr>
-        <w:t>GitKraken</w:t>
-      </w:r>
-    </w:p>
-    <w:p>
-      <w:pPr>
-        <w:pBdr>
-          <w:top w:val="nil"/>
-          <w:left w:val="nil"/>
-          <w:bottom w:val="nil"/>
-          <w:right w:val="nil"/>
-          <w:between w:val="nil"/>
-        </w:pBdr>
-        <w:spacing w:after="0" w:line="360" w:lineRule="auto"/>
-        <w:ind w:left="720"/>
-        <w:jc w:val="both"/>
-        <w:rPr>
-          <w:rFonts w:ascii="Arial" w:eastAsia="Arial" w:hAnsi="Arial" w:cs="Arial"/>
-        </w:rPr>
-      </w:pPr>
-      <w:r>
-        <w:rPr>
-          <w:rFonts w:ascii="Arial" w:eastAsia="Arial" w:hAnsi="Arial" w:cs="Arial"/>
           <w:noProof/>
         </w:rPr>
+        <w:lastRenderedPageBreak/>
         <w:drawing>
           <wp:inline distT="114300" distB="114300" distL="114300" distR="114300" wp14:anchorId="613CD24C" wp14:editId="755C87AC">
             <wp:extent cx="4969642" cy="3400743"/>
@@ -6444,11 +6748,89 @@
         </w:pBdr>
         <w:spacing w:after="0" w:line="360" w:lineRule="auto"/>
         <w:ind w:left="720"/>
-        <w:jc w:val="both"/>
+        <w:jc w:val="center"/>
         <w:rPr>
           <w:rFonts w:ascii="Arial" w:eastAsia="Arial" w:hAnsi="Arial" w:cs="Arial"/>
-        </w:rPr>
-      </w:pPr>
+          <w:i/>
+          <w:iCs/>
+          <w:sz w:val="18"/>
+          <w:szCs w:val="18"/>
+        </w:rPr>
+      </w:pPr>
+      <w:r>
+        <w:rPr>
+          <w:rFonts w:ascii="Arial" w:eastAsia="Arial" w:hAnsi="Arial" w:cs="Arial"/>
+          <w:i/>
+          <w:iCs/>
+          <w:sz w:val="18"/>
+          <w:szCs w:val="18"/>
+        </w:rPr>
+        <w:t xml:space="preserve">Nota. Adaptado de “Interface </w:t>
+      </w:r>
+      <w:proofErr w:type="spellStart"/>
+      <w:r>
+        <w:rPr>
+          <w:rFonts w:ascii="Arial" w:eastAsia="Arial" w:hAnsi="Arial" w:cs="Arial"/>
+          <w:i/>
+          <w:iCs/>
+          <w:sz w:val="18"/>
+          <w:szCs w:val="18"/>
+        </w:rPr>
+        <w:t>Basics</w:t>
+      </w:r>
+      <w:proofErr w:type="spellEnd"/>
+      <w:r>
+        <w:rPr>
+          <w:rFonts w:ascii="Arial" w:eastAsia="Arial" w:hAnsi="Arial" w:cs="Arial"/>
+          <w:i/>
+          <w:iCs/>
+          <w:sz w:val="18"/>
+          <w:szCs w:val="18"/>
+        </w:rPr>
+        <w:t xml:space="preserve">” por </w:t>
+      </w:r>
+      <w:proofErr w:type="spellStart"/>
+      <w:r>
+        <w:rPr>
+          <w:rFonts w:ascii="Arial" w:eastAsia="Arial" w:hAnsi="Arial" w:cs="Arial"/>
+          <w:i/>
+          <w:iCs/>
+          <w:sz w:val="18"/>
+          <w:szCs w:val="18"/>
+        </w:rPr>
+        <w:t>Gitkraken</w:t>
+      </w:r>
+      <w:proofErr w:type="spellEnd"/>
+      <w:r>
+        <w:rPr>
+          <w:rFonts w:ascii="Arial" w:eastAsia="Arial" w:hAnsi="Arial" w:cs="Arial"/>
+          <w:i/>
+          <w:iCs/>
+          <w:sz w:val="18"/>
+          <w:szCs w:val="18"/>
+        </w:rPr>
+        <w:t xml:space="preserve">, </w:t>
+      </w:r>
+      <w:r>
+        <w:rPr>
+          <w:rFonts w:ascii="Arial" w:eastAsia="Arial" w:hAnsi="Arial" w:cs="Arial"/>
+          <w:i/>
+          <w:iCs/>
+          <w:sz w:val="18"/>
+          <w:szCs w:val="18"/>
+        </w:rPr>
+        <w:t>2022</w:t>
+      </w:r>
+      <w:r>
+        <w:rPr>
+          <w:rFonts w:ascii="Arial" w:eastAsia="Arial" w:hAnsi="Arial" w:cs="Arial"/>
+          <w:i/>
+          <w:iCs/>
+          <w:sz w:val="18"/>
+          <w:szCs w:val="18"/>
+        </w:rPr>
+        <w:t>, https://help.gitkraken.com/gitkraken-client/interface/</w:t>
+      </w:r>
     </w:p>
     <w:p>
       <w:pPr>
@@ -6464,49 +6846,10 @@
         <w:jc w:val="both"/>
         <w:rPr>
           <w:rFonts w:ascii="Arial" w:eastAsia="Arial" w:hAnsi="Arial" w:cs="Arial"/>
-        </w:rPr>
-      </w:pPr>
-      <w:r>
-        <w:rPr>
-          <w:rFonts w:ascii="Arial" w:eastAsia="Arial" w:hAnsi="Arial" w:cs="Arial"/>
-          <w:noProof/>
-        </w:rPr>
-        <w:drawing>
-          <wp:inline distT="114300" distB="114300" distL="114300" distR="114300" wp14:anchorId="79CDB80F" wp14:editId="641B0AE9">
-            <wp:extent cx="4904900" cy="2525980"/>
-            <wp:effectExtent l="0" t="0" r="0" b="0"/>
-            <wp:docPr id="1" name="image1.png"/>
-            <wp:cNvGraphicFramePr/>
-            <a:graphic xmlns:a="http://schemas.openxmlformats.org/drawingml/2006/main">
-              <a:graphicData uri="http://schemas.openxmlformats.org/drawingml/2006/picture">
-                <pic:pic xmlns:pic="http://schemas.openxmlformats.org/drawingml/2006/picture">
-                  <pic:nvPicPr>
-                    <pic:cNvPr id="0" name="image1.png"/>
-                    <pic:cNvPicPr preferRelativeResize="0"/>
-                  </pic:nvPicPr>
-                  <pic:blipFill>
-                    <a:blip r:embed="rId6"/>
-                    <a:srcRect/>
-                    <a:stretch>
-                      <a:fillRect/>
-                    </a:stretch>
-                  </pic:blipFill>
-                  <pic:spPr>
-                    <a:xfrm>
-                      <a:off x="0" y="0"/>
-                      <a:ext cx="4904900" cy="2525980"/>
-                    </a:xfrm>
-                    <a:prstGeom prst="rect">
-                      <a:avLst/>
-                    </a:prstGeom>
-                    <a:ln/>
-                  </pic:spPr>
-                </pic:pic>
-              </a:graphicData>
-            </a:graphic>
-          </wp:inline>
-        </w:drawing>
-      </w:r>
+          <w:i/>
+          <w:iCs/>
+        </w:rPr>
+      </w:pPr>
     </w:p>
     <w:p>
       <w:pPr>
@@ -6522,22 +6865,37 @@
         <w:jc w:val="both"/>
         <w:rPr>
           <w:rFonts w:ascii="Arial" w:eastAsia="Arial" w:hAnsi="Arial" w:cs="Arial"/>
-          <w:highlight w:val="yellow"/>
         </w:rPr>
       </w:pPr>
       <w:r>
         <w:rPr>
           <w:rFonts w:ascii="Arial" w:eastAsia="Arial" w:hAnsi="Arial" w:cs="Arial"/>
-          <w:highlight w:val="yellow"/>
-        </w:rPr>
-        <w:t xml:space="preserve">[AGREGAR </w:t>
+        </w:rPr>
+        <w:t xml:space="preserve">Se abrirá el editor de código para ingresar directamente y comenzar a trabajar en </w:t>
       </w:r>
       <w:r>
         <w:rPr>
           <w:rFonts w:ascii="Arial" w:eastAsia="Arial" w:hAnsi="Arial" w:cs="Arial"/>
-          <w:highlight w:val="yellow"/>
-        </w:rPr>
-        <w:t>PÁRRAFOS COMENTANDO CADA IMAGEN]</w:t>
+        </w:rPr>
+        <w:t>nuestro</w:t>
+      </w:r>
+      <w:r>
+        <w:rPr>
+          <w:rFonts w:ascii="Arial" w:eastAsia="Arial" w:hAnsi="Arial" w:cs="Arial"/>
+        </w:rPr>
+        <w:t xml:space="preserve"> proyecto. Además de crear archivos, también </w:t>
+      </w:r>
+      <w:r>
+        <w:rPr>
+          <w:rFonts w:ascii="Arial" w:eastAsia="Arial" w:hAnsi="Arial" w:cs="Arial"/>
+        </w:rPr>
+        <w:t xml:space="preserve">se </w:t>
+      </w:r>
+      <w:r>
+        <w:rPr>
+          <w:rFonts w:ascii="Arial" w:eastAsia="Arial" w:hAnsi="Arial" w:cs="Arial"/>
+        </w:rPr>
+        <w:t>puede crear carpetas escribiendo una ruta al crear un archivo.</w:t>
       </w:r>
     </w:p>
     <w:p>
@@ -6556,39 +6914,277 @@
           <w:rFonts w:ascii="Arial" w:eastAsia="Arial" w:hAnsi="Arial" w:cs="Arial"/>
         </w:rPr>
       </w:pPr>
+    </w:p>
+    <w:p>
+      <w:pPr>
+        <w:pBdr>
+          <w:top w:val="nil"/>
+          <w:left w:val="nil"/>
+          <w:bottom w:val="nil"/>
+          <w:right w:val="nil"/>
+          <w:between w:val="nil"/>
+        </w:pBdr>
+        <w:spacing w:after="0" w:line="360" w:lineRule="auto"/>
+        <w:ind w:left="720"/>
+        <w:jc w:val="both"/>
+        <w:rPr>
+          <w:rFonts w:ascii="Arial" w:eastAsia="Arial" w:hAnsi="Arial" w:cs="Arial"/>
+        </w:rPr>
+      </w:pPr>
       <w:r>
         <w:rPr>
           <w:rFonts w:ascii="Arial" w:eastAsia="Arial" w:hAnsi="Arial" w:cs="Arial"/>
-          <w:highlight w:val="yellow"/>
-        </w:rPr>
-        <w:t xml:space="preserve">[AGREGAR </w:t>
+        </w:rPr>
+        <w:t>Para eliminar un archivo, ha</w:t>
       </w:r>
       <w:r>
         <w:rPr>
           <w:rFonts w:ascii="Arial" w:eastAsia="Arial" w:hAnsi="Arial" w:cs="Arial"/>
-          <w:highlight w:val="yellow"/>
-        </w:rPr>
-        <w:t>REFERENCIA TIPO APA</w:t>
+        </w:rPr>
+        <w:t>cer</w:t>
       </w:r>
       <w:r>
         <w:rPr>
           <w:rFonts w:ascii="Arial" w:eastAsia="Arial" w:hAnsi="Arial" w:cs="Arial"/>
-          <w:highlight w:val="yellow"/>
-        </w:rPr>
-        <w:t>,</w:t>
-      </w:r>
-      <w:r>
-        <w:rPr>
-          <w:rFonts w:ascii="Arial" w:eastAsia="Arial" w:hAnsi="Arial" w:cs="Arial"/>
-          <w:highlight w:val="yellow"/>
-        </w:rPr>
-        <w:t xml:space="preserve"> SINO ES PLAGIO]</w:t>
+        </w:rPr>
+        <w:t xml:space="preserve"> clic con el botón derecho en el archivo desde el Panel de confirmación para acceder a la opción de eliminación.</w:t>
       </w:r>
     </w:p>
     <w:p>
       <w:pPr>
+        <w:pBdr>
+          <w:top w:val="nil"/>
+          <w:left w:val="nil"/>
+          <w:bottom w:val="nil"/>
+          <w:right w:val="nil"/>
+          <w:between w:val="nil"/>
+        </w:pBdr>
+        <w:spacing w:after="0" w:line="360" w:lineRule="auto"/>
+        <w:ind w:left="720"/>
+        <w:jc w:val="both"/>
         <w:rPr>
           <w:rFonts w:ascii="Arial" w:eastAsia="Arial" w:hAnsi="Arial" w:cs="Arial"/>
+        </w:rPr>
+      </w:pPr>
+    </w:p>
+    <w:p>
+      <w:pPr>
+        <w:pBdr>
+          <w:top w:val="nil"/>
+          <w:left w:val="nil"/>
+          <w:bottom w:val="nil"/>
+          <w:right w:val="nil"/>
+          <w:between w:val="nil"/>
+        </w:pBdr>
+        <w:spacing w:after="0" w:line="360" w:lineRule="auto"/>
+        <w:ind w:left="720"/>
+        <w:jc w:val="both"/>
+        <w:rPr>
+          <w:rFonts w:ascii="Arial" w:eastAsia="Arial" w:hAnsi="Arial" w:cs="Arial"/>
+        </w:rPr>
+      </w:pPr>
+      <w:r>
+        <w:rPr>
+          <w:noProof/>
+        </w:rPr>
+        <w:lastRenderedPageBreak/>
+        <w:drawing>
+          <wp:inline distT="0" distB="0" distL="0" distR="0" wp14:anchorId="1652656B" wp14:editId="7DC084CC">
+            <wp:extent cx="5400040" cy="3352165"/>
+            <wp:effectExtent l="0" t="0" r="0" b="635"/>
+            <wp:docPr id="1" name="Imagen 1" descr="Captura de pantalla de computadora&#10;&#10;Descripción generada automáticamente"/>
+            <wp:cNvGraphicFramePr>
+              <a:graphicFrameLocks xmlns:a="http://schemas.openxmlformats.org/drawingml/2006/main" noChangeAspect="1"/>
+            </wp:cNvGraphicFramePr>
+            <a:graphic xmlns:a="http://schemas.openxmlformats.org/drawingml/2006/main">
+              <a:graphicData uri="http://schemas.openxmlformats.org/drawingml/2006/picture">
+                <pic:pic xmlns:pic="http://schemas.openxmlformats.org/drawingml/2006/picture">
+                  <pic:nvPicPr>
+                    <pic:cNvPr id="1" name="Imagen 1" descr="Captura de pantalla de computadora&#10;&#10;Descripción generada automáticamente"/>
+                    <pic:cNvPicPr/>
+                  </pic:nvPicPr>
+                  <pic:blipFill>
+                    <a:blip r:embed="rId6"/>
+                    <a:stretch>
+                      <a:fillRect/>
+                    </a:stretch>
+                  </pic:blipFill>
+                  <pic:spPr>
+                    <a:xfrm>
+                      <a:off x="0" y="0"/>
+                      <a:ext cx="5400040" cy="3352165"/>
+                    </a:xfrm>
+                    <a:prstGeom prst="rect">
+                      <a:avLst/>
+                    </a:prstGeom>
+                  </pic:spPr>
+                </pic:pic>
+              </a:graphicData>
+            </a:graphic>
+          </wp:inline>
+        </w:drawing>
+      </w:r>
+    </w:p>
+    <w:p>
+      <w:pPr>
+        <w:pBdr>
+          <w:top w:val="nil"/>
+          <w:left w:val="nil"/>
+          <w:bottom w:val="nil"/>
+          <w:right w:val="nil"/>
+          <w:between w:val="nil"/>
+        </w:pBdr>
+        <w:spacing w:after="0" w:line="360" w:lineRule="auto"/>
+        <w:ind w:left="720"/>
+        <w:jc w:val="center"/>
+        <w:rPr>
+          <w:rFonts w:ascii="Arial" w:eastAsia="Arial" w:hAnsi="Arial" w:cs="Arial"/>
+          <w:i/>
+          <w:iCs/>
+          <w:sz w:val="18"/>
+          <w:szCs w:val="18"/>
+          <w:lang w:val="en-US"/>
+        </w:rPr>
+      </w:pPr>
+      <w:r>
+        <w:rPr>
+          <w:rFonts w:ascii="Arial" w:eastAsia="Arial" w:hAnsi="Arial" w:cs="Arial"/>
+          <w:i/>
+          <w:iCs/>
+          <w:sz w:val="18"/>
+          <w:szCs w:val="18"/>
+        </w:rPr>
+        <w:t xml:space="preserve">Nota. </w:t>
+      </w:r>
+      <w:proofErr w:type="spellStart"/>
+      <w:r>
+        <w:rPr>
+          <w:rFonts w:ascii="Arial" w:eastAsia="Arial" w:hAnsi="Arial" w:cs="Arial"/>
+          <w:i/>
+          <w:iCs/>
+          <w:sz w:val="18"/>
+          <w:szCs w:val="18"/>
+          <w:lang w:val="en-US"/>
+        </w:rPr>
+        <w:t>Adaptado</w:t>
+      </w:r>
+      <w:proofErr w:type="spellEnd"/>
+      <w:r>
+        <w:rPr>
+          <w:rFonts w:ascii="Arial" w:eastAsia="Arial" w:hAnsi="Arial" w:cs="Arial"/>
+          <w:i/>
+          <w:iCs/>
+          <w:sz w:val="18"/>
+          <w:szCs w:val="18"/>
+          <w:lang w:val="en-US"/>
+        </w:rPr>
+        <w:t xml:space="preserve"> de “</w:t>
+      </w:r>
+      <w:r>
+        <w:rPr>
+          <w:rFonts w:ascii="Arial" w:eastAsia="Arial" w:hAnsi="Arial" w:cs="Arial"/>
+          <w:i/>
+          <w:iCs/>
+          <w:sz w:val="18"/>
+          <w:szCs w:val="18"/>
+          <w:lang w:val="en-US"/>
+        </w:rPr>
+        <w:t>Built-in Code Editing</w:t>
+      </w:r>
+      <w:r>
+        <w:rPr>
+          <w:rFonts w:ascii="Arial" w:eastAsia="Arial" w:hAnsi="Arial" w:cs="Arial"/>
+          <w:i/>
+          <w:iCs/>
+          <w:sz w:val="18"/>
+          <w:szCs w:val="18"/>
+          <w:lang w:val="en-US"/>
+        </w:rPr>
+        <w:t xml:space="preserve">” </w:t>
+      </w:r>
+      <w:proofErr w:type="spellStart"/>
+      <w:r>
+        <w:rPr>
+          <w:rFonts w:ascii="Arial" w:eastAsia="Arial" w:hAnsi="Arial" w:cs="Arial"/>
+          <w:i/>
+          <w:iCs/>
+          <w:sz w:val="18"/>
+          <w:szCs w:val="18"/>
+          <w:lang w:val="en-US"/>
+        </w:rPr>
+        <w:t>por</w:t>
+      </w:r>
+      <w:proofErr w:type="spellEnd"/>
+      <w:r>
+        <w:rPr>
+          <w:rFonts w:ascii="Arial" w:eastAsia="Arial" w:hAnsi="Arial" w:cs="Arial"/>
+          <w:i/>
+          <w:iCs/>
+          <w:sz w:val="18"/>
+          <w:szCs w:val="18"/>
+          <w:lang w:val="en-US"/>
+        </w:rPr>
+        <w:t xml:space="preserve"> </w:t>
+      </w:r>
+      <w:proofErr w:type="spellStart"/>
+      <w:r>
+        <w:rPr>
+          <w:rFonts w:ascii="Arial" w:eastAsia="Arial" w:hAnsi="Arial" w:cs="Arial"/>
+          <w:i/>
+          <w:iCs/>
+          <w:sz w:val="18"/>
+          <w:szCs w:val="18"/>
+          <w:lang w:val="en-US"/>
+        </w:rPr>
+        <w:t>Gitkraken</w:t>
+      </w:r>
+      <w:proofErr w:type="spellEnd"/>
+      <w:r>
+        <w:rPr>
+          <w:rFonts w:ascii="Arial" w:eastAsia="Arial" w:hAnsi="Arial" w:cs="Arial"/>
+          <w:i/>
+          <w:iCs/>
+          <w:sz w:val="18"/>
+          <w:szCs w:val="18"/>
+          <w:lang w:val="en-US"/>
+        </w:rPr>
+        <w:t xml:space="preserve">, 2022, </w:t>
+      </w:r>
+      <w:r>
+        <w:rPr>
+          <w:rFonts w:ascii="Arial" w:eastAsia="Arial" w:hAnsi="Arial" w:cs="Arial"/>
+          <w:i/>
+          <w:iCs/>
+          <w:sz w:val="18"/>
+          <w:szCs w:val="18"/>
+          <w:lang w:val="en-US"/>
+        </w:rPr>
+        <w:t>https://www.gitkraken.com/blog/gitkraken-v4-0</w:t>
+      </w:r>
+    </w:p>
+    <w:p>
+      <w:pPr>
+        <w:pBdr>
+          <w:top w:val="nil"/>
+          <w:left w:val="nil"/>
+          <w:bottom w:val="nil"/>
+          <w:right w:val="nil"/>
+          <w:between w:val="nil"/>
+        </w:pBdr>
+        <w:spacing w:after="0" w:line="360" w:lineRule="auto"/>
+        <w:ind w:left="720"/>
+        <w:jc w:val="both"/>
+        <w:rPr>
+          <w:rFonts w:ascii="Arial" w:eastAsia="Arial" w:hAnsi="Arial" w:cs="Arial"/>
+          <w:lang w:val="en-US"/>
+        </w:rPr>
+      </w:pPr>
+    </w:p>
+    <w:p>
+      <w:pPr>
+        <w:rPr>
+          <w:rFonts w:ascii="Arial" w:eastAsia="Arial" w:hAnsi="Arial" w:cs="Arial"/>
+          <w:lang w:val="en-US"/>
         </w:rPr>
       </w:pPr>
     </w:p>
@@ -6659,7 +7255,43 @@
           <w:color w:val="000000"/>
           <w:shd w:val="clear" w:color="auto" w:fill="FFFFFF"/>
         </w:rPr>
-        <w:t>Acrónimo del proyecto de Software: Sistema de Planificación de Estudios para Universitarios - Follow Class (FC)</w:t>
+        <w:t xml:space="preserve">Acrónimo del proyecto de Software: Sistema de Planificación de Estudios para Universitarios - </w:t>
+      </w:r>
+      <w:proofErr w:type="spellStart"/>
+      <w:r>
+        <w:rPr>
+          <w:rFonts w:ascii="Arial" w:eastAsia="Times New Roman" w:hAnsi="Arial" w:cs="Arial"/>
+          <w:color w:val="000000"/>
+          <w:shd w:val="clear" w:color="auto" w:fill="FFFFFF"/>
+        </w:rPr>
+        <w:t>Follow</w:t>
+      </w:r>
+      <w:proofErr w:type="spellEnd"/>
+      <w:r>
+        <w:rPr>
+          <w:rFonts w:ascii="Arial" w:eastAsia="Times New Roman" w:hAnsi="Arial" w:cs="Arial"/>
+          <w:color w:val="000000"/>
+          <w:shd w:val="clear" w:color="auto" w:fill="FFFFFF"/>
+        </w:rPr>
+        <w:t xml:space="preserve"> </w:t>
+      </w:r>
+      <w:proofErr w:type="spellStart"/>
+      <w:r>
+        <w:rPr>
+          <w:rFonts w:ascii="Arial" w:eastAsia="Times New Roman" w:hAnsi="Arial" w:cs="Arial"/>
+          <w:color w:val="000000"/>
+          <w:shd w:val="clear" w:color="auto" w:fill="FFFFFF"/>
+        </w:rPr>
+        <w:t>Class</w:t>
+      </w:r>
+      <w:proofErr w:type="spellEnd"/>
+      <w:r>
+        <w:rPr>
+          <w:rFonts w:ascii="Arial" w:eastAsia="Times New Roman" w:hAnsi="Arial" w:cs="Arial"/>
+          <w:color w:val="000000"/>
+          <w:shd w:val="clear" w:color="auto" w:fill="FFFFFF"/>
+        </w:rPr>
+        <w:t xml:space="preserve"> (FC)</w:t>
       </w:r>
     </w:p>
     <w:p>
@@ -6996,6 +7628,7 @@
           <w:rFonts w:ascii="Arial" w:eastAsia="Times New Roman" w:hAnsi="Arial" w:cs="Arial"/>
           <w:color w:val="202124"/>
         </w:rPr>
+        <w:lastRenderedPageBreak/>
         <w:t> </w:t>
       </w:r>
     </w:p>
@@ -7132,7 +7765,6 @@
           <w:color w:val="000000"/>
           <w:shd w:val="clear" w:color="auto" w:fill="FFFFFF"/>
         </w:rPr>
-        <w:lastRenderedPageBreak/>
         <w:t>Caso 4: Archivos fuentes de GUI </w:t>
       </w:r>
     </w:p>
@@ -7521,9 +8153,14 @@
       </w:pPr>
       <w:bookmarkStart w:id="10" w:name="_Toc108600455"/>
       <w:r>
-        <w:t>Inventario de Items</w:t>
+        <w:t xml:space="preserve">Inventario de </w:t>
+      </w:r>
+      <w:proofErr w:type="spellStart"/>
+      <w:r>
+        <w:t>Items</w:t>
       </w:r>
       <w:bookmarkEnd w:id="10"/>
+      <w:proofErr w:type="spellEnd"/>
     </w:p>
     <w:p>
       <w:pPr>
@@ -7570,7 +8207,23 @@
           <w:rFonts w:ascii="Arial" w:eastAsia="Arial" w:hAnsi="Arial" w:cs="Arial"/>
           <w:color w:val="000000"/>
         </w:rPr>
-        <w:t xml:space="preserve"> hace una clasificación de los ítems de los distintos proyectos que presenta la empresa QSolutions. En esta clasificación, también se proporciona información del tipo de ítem con el que se trabaja, el nombre de este, su nomenclatura y la extensión que lo caracteriza.</w:t>
+        <w:t xml:space="preserve"> hace una clasificación de los ítems de los distintos proyectos que presenta la empresa </w:t>
+      </w:r>
+      <w:proofErr w:type="spellStart"/>
+      <w:r>
+        <w:rPr>
+          <w:rFonts w:ascii="Arial" w:eastAsia="Arial" w:hAnsi="Arial" w:cs="Arial"/>
+          <w:color w:val="000000"/>
+        </w:rPr>
+        <w:t>QSolutions</w:t>
+      </w:r>
+      <w:proofErr w:type="spellEnd"/>
+      <w:r>
+        <w:rPr>
+          <w:rFonts w:ascii="Arial" w:eastAsia="Arial" w:hAnsi="Arial" w:cs="Arial"/>
+          <w:color w:val="000000"/>
+        </w:rPr>
+        <w:t>. En esta clasificación, también se proporciona información del tipo de ítem con el que se trabaja, el nombre de este, su nomenclatura y la extensión que lo caracteriza.</w:t>
       </w:r>
     </w:p>
     <w:p>
@@ -7741,8 +8394,19 @@
                 <w:bCs/>
                 <w:color w:val="000000"/>
               </w:rPr>
-              <w:t>Nombre del Item</w:t>
-            </w:r>
+              <w:t xml:space="preserve">Nombre del </w:t>
+            </w:r>
+            <w:proofErr w:type="spellStart"/>
+            <w:r>
+              <w:rPr>
+                <w:rFonts w:ascii="Arial" w:eastAsia="Times New Roman" w:hAnsi="Arial" w:cs="Arial"/>
+                <w:b/>
+                <w:bCs/>
+                <w:color w:val="000000"/>
+              </w:rPr>
+              <w:t>Item</w:t>
+            </w:r>
+            <w:proofErr w:type="spellEnd"/>
           </w:p>
         </w:tc>
         <w:tc>
@@ -9049,6 +9713,7 @@
                 <w:rFonts w:ascii="Arial" w:eastAsia="Times New Roman" w:hAnsi="Arial" w:cs="Arial"/>
                 <w:color w:val="000000"/>
               </w:rPr>
+              <w:lastRenderedPageBreak/>
               <w:t>E</w:t>
             </w:r>
           </w:p>
@@ -9431,7 +10096,6 @@
                 <w:rFonts w:ascii="Arial" w:eastAsia="Times New Roman" w:hAnsi="Arial" w:cs="Arial"/>
                 <w:color w:val="000000"/>
               </w:rPr>
-              <w:lastRenderedPageBreak/>
               <w:t>E</w:t>
             </w:r>
           </w:p>
@@ -13707,6 +14371,7 @@
                 <w:rFonts w:ascii="Arial" w:eastAsia="Times New Roman" w:hAnsi="Arial" w:cs="Arial"/>
                 <w:color w:val="000000"/>
               </w:rPr>
+              <w:lastRenderedPageBreak/>
               <w:t>E</w:t>
             </w:r>
           </w:p>
@@ -14089,7 +14754,6 @@
                 <w:rFonts w:ascii="Arial" w:eastAsia="Times New Roman" w:hAnsi="Arial" w:cs="Arial"/>
                 <w:color w:val="000000"/>
               </w:rPr>
-              <w:lastRenderedPageBreak/>
               <w:t>E</w:t>
             </w:r>
           </w:p>
@@ -17771,7 +18435,23 @@
                 <w:rFonts w:ascii="Arial" w:eastAsia="Times New Roman" w:hAnsi="Arial" w:cs="Arial"/>
                 <w:color w:val="202124"/>
               </w:rPr>
-              <w:t>Apache Netbeans IDE 12.6</w:t>
+              <w:t xml:space="preserve">Apache </w:t>
+            </w:r>
+            <w:proofErr w:type="spellStart"/>
+            <w:r>
+              <w:rPr>
+                <w:rFonts w:ascii="Arial" w:eastAsia="Times New Roman" w:hAnsi="Arial" w:cs="Arial"/>
+                <w:color w:val="202124"/>
+              </w:rPr>
+              <w:t>Netbeans</w:t>
+            </w:r>
+            <w:proofErr w:type="spellEnd"/>
+            <w:r>
+              <w:rPr>
+                <w:rFonts w:ascii="Arial" w:eastAsia="Times New Roman" w:hAnsi="Arial" w:cs="Arial"/>
+                <w:color w:val="202124"/>
+              </w:rPr>
+              <w:t xml:space="preserve"> IDE 12.6</w:t>
             </w:r>
           </w:p>
         </w:tc>
@@ -17940,12 +18620,21 @@
                 <w:color w:val="202124"/>
               </w:rPr>
             </w:pPr>
+            <w:proofErr w:type="spellStart"/>
             <w:r>
               <w:rPr>
                 <w:rFonts w:ascii="Arial" w:eastAsia="Times New Roman" w:hAnsi="Arial" w:cs="Arial"/>
                 <w:color w:val="202124"/>
               </w:rPr>
-              <w:t>pgAdmin 4 v6</w:t>
+              <w:t>pgAdmin</w:t>
+            </w:r>
+            <w:proofErr w:type="spellEnd"/>
+            <w:r>
+              <w:rPr>
+                <w:rFonts w:ascii="Arial" w:eastAsia="Times New Roman" w:hAnsi="Arial" w:cs="Arial"/>
+                <w:color w:val="202124"/>
+              </w:rPr>
+              <w:t xml:space="preserve"> 4 v6</w:t>
             </w:r>
           </w:p>
         </w:tc>
@@ -18114,6 +18803,7 @@
                 <w:color w:val="202124"/>
               </w:rPr>
             </w:pPr>
+            <w:proofErr w:type="spellStart"/>
             <w:r>
               <w:rPr>
                 <w:rFonts w:ascii="Arial" w:eastAsia="Times New Roman" w:hAnsi="Arial" w:cs="Arial"/>
@@ -18121,6 +18811,7 @@
               </w:rPr>
               <w:t>HerokuPostgress</w:t>
             </w:r>
+            <w:proofErr w:type="spellEnd"/>
           </w:p>
         </w:tc>
         <w:tc>
@@ -18182,6 +18873,7 @@
                 <w:color w:val="000000"/>
               </w:rPr>
             </w:pPr>
+            <w:proofErr w:type="spellStart"/>
             <w:r>
               <w:rPr>
                 <w:rFonts w:ascii="Arial" w:eastAsia="Times New Roman" w:hAnsi="Arial" w:cs="Arial"/>
@@ -18189,6 +18881,7 @@
               </w:rPr>
               <w:t>com</w:t>
             </w:r>
+            <w:proofErr w:type="spellEnd"/>
           </w:p>
         </w:tc>
         <w:tc>
@@ -18293,8 +18986,17 @@
                 <w:rFonts w:ascii="Arial" w:eastAsia="Times New Roman" w:hAnsi="Arial" w:cs="Arial"/>
                 <w:color w:val="202124"/>
               </w:rPr>
-              <w:t>GUI de login</w:t>
-            </w:r>
+              <w:t xml:space="preserve">GUI de </w:t>
+            </w:r>
+            <w:proofErr w:type="spellStart"/>
+            <w:r>
+              <w:rPr>
+                <w:rFonts w:ascii="Arial" w:eastAsia="Times New Roman" w:hAnsi="Arial" w:cs="Arial"/>
+                <w:color w:val="202124"/>
+              </w:rPr>
+              <w:t>login</w:t>
+            </w:r>
+            <w:proofErr w:type="spellEnd"/>
           </w:p>
         </w:tc>
         <w:tc>
@@ -18322,6 +19024,7 @@
                 <w:color w:val="202124"/>
               </w:rPr>
             </w:pPr>
+            <w:proofErr w:type="spellStart"/>
             <w:r>
               <w:rPr>
                 <w:rFonts w:ascii="Arial" w:eastAsia="Times New Roman" w:hAnsi="Arial" w:cs="Arial"/>
@@ -18329,6 +19032,7 @@
               </w:rPr>
               <w:t>GUILogin</w:t>
             </w:r>
+            <w:proofErr w:type="spellEnd"/>
           </w:p>
         </w:tc>
         <w:tc>
@@ -18496,6 +19200,7 @@
                 <w:color w:val="202124"/>
               </w:rPr>
             </w:pPr>
+            <w:proofErr w:type="spellStart"/>
             <w:r>
               <w:rPr>
                 <w:rFonts w:ascii="Arial" w:eastAsia="Times New Roman" w:hAnsi="Arial" w:cs="Arial"/>
@@ -18503,6 +19208,7 @@
               </w:rPr>
               <w:t>GUICalendario</w:t>
             </w:r>
+            <w:proofErr w:type="spellEnd"/>
           </w:p>
         </w:tc>
         <w:tc>
@@ -18670,6 +19376,7 @@
                 <w:color w:val="202124"/>
               </w:rPr>
             </w:pPr>
+            <w:proofErr w:type="spellStart"/>
             <w:r>
               <w:rPr>
                 <w:rFonts w:ascii="Arial" w:eastAsia="Times New Roman" w:hAnsi="Arial" w:cs="Arial"/>
@@ -18677,6 +19384,7 @@
               </w:rPr>
               <w:t>GUIRegistro</w:t>
             </w:r>
+            <w:proofErr w:type="spellEnd"/>
           </w:p>
         </w:tc>
         <w:tc>
@@ -19130,6 +19838,7 @@
                 <w:rFonts w:ascii="Arial" w:eastAsia="Times New Roman" w:hAnsi="Arial" w:cs="Arial"/>
                 <w:color w:val="000000"/>
               </w:rPr>
+              <w:lastRenderedPageBreak/>
               <w:t>E/F</w:t>
             </w:r>
           </w:p>
@@ -19385,7 +20094,23 @@
           <w:rFonts w:ascii="Arial" w:eastAsia="Times New Roman" w:hAnsi="Arial" w:cs="Arial"/>
           <w:color w:val="000000"/>
         </w:rPr>
-        <w:t xml:space="preserve"> de la empresa QSolutions:</w:t>
+        <w:t xml:space="preserve"> de la empresa </w:t>
+      </w:r>
+      <w:proofErr w:type="spellStart"/>
+      <w:r>
+        <w:rPr>
+          <w:rFonts w:ascii="Arial" w:eastAsia="Times New Roman" w:hAnsi="Arial" w:cs="Arial"/>
+          <w:color w:val="000000"/>
+        </w:rPr>
+        <w:t>QSolutions</w:t>
+      </w:r>
+      <w:proofErr w:type="spellEnd"/>
+      <w:r>
+        <w:rPr>
+          <w:rFonts w:ascii="Arial" w:eastAsia="Times New Roman" w:hAnsi="Arial" w:cs="Arial"/>
+          <w:color w:val="000000"/>
+        </w:rPr>
+        <w:t>:</w:t>
       </w:r>
     </w:p>
     <w:p>
@@ -19843,8 +20568,17 @@
           <w:rFonts w:ascii="Arial" w:eastAsia="Times New Roman" w:hAnsi="Arial" w:cs="Arial"/>
           <w:color w:val="000000"/>
         </w:rPr>
-        <w:t>Project Charter</w:t>
+        <w:t xml:space="preserve">Project </w:t>
       </w:r>
+      <w:proofErr w:type="spellStart"/>
+      <w:r>
+        <w:rPr>
+          <w:rFonts w:ascii="Arial" w:eastAsia="Times New Roman" w:hAnsi="Arial" w:cs="Arial"/>
+          <w:color w:val="000000"/>
+        </w:rPr>
+        <w:t>Charter</w:t>
+      </w:r>
+      <w:proofErr w:type="spellEnd"/>
     </w:p>
     <w:p>
       <w:pPr>
@@ -20332,8 +21066,17 @@
           <w:rFonts w:ascii="Arial" w:eastAsia="Times New Roman" w:hAnsi="Arial" w:cs="Arial"/>
           <w:color w:val="000000"/>
         </w:rPr>
-        <w:t>Project Charter</w:t>
+        <w:t xml:space="preserve">Project </w:t>
       </w:r>
+      <w:proofErr w:type="spellStart"/>
+      <w:r>
+        <w:rPr>
+          <w:rFonts w:ascii="Arial" w:eastAsia="Times New Roman" w:hAnsi="Arial" w:cs="Arial"/>
+          <w:color w:val="000000"/>
+        </w:rPr>
+        <w:t>Charter</w:t>
+      </w:r>
+      <w:proofErr w:type="spellEnd"/>
     </w:p>
     <w:p>
       <w:pPr>
@@ -20934,8 +21677,17 @@
           <w:rFonts w:ascii="Arial" w:eastAsia="Times New Roman" w:hAnsi="Arial" w:cs="Arial"/>
           <w:color w:val="000000"/>
         </w:rPr>
-        <w:t>Project Charter</w:t>
+        <w:t xml:space="preserve">Project </w:t>
       </w:r>
+      <w:proofErr w:type="spellStart"/>
+      <w:r>
+        <w:rPr>
+          <w:rFonts w:ascii="Arial" w:eastAsia="Times New Roman" w:hAnsi="Arial" w:cs="Arial"/>
+          <w:color w:val="000000"/>
+        </w:rPr>
+        <w:t>Charter</w:t>
+      </w:r>
+      <w:proofErr w:type="spellEnd"/>
     </w:p>
     <w:p>
       <w:pPr>
@@ -21484,8 +22236,17 @@
           <w:rFonts w:ascii="Arial" w:eastAsia="Times New Roman" w:hAnsi="Arial" w:cs="Arial"/>
           <w:color w:val="000000"/>
         </w:rPr>
-        <w:t>Project Charter</w:t>
+        <w:t xml:space="preserve">Project </w:t>
       </w:r>
+      <w:proofErr w:type="spellStart"/>
+      <w:r>
+        <w:rPr>
+          <w:rFonts w:ascii="Arial" w:eastAsia="Times New Roman" w:hAnsi="Arial" w:cs="Arial"/>
+          <w:color w:val="000000"/>
+        </w:rPr>
+        <w:t>Charter</w:t>
+      </w:r>
+      <w:proofErr w:type="spellEnd"/>
     </w:p>
     <w:p>
       <w:pPr>
@@ -22397,7 +23158,61 @@
           <w:lang w:val="en-US"/>
         </w:rPr>
         <w:tab/>
-        <w:t>Check in y Check out de ítems pertenecientes a la biblioteca.</w:t>
+        <w:t xml:space="preserve">Check in y Check out de </w:t>
+      </w:r>
+      <w:proofErr w:type="spellStart"/>
+      <w:r>
+        <w:rPr>
+          <w:rFonts w:ascii="Arial" w:eastAsia="Times New Roman" w:hAnsi="Arial" w:cs="Arial"/>
+          <w:color w:val="000000"/>
+          <w:lang w:val="en-US"/>
+        </w:rPr>
+        <w:t>ítems</w:t>
+      </w:r>
+      <w:proofErr w:type="spellEnd"/>
+      <w:r>
+        <w:rPr>
+          <w:rFonts w:ascii="Arial" w:eastAsia="Times New Roman" w:hAnsi="Arial" w:cs="Arial"/>
+          <w:color w:val="000000"/>
+          <w:lang w:val="en-US"/>
+        </w:rPr>
+        <w:t xml:space="preserve"> </w:t>
+      </w:r>
+      <w:proofErr w:type="spellStart"/>
+      <w:r>
+        <w:rPr>
+          <w:rFonts w:ascii="Arial" w:eastAsia="Times New Roman" w:hAnsi="Arial" w:cs="Arial"/>
+          <w:color w:val="000000"/>
+          <w:lang w:val="en-US"/>
+        </w:rPr>
+        <w:t>pertenecientes</w:t>
+      </w:r>
+      <w:proofErr w:type="spellEnd"/>
+      <w:r>
+        <w:rPr>
+          <w:rFonts w:ascii="Arial" w:eastAsia="Times New Roman" w:hAnsi="Arial" w:cs="Arial"/>
+          <w:color w:val="000000"/>
+          <w:lang w:val="en-US"/>
+        </w:rPr>
+        <w:t xml:space="preserve"> a la </w:t>
+      </w:r>
+      <w:proofErr w:type="spellStart"/>
+      <w:r>
+        <w:rPr>
+          <w:rFonts w:ascii="Arial" w:eastAsia="Times New Roman" w:hAnsi="Arial" w:cs="Arial"/>
+          <w:color w:val="000000"/>
+          <w:lang w:val="en-US"/>
+        </w:rPr>
+        <w:t>biblioteca</w:t>
+      </w:r>
+      <w:proofErr w:type="spellEnd"/>
+      <w:r>
+        <w:rPr>
+          <w:rFonts w:ascii="Arial" w:eastAsia="Times New Roman" w:hAnsi="Arial" w:cs="Arial"/>
+          <w:color w:val="000000"/>
+          <w:lang w:val="en-US"/>
+        </w:rPr>
+        <w:t>.</w:t>
       </w:r>
     </w:p>
     <w:p>
@@ -22499,8 +23314,17 @@
           <w:rFonts w:ascii="Arial" w:eastAsia="Times New Roman" w:hAnsi="Arial" w:cs="Arial"/>
           <w:color w:val="000000"/>
         </w:rPr>
-        <w:t>s de QSolutions</w:t>
+        <w:t xml:space="preserve">s de </w:t>
       </w:r>
+      <w:proofErr w:type="spellStart"/>
+      <w:r>
+        <w:rPr>
+          <w:rFonts w:ascii="Arial" w:eastAsia="Times New Roman" w:hAnsi="Arial" w:cs="Arial"/>
+          <w:color w:val="000000"/>
+        </w:rPr>
+        <w:t>QSolutions</w:t>
+      </w:r>
+      <w:proofErr w:type="spellEnd"/>
       <w:r>
         <w:rPr>
           <w:rFonts w:ascii="Arial" w:eastAsia="Times New Roman" w:hAnsi="Arial" w:cs="Arial"/>
@@ -24762,6 +25586,7 @@
         </w:rPr>
         <w:t xml:space="preserve"> </w:t>
       </w:r>
+      <w:proofErr w:type="spellStart"/>
       <w:r>
         <w:rPr>
           <w:rFonts w:ascii="Arial" w:eastAsia="Times New Roman" w:hAnsi="Arial" w:cs="Arial"/>
@@ -24769,6 +25594,7 @@
         </w:rPr>
         <w:t>QSolutions</w:t>
       </w:r>
+      <w:proofErr w:type="spellEnd"/>
       <w:r>
         <w:rPr>
           <w:rFonts w:ascii="Arial" w:eastAsia="Times New Roman" w:hAnsi="Arial" w:cs="Arial"/>
@@ -24909,6 +25735,7 @@
                 <w:szCs w:val="24"/>
               </w:rPr>
             </w:pPr>
+            <w:proofErr w:type="spellStart"/>
             <w:r>
               <w:rPr>
                 <w:rFonts w:ascii="Arial" w:eastAsia="Times New Roman" w:hAnsi="Arial" w:cs="Arial"/>
@@ -24918,6 +25745,7 @@
               </w:rPr>
               <w:t>Items</w:t>
             </w:r>
+            <w:proofErr w:type="spellEnd"/>
           </w:p>
         </w:tc>
       </w:tr>
@@ -25041,8 +25869,17 @@
                 <w:rFonts w:ascii="Arial" w:eastAsia="Times New Roman" w:hAnsi="Arial" w:cs="Arial"/>
                 <w:color w:val="000000"/>
               </w:rPr>
-              <w:t>Project Charter</w:t>
-            </w:r>
+              <w:t xml:space="preserve">Project </w:t>
+            </w:r>
+            <w:proofErr w:type="spellStart"/>
+            <w:r>
+              <w:rPr>
+                <w:rFonts w:ascii="Arial" w:eastAsia="Times New Roman" w:hAnsi="Arial" w:cs="Arial"/>
+                <w:color w:val="000000"/>
+              </w:rPr>
+              <w:t>Charter</w:t>
+            </w:r>
+            <w:proofErr w:type="spellEnd"/>
           </w:p>
           <w:p>
             <w:pPr>
@@ -25585,6 +26422,7 @@
                 <w:szCs w:val="24"/>
               </w:rPr>
             </w:pPr>
+            <w:proofErr w:type="spellStart"/>
             <w:r>
               <w:rPr>
                 <w:rFonts w:ascii="Arial" w:eastAsia="Times New Roman" w:hAnsi="Arial" w:cs="Arial"/>
@@ -25594,6 +26432,7 @@
               </w:rPr>
               <w:t>Items</w:t>
             </w:r>
+            <w:proofErr w:type="spellEnd"/>
           </w:p>
         </w:tc>
       </w:tr>
@@ -26381,6 +27220,7 @@
                 <w:szCs w:val="24"/>
               </w:rPr>
             </w:pPr>
+            <w:proofErr w:type="spellStart"/>
             <w:r>
               <w:rPr>
                 <w:rFonts w:ascii="Arial" w:eastAsia="Times New Roman" w:hAnsi="Arial" w:cs="Arial"/>
@@ -26390,6 +27230,7 @@
               </w:rPr>
               <w:t>Items</w:t>
             </w:r>
+            <w:proofErr w:type="spellEnd"/>
           </w:p>
         </w:tc>
       </w:tr>
@@ -26513,8 +27354,17 @@
                 <w:rFonts w:ascii="Arial" w:eastAsia="Times New Roman" w:hAnsi="Arial" w:cs="Arial"/>
                 <w:color w:val="000000"/>
               </w:rPr>
-              <w:t>Project Charter</w:t>
-            </w:r>
+              <w:t xml:space="preserve">Project </w:t>
+            </w:r>
+            <w:proofErr w:type="spellStart"/>
+            <w:r>
+              <w:rPr>
+                <w:rFonts w:ascii="Arial" w:eastAsia="Times New Roman" w:hAnsi="Arial" w:cs="Arial"/>
+                <w:color w:val="000000"/>
+              </w:rPr>
+              <w:t>Charter</w:t>
+            </w:r>
+            <w:proofErr w:type="spellEnd"/>
           </w:p>
           <w:p>
             <w:pPr>
@@ -27132,6 +27982,7 @@
                 <w:szCs w:val="24"/>
               </w:rPr>
             </w:pPr>
+            <w:proofErr w:type="spellStart"/>
             <w:r>
               <w:rPr>
                 <w:rFonts w:ascii="Arial" w:eastAsia="Times New Roman" w:hAnsi="Arial" w:cs="Arial"/>
@@ -27141,6 +27992,7 @@
               </w:rPr>
               <w:t>Items</w:t>
             </w:r>
+            <w:proofErr w:type="spellEnd"/>
           </w:p>
         </w:tc>
       </w:tr>
@@ -27264,8 +28116,17 @@
                 <w:rFonts w:ascii="Arial" w:eastAsia="Times New Roman" w:hAnsi="Arial" w:cs="Arial"/>
                 <w:color w:val="000000"/>
               </w:rPr>
-              <w:t>Project Charter</w:t>
-            </w:r>
+              <w:t xml:space="preserve">Project </w:t>
+            </w:r>
+            <w:proofErr w:type="spellStart"/>
+            <w:r>
+              <w:rPr>
+                <w:rFonts w:ascii="Arial" w:eastAsia="Times New Roman" w:hAnsi="Arial" w:cs="Arial"/>
+                <w:color w:val="000000"/>
+              </w:rPr>
+              <w:t>Charter</w:t>
+            </w:r>
+            <w:proofErr w:type="spellEnd"/>
           </w:p>
           <w:p>
             <w:pPr>
@@ -27791,13 +28652,31 @@
         </w:rPr>
         <w:t xml:space="preserve"> se muestran diferentes ejemplos de solicitudes de cambios simples realizadas por el usuario perteneciente al proyecto </w:t>
       </w:r>
+      <w:proofErr w:type="spellStart"/>
       <w:r>
         <w:rPr>
           <w:sz w:val="24"/>
           <w:szCs w:val="24"/>
         </w:rPr>
-        <w:t>Follow Class</w:t>
+        <w:t>Follow</w:t>
       </w:r>
+      <w:proofErr w:type="spellEnd"/>
+      <w:r>
+        <w:rPr>
+          <w:sz w:val="24"/>
+          <w:szCs w:val="24"/>
+        </w:rPr>
+        <w:t xml:space="preserve"> </w:t>
+      </w:r>
+      <w:proofErr w:type="spellStart"/>
+      <w:r>
+        <w:rPr>
+          <w:sz w:val="24"/>
+          <w:szCs w:val="24"/>
+        </w:rPr>
+        <w:t>Class</w:t>
+      </w:r>
+      <w:proofErr w:type="spellEnd"/>
       <w:r>
         <w:rPr>
           <w:sz w:val="24"/>
@@ -28063,8 +28942,33 @@
                 <w:rFonts w:ascii="Arial" w:eastAsia="Times New Roman" w:hAnsi="Arial" w:cs="Arial"/>
                 <w:color w:val="000000"/>
               </w:rPr>
-              <w:t>FC - Follow Class</w:t>
-            </w:r>
+              <w:t xml:space="preserve">FC - </w:t>
+            </w:r>
+            <w:proofErr w:type="spellStart"/>
+            <w:r>
+              <w:rPr>
+                <w:rFonts w:ascii="Arial" w:eastAsia="Times New Roman" w:hAnsi="Arial" w:cs="Arial"/>
+                <w:color w:val="000000"/>
+              </w:rPr>
+              <w:t>Follow</w:t>
+            </w:r>
+            <w:proofErr w:type="spellEnd"/>
+            <w:r>
+              <w:rPr>
+                <w:rFonts w:ascii="Arial" w:eastAsia="Times New Roman" w:hAnsi="Arial" w:cs="Arial"/>
+                <w:color w:val="000000"/>
+              </w:rPr>
+              <w:t xml:space="preserve"> </w:t>
+            </w:r>
+            <w:proofErr w:type="spellStart"/>
+            <w:r>
+              <w:rPr>
+                <w:rFonts w:ascii="Arial" w:eastAsia="Times New Roman" w:hAnsi="Arial" w:cs="Arial"/>
+                <w:color w:val="000000"/>
+              </w:rPr>
+              <w:t>Class</w:t>
+            </w:r>
+            <w:proofErr w:type="spellEnd"/>
           </w:p>
         </w:tc>
       </w:tr>
@@ -28106,7 +29010,27 @@
                 <w:bCs/>
                 <w:color w:val="000000"/>
               </w:rPr>
-              <w:t>Fuente (Stakeholder)</w:t>
+              <w:t>Fuente (</w:t>
+            </w:r>
+            <w:proofErr w:type="spellStart"/>
+            <w:r>
+              <w:rPr>
+                <w:rFonts w:ascii="Arial" w:eastAsia="Times New Roman" w:hAnsi="Arial" w:cs="Arial"/>
+                <w:b/>
+                <w:bCs/>
+                <w:color w:val="000000"/>
+              </w:rPr>
+              <w:t>Stakeholder</w:t>
+            </w:r>
+            <w:proofErr w:type="spellEnd"/>
+            <w:r>
+              <w:rPr>
+                <w:rFonts w:ascii="Arial" w:eastAsia="Times New Roman" w:hAnsi="Arial" w:cs="Arial"/>
+                <w:b/>
+                <w:bCs/>
+                <w:color w:val="000000"/>
+              </w:rPr>
+              <w:t>)</w:t>
             </w:r>
           </w:p>
         </w:tc>
@@ -28680,8 +29604,33 @@
                 <w:rFonts w:ascii="Arial" w:eastAsia="Times New Roman" w:hAnsi="Arial" w:cs="Arial"/>
                 <w:color w:val="000000"/>
               </w:rPr>
-              <w:t>FC - Follow Class</w:t>
-            </w:r>
+              <w:t xml:space="preserve">FC - </w:t>
+            </w:r>
+            <w:proofErr w:type="spellStart"/>
+            <w:r>
+              <w:rPr>
+                <w:rFonts w:ascii="Arial" w:eastAsia="Times New Roman" w:hAnsi="Arial" w:cs="Arial"/>
+                <w:color w:val="000000"/>
+              </w:rPr>
+              <w:t>Follow</w:t>
+            </w:r>
+            <w:proofErr w:type="spellEnd"/>
+            <w:r>
+              <w:rPr>
+                <w:rFonts w:ascii="Arial" w:eastAsia="Times New Roman" w:hAnsi="Arial" w:cs="Arial"/>
+                <w:color w:val="000000"/>
+              </w:rPr>
+              <w:t xml:space="preserve"> </w:t>
+            </w:r>
+            <w:proofErr w:type="spellStart"/>
+            <w:r>
+              <w:rPr>
+                <w:rFonts w:ascii="Arial" w:eastAsia="Times New Roman" w:hAnsi="Arial" w:cs="Arial"/>
+                <w:color w:val="000000"/>
+              </w:rPr>
+              <w:t>Class</w:t>
+            </w:r>
+            <w:proofErr w:type="spellEnd"/>
           </w:p>
         </w:tc>
       </w:tr>
@@ -28724,7 +29673,27 @@
                 <w:color w:val="000000"/>
               </w:rPr>
               <w:lastRenderedPageBreak/>
-              <w:t>Fuente (Stakeholder)</w:t>
+              <w:t>Fuente (</w:t>
+            </w:r>
+            <w:proofErr w:type="spellStart"/>
+            <w:r>
+              <w:rPr>
+                <w:rFonts w:ascii="Arial" w:eastAsia="Times New Roman" w:hAnsi="Arial" w:cs="Arial"/>
+                <w:b/>
+                <w:bCs/>
+                <w:color w:val="000000"/>
+              </w:rPr>
+              <w:t>Stakeholder</w:t>
+            </w:r>
+            <w:proofErr w:type="spellEnd"/>
+            <w:r>
+              <w:rPr>
+                <w:rFonts w:ascii="Arial" w:eastAsia="Times New Roman" w:hAnsi="Arial" w:cs="Arial"/>
+                <w:b/>
+                <w:bCs/>
+                <w:color w:val="000000"/>
+              </w:rPr>
+              <w:t>)</w:t>
             </w:r>
           </w:p>
         </w:tc>
@@ -28927,7 +29896,27 @@
                 <w:iCs/>
                 <w:color w:val="000000"/>
               </w:rPr>
-              <w:t xml:space="preserve"> Impresión de horarios en formato .pdf.</w:t>
+              <w:t xml:space="preserve"> Impresión de horarios en formato .</w:t>
+            </w:r>
+            <w:proofErr w:type="spellStart"/>
+            <w:r>
+              <w:rPr>
+                <w:rFonts w:ascii="Arial" w:eastAsia="Times New Roman" w:hAnsi="Arial" w:cs="Arial"/>
+                <w:i/>
+                <w:iCs/>
+                <w:color w:val="000000"/>
+              </w:rPr>
+              <w:t>pdf</w:t>
+            </w:r>
+            <w:proofErr w:type="spellEnd"/>
+            <w:r>
+              <w:rPr>
+                <w:rFonts w:ascii="Arial" w:eastAsia="Times New Roman" w:hAnsi="Arial" w:cs="Arial"/>
+                <w:i/>
+                <w:iCs/>
+                <w:color w:val="000000"/>
+              </w:rPr>
+              <w:t>.</w:t>
             </w:r>
           </w:p>
           <w:p>
@@ -28945,7 +29934,55 @@
                 <w:rFonts w:ascii="Arial" w:eastAsia="Times New Roman" w:hAnsi="Arial" w:cs="Arial"/>
                 <w:color w:val="000000"/>
               </w:rPr>
-              <w:t>Agregar una funcionalidad que permite descargar el horario de una semana en formato .pdf para visualizarlo desde mi galería sin necesidad de loguearme en la aplicación y poder compartirla con demas personas.</w:t>
+              <w:t>Agregar una funcionalidad que permite descargar el horario de una semana en formato .</w:t>
+            </w:r>
+            <w:proofErr w:type="spellStart"/>
+            <w:r>
+              <w:rPr>
+                <w:rFonts w:ascii="Arial" w:eastAsia="Times New Roman" w:hAnsi="Arial" w:cs="Arial"/>
+                <w:color w:val="000000"/>
+              </w:rPr>
+              <w:t>pdf</w:t>
+            </w:r>
+            <w:proofErr w:type="spellEnd"/>
+            <w:r>
+              <w:rPr>
+                <w:rFonts w:ascii="Arial" w:eastAsia="Times New Roman" w:hAnsi="Arial" w:cs="Arial"/>
+                <w:color w:val="000000"/>
+              </w:rPr>
+              <w:t xml:space="preserve"> para visualizarlo desde mi galería sin necesidad de </w:t>
+            </w:r>
+            <w:proofErr w:type="spellStart"/>
+            <w:r>
+              <w:rPr>
+                <w:rFonts w:ascii="Arial" w:eastAsia="Times New Roman" w:hAnsi="Arial" w:cs="Arial"/>
+                <w:color w:val="000000"/>
+              </w:rPr>
+              <w:t>loguearme</w:t>
+            </w:r>
+            <w:proofErr w:type="spellEnd"/>
+            <w:r>
+              <w:rPr>
+                <w:rFonts w:ascii="Arial" w:eastAsia="Times New Roman" w:hAnsi="Arial" w:cs="Arial"/>
+                <w:color w:val="000000"/>
+              </w:rPr>
+              <w:t xml:space="preserve"> en la aplicación y poder compartirla con </w:t>
+            </w:r>
+            <w:proofErr w:type="spellStart"/>
+            <w:r>
+              <w:rPr>
+                <w:rFonts w:ascii="Arial" w:eastAsia="Times New Roman" w:hAnsi="Arial" w:cs="Arial"/>
+                <w:color w:val="000000"/>
+              </w:rPr>
+              <w:t>demas</w:t>
+            </w:r>
+            <w:proofErr w:type="spellEnd"/>
+            <w:r>
+              <w:rPr>
+                <w:rFonts w:ascii="Arial" w:eastAsia="Times New Roman" w:hAnsi="Arial" w:cs="Arial"/>
+                <w:color w:val="000000"/>
+              </w:rPr>
+              <w:t xml:space="preserve"> personas.</w:t>
             </w:r>
           </w:p>
           <w:p>
@@ -29307,8 +30344,33 @@
                 <w:rFonts w:ascii="Arial" w:eastAsia="Times New Roman" w:hAnsi="Arial" w:cs="Arial"/>
                 <w:color w:val="000000"/>
               </w:rPr>
-              <w:t>FC - Follow Class</w:t>
-            </w:r>
+              <w:t xml:space="preserve">FC - </w:t>
+            </w:r>
+            <w:proofErr w:type="spellStart"/>
+            <w:r>
+              <w:rPr>
+                <w:rFonts w:ascii="Arial" w:eastAsia="Times New Roman" w:hAnsi="Arial" w:cs="Arial"/>
+                <w:color w:val="000000"/>
+              </w:rPr>
+              <w:t>Follow</w:t>
+            </w:r>
+            <w:proofErr w:type="spellEnd"/>
+            <w:r>
+              <w:rPr>
+                <w:rFonts w:ascii="Arial" w:eastAsia="Times New Roman" w:hAnsi="Arial" w:cs="Arial"/>
+                <w:color w:val="000000"/>
+              </w:rPr>
+              <w:t xml:space="preserve"> </w:t>
+            </w:r>
+            <w:proofErr w:type="spellStart"/>
+            <w:r>
+              <w:rPr>
+                <w:rFonts w:ascii="Arial" w:eastAsia="Times New Roman" w:hAnsi="Arial" w:cs="Arial"/>
+                <w:color w:val="000000"/>
+              </w:rPr>
+              <w:t>Class</w:t>
+            </w:r>
+            <w:proofErr w:type="spellEnd"/>
           </w:p>
         </w:tc>
       </w:tr>
@@ -29350,7 +30412,27 @@
                 <w:bCs/>
                 <w:color w:val="000000"/>
               </w:rPr>
-              <w:t>Fuente (Stakeholder)</w:t>
+              <w:t>Fuente (</w:t>
+            </w:r>
+            <w:proofErr w:type="spellStart"/>
+            <w:r>
+              <w:rPr>
+                <w:rFonts w:ascii="Arial" w:eastAsia="Times New Roman" w:hAnsi="Arial" w:cs="Arial"/>
+                <w:b/>
+                <w:bCs/>
+                <w:color w:val="000000"/>
+              </w:rPr>
+              <w:t>Stakeholder</w:t>
+            </w:r>
+            <w:proofErr w:type="spellEnd"/>
+            <w:r>
+              <w:rPr>
+                <w:rFonts w:ascii="Arial" w:eastAsia="Times New Roman" w:hAnsi="Arial" w:cs="Arial"/>
+                <w:b/>
+                <w:bCs/>
+                <w:color w:val="000000"/>
+              </w:rPr>
+              <w:t>)</w:t>
             </w:r>
           </w:p>
         </w:tc>
@@ -29932,7 +31014,39 @@
                 <w:rFonts w:ascii="Arial" w:eastAsia="Times New Roman" w:hAnsi="Arial" w:cs="Arial"/>
                 <w:color w:val="000000"/>
               </w:rPr>
-              <w:t>FC - Follow Class </w:t>
+              <w:t xml:space="preserve">FC - </w:t>
+            </w:r>
+            <w:proofErr w:type="spellStart"/>
+            <w:r>
+              <w:rPr>
+                <w:rFonts w:ascii="Arial" w:eastAsia="Times New Roman" w:hAnsi="Arial" w:cs="Arial"/>
+                <w:color w:val="000000"/>
+              </w:rPr>
+              <w:t>Follow</w:t>
+            </w:r>
+            <w:proofErr w:type="spellEnd"/>
+            <w:r>
+              <w:rPr>
+                <w:rFonts w:ascii="Arial" w:eastAsia="Times New Roman" w:hAnsi="Arial" w:cs="Arial"/>
+                <w:color w:val="000000"/>
+              </w:rPr>
+              <w:t xml:space="preserve"> </w:t>
+            </w:r>
+            <w:proofErr w:type="spellStart"/>
+            <w:r>
+              <w:rPr>
+                <w:rFonts w:ascii="Arial" w:eastAsia="Times New Roman" w:hAnsi="Arial" w:cs="Arial"/>
+                <w:color w:val="000000"/>
+              </w:rPr>
+              <w:t>Class</w:t>
+            </w:r>
+            <w:proofErr w:type="spellEnd"/>
+            <w:r>
+              <w:rPr>
+                <w:rFonts w:ascii="Arial" w:eastAsia="Times New Roman" w:hAnsi="Arial" w:cs="Arial"/>
+                <w:color w:val="000000"/>
+              </w:rPr>
+              <w:t> </w:t>
             </w:r>
           </w:p>
         </w:tc>
@@ -29975,7 +31089,27 @@
                 <w:bCs/>
                 <w:color w:val="000000"/>
               </w:rPr>
-              <w:t>Fuente (Stakeholder)</w:t>
+              <w:t>Fuente (</w:t>
+            </w:r>
+            <w:proofErr w:type="spellStart"/>
+            <w:r>
+              <w:rPr>
+                <w:rFonts w:ascii="Arial" w:eastAsia="Times New Roman" w:hAnsi="Arial" w:cs="Arial"/>
+                <w:b/>
+                <w:bCs/>
+                <w:color w:val="000000"/>
+              </w:rPr>
+              <w:t>Stakeholder</w:t>
+            </w:r>
+            <w:proofErr w:type="spellEnd"/>
+            <w:r>
+              <w:rPr>
+                <w:rFonts w:ascii="Arial" w:eastAsia="Times New Roman" w:hAnsi="Arial" w:cs="Arial"/>
+                <w:b/>
+                <w:bCs/>
+                <w:color w:val="000000"/>
+              </w:rPr>
+              <w:t>)</w:t>
             </w:r>
           </w:p>
         </w:tc>
@@ -30556,8 +31690,33 @@
                 <w:rFonts w:ascii="Arial" w:eastAsia="Times New Roman" w:hAnsi="Arial" w:cs="Arial"/>
                 <w:color w:val="000000"/>
               </w:rPr>
-              <w:t>FC - Follow Class</w:t>
-            </w:r>
+              <w:t xml:space="preserve">FC - </w:t>
+            </w:r>
+            <w:proofErr w:type="spellStart"/>
+            <w:r>
+              <w:rPr>
+                <w:rFonts w:ascii="Arial" w:eastAsia="Times New Roman" w:hAnsi="Arial" w:cs="Arial"/>
+                <w:color w:val="000000"/>
+              </w:rPr>
+              <w:t>Follow</w:t>
+            </w:r>
+            <w:proofErr w:type="spellEnd"/>
+            <w:r>
+              <w:rPr>
+                <w:rFonts w:ascii="Arial" w:eastAsia="Times New Roman" w:hAnsi="Arial" w:cs="Arial"/>
+                <w:color w:val="000000"/>
+              </w:rPr>
+              <w:t xml:space="preserve"> </w:t>
+            </w:r>
+            <w:proofErr w:type="spellStart"/>
+            <w:r>
+              <w:rPr>
+                <w:rFonts w:ascii="Arial" w:eastAsia="Times New Roman" w:hAnsi="Arial" w:cs="Arial"/>
+                <w:color w:val="000000"/>
+              </w:rPr>
+              <w:t>Class</w:t>
+            </w:r>
+            <w:proofErr w:type="spellEnd"/>
           </w:p>
         </w:tc>
       </w:tr>
@@ -30599,7 +31758,27 @@
                 <w:bCs/>
                 <w:color w:val="000000"/>
               </w:rPr>
-              <w:t>Fuente (Stakeholder)</w:t>
+              <w:t>Fuente (</w:t>
+            </w:r>
+            <w:proofErr w:type="spellStart"/>
+            <w:r>
+              <w:rPr>
+                <w:rFonts w:ascii="Arial" w:eastAsia="Times New Roman" w:hAnsi="Arial" w:cs="Arial"/>
+                <w:b/>
+                <w:bCs/>
+                <w:color w:val="000000"/>
+              </w:rPr>
+              <w:t>Stakeholder</w:t>
+            </w:r>
+            <w:proofErr w:type="spellEnd"/>
+            <w:r>
+              <w:rPr>
+                <w:rFonts w:ascii="Arial" w:eastAsia="Times New Roman" w:hAnsi="Arial" w:cs="Arial"/>
+                <w:b/>
+                <w:bCs/>
+                <w:color w:val="000000"/>
+              </w:rPr>
+              <w:t>)</w:t>
             </w:r>
           </w:p>
         </w:tc>
@@ -30820,7 +31999,23 @@
                 <w:rFonts w:ascii="Arial" w:eastAsia="Times New Roman" w:hAnsi="Arial" w:cs="Arial"/>
                 <w:color w:val="000000"/>
               </w:rPr>
-              <w:t>El reporte de baja de usuarios mensual,para así tener una estadística y tomar acciones para frenar esta salida de usuarios.</w:t>
+              <w:t xml:space="preserve">El reporte de baja de usuarios </w:t>
+            </w:r>
+            <w:proofErr w:type="spellStart"/>
+            <w:r>
+              <w:rPr>
+                <w:rFonts w:ascii="Arial" w:eastAsia="Times New Roman" w:hAnsi="Arial" w:cs="Arial"/>
+                <w:color w:val="000000"/>
+              </w:rPr>
+              <w:t>mensual,para</w:t>
+            </w:r>
+            <w:proofErr w:type="spellEnd"/>
+            <w:r>
+              <w:rPr>
+                <w:rFonts w:ascii="Arial" w:eastAsia="Times New Roman" w:hAnsi="Arial" w:cs="Arial"/>
+                <w:color w:val="000000"/>
+              </w:rPr>
+              <w:t xml:space="preserve"> así tener una estadística y tomar acciones para frenar esta salida de usuarios.</w:t>
             </w:r>
           </w:p>
           <w:p>
@@ -31183,8 +32378,33 @@
                 <w:rFonts w:ascii="Arial" w:eastAsia="Times New Roman" w:hAnsi="Arial" w:cs="Arial"/>
                 <w:color w:val="000000"/>
               </w:rPr>
-              <w:t>FC - Follow Class</w:t>
-            </w:r>
+              <w:t xml:space="preserve">FC - </w:t>
+            </w:r>
+            <w:proofErr w:type="spellStart"/>
+            <w:r>
+              <w:rPr>
+                <w:rFonts w:ascii="Arial" w:eastAsia="Times New Roman" w:hAnsi="Arial" w:cs="Arial"/>
+                <w:color w:val="000000"/>
+              </w:rPr>
+              <w:t>Follow</w:t>
+            </w:r>
+            <w:proofErr w:type="spellEnd"/>
+            <w:r>
+              <w:rPr>
+                <w:rFonts w:ascii="Arial" w:eastAsia="Times New Roman" w:hAnsi="Arial" w:cs="Arial"/>
+                <w:color w:val="000000"/>
+              </w:rPr>
+              <w:t xml:space="preserve"> </w:t>
+            </w:r>
+            <w:proofErr w:type="spellStart"/>
+            <w:r>
+              <w:rPr>
+                <w:rFonts w:ascii="Arial" w:eastAsia="Times New Roman" w:hAnsi="Arial" w:cs="Arial"/>
+                <w:color w:val="000000"/>
+              </w:rPr>
+              <w:t>Class</w:t>
+            </w:r>
+            <w:proofErr w:type="spellEnd"/>
           </w:p>
         </w:tc>
       </w:tr>
@@ -31226,7 +32446,27 @@
                 <w:bCs/>
                 <w:color w:val="000000"/>
               </w:rPr>
-              <w:t>Fuente (Stakeholder)</w:t>
+              <w:t>Fuente (</w:t>
+            </w:r>
+            <w:proofErr w:type="spellStart"/>
+            <w:r>
+              <w:rPr>
+                <w:rFonts w:ascii="Arial" w:eastAsia="Times New Roman" w:hAnsi="Arial" w:cs="Arial"/>
+                <w:b/>
+                <w:bCs/>
+                <w:color w:val="000000"/>
+              </w:rPr>
+              <w:t>Stakeholder</w:t>
+            </w:r>
+            <w:proofErr w:type="spellEnd"/>
+            <w:r>
+              <w:rPr>
+                <w:rFonts w:ascii="Arial" w:eastAsia="Times New Roman" w:hAnsi="Arial" w:cs="Arial"/>
+                <w:b/>
+                <w:bCs/>
+                <w:color w:val="000000"/>
+              </w:rPr>
+              <w:t>)</w:t>
             </w:r>
           </w:p>
         </w:tc>
@@ -31806,8 +33046,33 @@
                 <w:rFonts w:ascii="Arial" w:eastAsia="Times New Roman" w:hAnsi="Arial" w:cs="Arial"/>
                 <w:color w:val="000000"/>
               </w:rPr>
-              <w:t>FC - Follow Class</w:t>
-            </w:r>
+              <w:t xml:space="preserve">FC - </w:t>
+            </w:r>
+            <w:proofErr w:type="spellStart"/>
+            <w:r>
+              <w:rPr>
+                <w:rFonts w:ascii="Arial" w:eastAsia="Times New Roman" w:hAnsi="Arial" w:cs="Arial"/>
+                <w:color w:val="000000"/>
+              </w:rPr>
+              <w:t>Follow</w:t>
+            </w:r>
+            <w:proofErr w:type="spellEnd"/>
+            <w:r>
+              <w:rPr>
+                <w:rFonts w:ascii="Arial" w:eastAsia="Times New Roman" w:hAnsi="Arial" w:cs="Arial"/>
+                <w:color w:val="000000"/>
+              </w:rPr>
+              <w:t xml:space="preserve"> </w:t>
+            </w:r>
+            <w:proofErr w:type="spellStart"/>
+            <w:r>
+              <w:rPr>
+                <w:rFonts w:ascii="Arial" w:eastAsia="Times New Roman" w:hAnsi="Arial" w:cs="Arial"/>
+                <w:color w:val="000000"/>
+              </w:rPr>
+              <w:t>Class</w:t>
+            </w:r>
+            <w:proofErr w:type="spellEnd"/>
           </w:p>
         </w:tc>
       </w:tr>
@@ -31849,7 +33114,27 @@
                 <w:bCs/>
                 <w:color w:val="000000"/>
               </w:rPr>
-              <w:t>Fuente (Stakeholder)</w:t>
+              <w:t>Fuente (</w:t>
+            </w:r>
+            <w:proofErr w:type="spellStart"/>
+            <w:r>
+              <w:rPr>
+                <w:rFonts w:ascii="Arial" w:eastAsia="Times New Roman" w:hAnsi="Arial" w:cs="Arial"/>
+                <w:b/>
+                <w:bCs/>
+                <w:color w:val="000000"/>
+              </w:rPr>
+              <w:t>Stakeholder</w:t>
+            </w:r>
+            <w:proofErr w:type="spellEnd"/>
+            <w:r>
+              <w:rPr>
+                <w:rFonts w:ascii="Arial" w:eastAsia="Times New Roman" w:hAnsi="Arial" w:cs="Arial"/>
+                <w:b/>
+                <w:bCs/>
+                <w:color w:val="000000"/>
+              </w:rPr>
+              <w:t>)</w:t>
             </w:r>
           </w:p>
         </w:tc>
@@ -32200,9 +33485,14 @@
       </w:pPr>
       <w:bookmarkStart w:id="21" w:name="_Toc108600466"/>
       <w:r>
-        <w:t>Entrega y gestión de release</w:t>
+        <w:t xml:space="preserve">Entrega y gestión de </w:t>
+      </w:r>
+      <w:proofErr w:type="spellStart"/>
+      <w:r>
+        <w:t>release</w:t>
       </w:r>
       <w:bookmarkEnd w:id="21"/>
+      <w:proofErr w:type="spellEnd"/>
     </w:p>
     <w:sectPr>
       <w:pgSz w:w="11906" w:h="16838"/>
@@ -32215,7 +33505,7 @@
 </file>
 
 <file path=word/numbering.xml><?xml version="1.0" encoding="utf-8"?>
-<w:numbering xmlns:wpc="http://schemas.microsoft.com/office/word/2010/wordprocessingCanvas" xmlns:cx="http://schemas.microsoft.com/office/drawing/2014/chartex" xmlns:cx1="http://schemas.microsoft.com/office/drawing/2015/9/8/chartex" xmlns:cx2="http://schemas.microsoft.com/office/drawing/2015/10/21/chartex" xmlns:cx3="http://schemas.microsoft.com/office/drawing/2016/5/9/chartex" xmlns:cx4="http://schemas.microsoft.com/office/drawing/2016/5/10/chartex" xmlns:cx5="http://schemas.microsoft.com/office/drawing/2016/5/11/chartex" xmlns:cx6="http://schemas.microsoft.com/office/drawing/2016/5/12/chartex" xmlns:cx7="http://schemas.microsoft.com/office/drawing/2016/5/13/chartex" xmlns:cx8="http://schemas.microsoft.com/office/drawing/2016/5/14/chartex" xmlns:mc="http://schemas.openxmlformats.org/markup-compatibility/2006" xmlns:aink="http://schemas.microsoft.com/office/drawing/2016/ink" xmlns:am3d="http://schemas.microsoft.com/office/drawing/2017/model3d" xmlns:o="urn:schemas-microsoft-com:office:office" xmlns:r="http://schemas.openxmlformats.org/officeDocument/2006/relationships" xmlns:m="http://schemas.openxmlformats.org/officeDocument/2006/math" xmlns:v="urn:schemas-microsoft-com:vml" xmlns:wp14="http://schemas.microsoft.com/office/word/2010/wordprocessingDrawing" xmlns:wp="http://schemas.openxmlformats.org/drawingml/2006/wordprocessingDrawing" xmlns:w10="urn:schemas-microsoft-com:office:word" xmlns:w="http://schemas.openxmlformats.org/wordprocessingml/2006/main" xmlns:w14="http://schemas.microsoft.com/office/word/2010/wordml" xmlns:w15="http://schemas.microsoft.com/office/word/2012/wordml" xmlns:w16cex="http://schemas.microsoft.com/office/word/2018/wordml/cex" xmlns:w16cid="http://schemas.microsoft.com/office/word/2016/wordml/cid" xmlns:w16="http://schemas.microsoft.com/office/word/2018/wordml" xmlns:w16sdtdh="http://schemas.microsoft.com/office/word/2020/wordml/sdtdatahash" xmlns:w16se="http://schemas.microsoft.com/office/word/2015/wordml/symex" xmlns:wpg="http://schemas.microsoft.com/office/word/2010/wordprocessingGroup" xmlns:wpi="http://schemas.microsoft.com/office/word/2010/wordprocessingInk" xmlns:wne="http://schemas.microsoft.com/office/word/2006/wordml" xmlns:wps="http://schemas.microsoft.com/office/word/2010/wordprocessingShape" mc:Ignorable="w14 w15 w16se w16cid w16 w16cex w16sdtdh wp14">
+<w:numbering xmlns:wpc="http://schemas.microsoft.com/office/word/2010/wordprocessingCanvas" xmlns:cx="http://schemas.microsoft.com/office/drawing/2014/chartex" xmlns:cx1="http://schemas.microsoft.com/office/drawing/2015/9/8/chartex" xmlns:cx2="http://schemas.microsoft.com/office/drawing/2015/10/21/chartex" xmlns:cx3="http://schemas.microsoft.com/office/drawing/2016/5/9/chartex" xmlns:cx4="http://schemas.microsoft.com/office/drawing/2016/5/10/chartex" xmlns:cx5="http://schemas.microsoft.com/office/drawing/2016/5/11/chartex" xmlns:cx6="http://schemas.microsoft.com/office/drawing/2016/5/12/chartex" xmlns:cx7="http://schemas.microsoft.com/office/drawing/2016/5/13/chartex" xmlns:cx8="http://schemas.microsoft.com/office/drawing/2016/5/14/chartex" xmlns:mc="http://schemas.openxmlformats.org/markup-compatibility/2006" xmlns:aink="http://schemas.microsoft.com/office/drawing/2016/ink" xmlns:am3d="http://schemas.microsoft.com/office/drawing/2017/model3d" xmlns:o="urn:schemas-microsoft-com:office:office" xmlns:oel="http://schemas.microsoft.com/office/2019/extlst" xmlns:r="http://schemas.openxmlformats.org/officeDocument/2006/relationships" xmlns:m="http://schemas.openxmlformats.org/officeDocument/2006/math" xmlns:v="urn:schemas-microsoft-com:vml" xmlns:wp14="http://schemas.microsoft.com/office/word/2010/wordprocessingDrawing" xmlns:wp="http://schemas.openxmlformats.org/drawingml/2006/wordprocessingDrawing" xmlns:w10="urn:schemas-microsoft-com:office:word" xmlns:w="http://schemas.openxmlformats.org/wordprocessingml/2006/main" xmlns:w14="http://schemas.microsoft.com/office/word/2010/wordml" xmlns:w15="http://schemas.microsoft.com/office/word/2012/wordml" xmlns:w16cex="http://schemas.microsoft.com/office/word/2018/wordml/cex" xmlns:w16cid="http://schemas.microsoft.com/office/word/2016/wordml/cid" xmlns:w16="http://schemas.microsoft.com/office/word/2018/wordml" xmlns:w16sdtdh="http://schemas.microsoft.com/office/word/2020/wordml/sdtdatahash" xmlns:w16se="http://schemas.microsoft.com/office/word/2015/wordml/symex" xmlns:wpg="http://schemas.microsoft.com/office/word/2010/wordprocessingGroup" xmlns:wpi="http://schemas.microsoft.com/office/word/2010/wordprocessingInk" xmlns:wne="http://schemas.microsoft.com/office/word/2006/wordml" xmlns:wps="http://schemas.microsoft.com/office/word/2010/wordprocessingShape" mc:Ignorable="w14 w15 w16se w16cid w16 w16cex w16sdtdh wp14">
   <w:abstractNum w:abstractNumId="0" w15:restartNumberingAfterBreak="0">
     <w:nsid w:val="020117B9"/>
     <w:multiLevelType w:val="multilevel"/>
@@ -37777,124 +39067,124 @@
       </w:rPr>
     </w:lvl>
   </w:abstractNum>
-  <w:num w:numId="1">
+  <w:num w:numId="1" w16cid:durableId="1309704026">
     <w:abstractNumId w:val="37"/>
   </w:num>
-  <w:num w:numId="2">
+  <w:num w:numId="2" w16cid:durableId="602348283">
     <w:abstractNumId w:val="34"/>
   </w:num>
-  <w:num w:numId="3">
+  <w:num w:numId="3" w16cid:durableId="785470853">
     <w:abstractNumId w:val="30"/>
   </w:num>
-  <w:num w:numId="4">
+  <w:num w:numId="4" w16cid:durableId="586354318">
     <w:abstractNumId w:val="29"/>
   </w:num>
-  <w:num w:numId="5">
+  <w:num w:numId="5" w16cid:durableId="499586898">
     <w:abstractNumId w:val="23"/>
   </w:num>
-  <w:num w:numId="6">
+  <w:num w:numId="6" w16cid:durableId="1339774444">
     <w:abstractNumId w:val="11"/>
   </w:num>
-  <w:num w:numId="7">
+  <w:num w:numId="7" w16cid:durableId="876895852">
     <w:abstractNumId w:val="36"/>
   </w:num>
-  <w:num w:numId="8">
+  <w:num w:numId="8" w16cid:durableId="1722056054">
     <w:abstractNumId w:val="18"/>
   </w:num>
-  <w:num w:numId="9">
+  <w:num w:numId="9" w16cid:durableId="2010213236">
     <w:abstractNumId w:val="26"/>
   </w:num>
-  <w:num w:numId="10">
+  <w:num w:numId="10" w16cid:durableId="1391422520">
     <w:abstractNumId w:val="17"/>
   </w:num>
-  <w:num w:numId="11">
+  <w:num w:numId="11" w16cid:durableId="1894653215">
     <w:abstractNumId w:val="16"/>
   </w:num>
-  <w:num w:numId="12">
+  <w:num w:numId="12" w16cid:durableId="362629569">
     <w:abstractNumId w:val="33"/>
   </w:num>
-  <w:num w:numId="13">
+  <w:num w:numId="13" w16cid:durableId="900947212">
     <w:abstractNumId w:val="13"/>
   </w:num>
-  <w:num w:numId="14">
+  <w:num w:numId="14" w16cid:durableId="193932796">
     <w:abstractNumId w:val="4"/>
   </w:num>
-  <w:num w:numId="15">
+  <w:num w:numId="15" w16cid:durableId="1063137313">
     <w:abstractNumId w:val="14"/>
   </w:num>
-  <w:num w:numId="16">
+  <w:num w:numId="16" w16cid:durableId="414397017">
     <w:abstractNumId w:val="24"/>
   </w:num>
-  <w:num w:numId="17">
+  <w:num w:numId="17" w16cid:durableId="38168400">
     <w:abstractNumId w:val="25"/>
   </w:num>
-  <w:num w:numId="18">
+  <w:num w:numId="18" w16cid:durableId="38633443">
     <w:abstractNumId w:val="20"/>
   </w:num>
-  <w:num w:numId="19">
+  <w:num w:numId="19" w16cid:durableId="1002706588">
     <w:abstractNumId w:val="21"/>
   </w:num>
-  <w:num w:numId="20">
+  <w:num w:numId="20" w16cid:durableId="1171411168">
     <w:abstractNumId w:val="8"/>
   </w:num>
-  <w:num w:numId="21">
+  <w:num w:numId="21" w16cid:durableId="207841095">
     <w:abstractNumId w:val="32"/>
   </w:num>
-  <w:num w:numId="22">
+  <w:num w:numId="22" w16cid:durableId="2011373157">
     <w:abstractNumId w:val="39"/>
   </w:num>
-  <w:num w:numId="23">
+  <w:num w:numId="23" w16cid:durableId="540678367">
     <w:abstractNumId w:val="12"/>
   </w:num>
-  <w:num w:numId="24">
+  <w:num w:numId="24" w16cid:durableId="1417248026">
     <w:abstractNumId w:val="31"/>
   </w:num>
-  <w:num w:numId="25">
+  <w:num w:numId="25" w16cid:durableId="1571843047">
     <w:abstractNumId w:val="10"/>
   </w:num>
-  <w:num w:numId="26">
+  <w:num w:numId="26" w16cid:durableId="965043522">
     <w:abstractNumId w:val="22"/>
   </w:num>
-  <w:num w:numId="27">
+  <w:num w:numId="27" w16cid:durableId="1524440383">
     <w:abstractNumId w:val="1"/>
   </w:num>
-  <w:num w:numId="28">
+  <w:num w:numId="28" w16cid:durableId="866799290">
     <w:abstractNumId w:val="2"/>
   </w:num>
-  <w:num w:numId="29">
+  <w:num w:numId="29" w16cid:durableId="99381516">
     <w:abstractNumId w:val="27"/>
   </w:num>
-  <w:num w:numId="30">
+  <w:num w:numId="30" w16cid:durableId="1112432562">
     <w:abstractNumId w:val="35"/>
   </w:num>
-  <w:num w:numId="31">
+  <w:num w:numId="31" w16cid:durableId="210851310">
     <w:abstractNumId w:val="7"/>
   </w:num>
-  <w:num w:numId="32">
+  <w:num w:numId="32" w16cid:durableId="1653677570">
     <w:abstractNumId w:val="5"/>
   </w:num>
-  <w:num w:numId="33">
+  <w:num w:numId="33" w16cid:durableId="1511289625">
     <w:abstractNumId w:val="3"/>
   </w:num>
-  <w:num w:numId="34">
+  <w:num w:numId="34" w16cid:durableId="1585648712">
     <w:abstractNumId w:val="19"/>
   </w:num>
-  <w:num w:numId="35">
+  <w:num w:numId="35" w16cid:durableId="406541349">
     <w:abstractNumId w:val="28"/>
   </w:num>
-  <w:num w:numId="36">
+  <w:num w:numId="36" w16cid:durableId="2081056750">
     <w:abstractNumId w:val="38"/>
   </w:num>
-  <w:num w:numId="37">
+  <w:num w:numId="37" w16cid:durableId="987054726">
     <w:abstractNumId w:val="15"/>
   </w:num>
-  <w:num w:numId="38">
+  <w:num w:numId="38" w16cid:durableId="1195774115">
     <w:abstractNumId w:val="9"/>
   </w:num>
-  <w:num w:numId="39">
+  <w:num w:numId="39" w16cid:durableId="581522714">
     <w:abstractNumId w:val="9"/>
   </w:num>
-  <w:num w:numId="40">
+  <w:num w:numId="40" w16cid:durableId="111483876">
     <w:abstractNumId w:val="9"/>
     <w:lvlOverride w:ilvl="0">
       <w:startOverride w:val="1"/>
@@ -37924,7 +39214,7 @@
       <w:startOverride w:val="1"/>
     </w:lvlOverride>
   </w:num>
-  <w:num w:numId="41">
+  <w:num w:numId="41" w16cid:durableId="1842161317">
     <w:abstractNumId w:val="9"/>
     <w:lvlOverride w:ilvl="0">
       <w:startOverride w:val="2"/>
@@ -37933,7 +39223,7 @@
       <w:startOverride w:val="1"/>
     </w:lvlOverride>
   </w:num>
-  <w:num w:numId="42">
+  <w:num w:numId="42" w16cid:durableId="615328570">
     <w:abstractNumId w:val="9"/>
     <w:lvlOverride w:ilvl="0">
       <w:startOverride w:val="3"/>
@@ -37942,7 +39232,7 @@
       <w:startOverride w:val="1"/>
     </w:lvlOverride>
   </w:num>
-  <w:num w:numId="43">
+  <w:num w:numId="43" w16cid:durableId="1131745745">
     <w:abstractNumId w:val="9"/>
     <w:lvlOverride w:ilvl="0">
       <w:startOverride w:val="3"/>
@@ -37951,10 +39241,10 @@
       <w:startOverride w:val="1"/>
     </w:lvlOverride>
   </w:num>
-  <w:num w:numId="44">
+  <w:num w:numId="44" w16cid:durableId="1548486669">
     <w:abstractNumId w:val="0"/>
   </w:num>
-  <w:num w:numId="45">
+  <w:num w:numId="45" w16cid:durableId="351611490">
     <w:abstractNumId w:val="9"/>
     <w:lvlOverride w:ilvl="0">
       <w:startOverride w:val="3"/>
@@ -37963,7 +39253,7 @@
       <w:startOverride w:val="1"/>
     </w:lvlOverride>
   </w:num>
-  <w:num w:numId="46">
+  <w:num w:numId="46" w16cid:durableId="749228532">
     <w:abstractNumId w:val="37"/>
     <w:lvlOverride w:ilvl="0">
       <w:startOverride w:val="3"/>
@@ -37972,10 +39262,10 @@
       <w:startOverride w:val="2"/>
     </w:lvlOverride>
   </w:num>
-  <w:num w:numId="47">
+  <w:num w:numId="47" w16cid:durableId="646513813">
     <w:abstractNumId w:val="6"/>
   </w:num>
-  <w:num w:numId="48">
+  <w:num w:numId="48" w16cid:durableId="730813320">
     <w:abstractNumId w:val="40"/>
   </w:num>
 </w:numbering>
@@ -38739,6 +40029,17 @@
       <w:u w:val="single"/>
     </w:rPr>
   </w:style>
+  <w:style w:type="character" w:styleId="nfasis">
+    <w:name w:val="Emphasis"/>
+    <w:basedOn w:val="Fuentedeprrafopredeter"/>
+    <w:uiPriority w:val="20"/>
+    <w:qFormat/>
+    <w:rsid w:val="00F80466"/>
+    <w:rPr>
+      <w:i/>
+      <w:iCs/>
+    </w:rPr>
+  </w:style>
 </w:styles>
 </file>
 

</xml_diff>